<commit_message>
Finished technisch ontwerp class omschrijving
</commit_message>
<xml_diff>
--- a/Documents/Ontwerpen/Technisch Ontwerp.docx
+++ b/Documents/Ontwerpen/Technisch Ontwerp.docx
@@ -9,18 +9,28 @@
           <w:lang w:val="en-US"/>
         </w:rPr>
       </w:pPr>
+      <w:proofErr w:type="spellStart"/>
       <w:r>
         <w:rPr>
           <w:lang w:val="en-US"/>
         </w:rPr>
-        <w:t xml:space="preserve">Technisch </w:t>
-      </w:r>
+        <w:t>Technisch</w:t>
+      </w:r>
+      <w:proofErr w:type="spellEnd"/>
       <w:r>
         <w:rPr>
           <w:lang w:val="en-US"/>
         </w:rPr>
+        <w:t xml:space="preserve"> </w:t>
+      </w:r>
+      <w:proofErr w:type="spellStart"/>
+      <w:r>
+        <w:rPr>
+          <w:lang w:val="en-US"/>
+        </w:rPr>
         <w:t>Ontwerp</w:t>
       </w:r>
+      <w:proofErr w:type="spellEnd"/>
     </w:p>
     <w:p>
       <w:pPr>
@@ -1105,7 +1115,71 @@
         <w:ind w:left="40" w:hanging="10"/>
       </w:pPr>
       <w:r>
-        <w:t xml:space="preserve">Zoals al bij het functioneel ontwerp is gezegd, is dit spel, Diving for Treasure: The Sequel, gebaseerd op het spel Diving for Treasure dat ik heb moeten maken tijden het vak Structured Programming Development (SPD). </w:t>
+        <w:t xml:space="preserve">Zoals al bij het functioneel ontwerp is gezegd, is dit spel, </w:t>
+      </w:r>
+      <w:proofErr w:type="spellStart"/>
+      <w:r>
+        <w:t>Diving</w:t>
+      </w:r>
+      <w:proofErr w:type="spellEnd"/>
+      <w:r>
+        <w:t xml:space="preserve"> </w:t>
+      </w:r>
+      <w:proofErr w:type="spellStart"/>
+      <w:r>
+        <w:t>for</w:t>
+      </w:r>
+      <w:proofErr w:type="spellEnd"/>
+      <w:r>
+        <w:t xml:space="preserve"> </w:t>
+      </w:r>
+      <w:proofErr w:type="spellStart"/>
+      <w:r>
+        <w:t>Treasure</w:t>
+      </w:r>
+      <w:proofErr w:type="spellEnd"/>
+      <w:r>
+        <w:t xml:space="preserve">: The </w:t>
+      </w:r>
+      <w:proofErr w:type="spellStart"/>
+      <w:r>
+        <w:t>Sequel</w:t>
+      </w:r>
+      <w:proofErr w:type="spellEnd"/>
+      <w:r>
+        <w:t xml:space="preserve">, gebaseerd op het spel </w:t>
+      </w:r>
+      <w:proofErr w:type="spellStart"/>
+      <w:r>
+        <w:t>Diving</w:t>
+      </w:r>
+      <w:proofErr w:type="spellEnd"/>
+      <w:r>
+        <w:t xml:space="preserve"> </w:t>
+      </w:r>
+      <w:proofErr w:type="spellStart"/>
+      <w:r>
+        <w:t>for</w:t>
+      </w:r>
+      <w:proofErr w:type="spellEnd"/>
+      <w:r>
+        <w:t xml:space="preserve"> </w:t>
+      </w:r>
+      <w:proofErr w:type="spellStart"/>
+      <w:r>
+        <w:t>Treasure</w:t>
+      </w:r>
+      <w:proofErr w:type="spellEnd"/>
+      <w:r>
+        <w:t xml:space="preserve"> dat ik heb moeten maken tijden het vak </w:t>
+      </w:r>
+      <w:proofErr w:type="spellStart"/>
+      <w:r>
+        <w:t>Structured</w:t>
+      </w:r>
+      <w:proofErr w:type="spellEnd"/>
+      <w:r>
+        <w:t xml:space="preserve"> Programming Development (SPD). </w:t>
       </w:r>
     </w:p>
     <w:p>
@@ -1120,7 +1194,15 @@
         <w:ind w:left="40" w:hanging="10"/>
       </w:pPr>
       <w:r>
-        <w:t>Naast het functionele ontwerp met een uitleg en analyse van ons gewenste spel, waarin u overtuigd werd wat voor spel ik wou gaan programmeren, is er ook een technisch ontwerp opgesteld. In dit document zullen is te zien hoe het spel is ontwikkelt door middel van een klassendiagram en daarbij een korte uitleg wat er precies in de klassendiagram weergeven is, met daarbij de verbanden tussen elke klasse / interface.</w:t>
+        <w:t xml:space="preserve">Naast het functionele ontwerp met een uitleg en analyse van ons gewenste spel, waarin u overtuigd werd wat voor spel ik wou gaan programmeren, is er ook een technisch ontwerp opgesteld. In dit document zullen is te zien hoe het spel is ontwikkelt door middel van een klassendiagram en daarbij een korte uitleg wat er precies in de klassendiagram weergeven is, met daarbij de verbanden tussen elke </w:t>
+      </w:r>
+      <w:proofErr w:type="gramStart"/>
+      <w:r>
+        <w:t>klasse /</w:t>
+      </w:r>
+      <w:proofErr w:type="gramEnd"/>
+      <w:r>
+        <w:t xml:space="preserve"> interface.</w:t>
       </w:r>
       <w:r>
         <w:br w:type="page"/>
@@ -1208,9 +1290,11 @@
         <w:spacing w:before="0" w:after="68" w:line="256" w:lineRule="auto"/>
         <w:ind w:left="40" w:hanging="10"/>
       </w:pPr>
+      <w:proofErr w:type="spellStart"/>
       <w:r>
         <w:t>DivingForTreasure</w:t>
       </w:r>
+      <w:proofErr w:type="spellEnd"/>
     </w:p>
     <w:p>
       <w:pPr>
@@ -1220,11 +1304,58 @@
         <w:t xml:space="preserve">Deze klasse is in principe het hart van het gehele spel. In deze klasse zal </w:t>
       </w:r>
       <w:r>
-        <w:t xml:space="preserve">de main staan van het spel. De DivingForTreasure klasse wordt extend door de klasse GameEngine, waaruit functies zoals setupGame() en update() worden overgenomen en overschreven. Verder wordt de state van het spel scherm bijgehouden in de Screen klasse die hieruit </w:t>
-      </w:r>
+        <w:t xml:space="preserve">de </w:t>
+      </w:r>
+      <w:proofErr w:type="spellStart"/>
+      <w:r>
+        <w:t>main</w:t>
+      </w:r>
+      <w:proofErr w:type="spellEnd"/>
+      <w:r>
+        <w:t xml:space="preserve"> staan van het spel. De </w:t>
+      </w:r>
+      <w:proofErr w:type="spellStart"/>
+      <w:r>
+        <w:t>DivingForTreasure</w:t>
+      </w:r>
+      <w:proofErr w:type="spellEnd"/>
+      <w:r>
+        <w:t xml:space="preserve"> klasse wordt </w:t>
+      </w:r>
+      <w:proofErr w:type="spellStart"/>
+      <w:r>
+        <w:t>extend</w:t>
+      </w:r>
+      <w:proofErr w:type="spellEnd"/>
+      <w:r>
+        <w:t xml:space="preserve"> door de klasse </w:t>
+      </w:r>
+      <w:proofErr w:type="spellStart"/>
+      <w:r>
+        <w:t>GameEngine</w:t>
+      </w:r>
+      <w:proofErr w:type="spellEnd"/>
+      <w:r>
+        <w:t xml:space="preserve">, waaruit functies zoals </w:t>
+      </w:r>
+      <w:proofErr w:type="spellStart"/>
+      <w:proofErr w:type="gramStart"/>
+      <w:r>
+        <w:t>setupGame</w:t>
+      </w:r>
+      <w:proofErr w:type="spellEnd"/>
+      <w:r>
+        <w:t>(</w:t>
+      </w:r>
+      <w:proofErr w:type="gramEnd"/>
+      <w:r>
+        <w:t xml:space="preserve">) en update() worden overgenomen en overschreven. Verder wordt de state van het spel scherm bijgehouden in de Screen klasse die hieruit </w:t>
+      </w:r>
+      <w:proofErr w:type="spellStart"/>
       <w:r>
         <w:t>geïnitialiseerd</w:t>
       </w:r>
+      <w:proofErr w:type="spellEnd"/>
       <w:r>
         <w:t xml:space="preserve"> wordt</w:t>
       </w:r>
@@ -1242,14 +1373,59 @@
         <w:pStyle w:val="Kop2"/>
         <w:spacing w:before="0" w:after="68" w:line="256" w:lineRule="auto"/>
         <w:ind w:left="40" w:hanging="10"/>
-      </w:pPr>
-      <w:r>
+        <w:rPr>
+          <w:i/>
+          <w:iCs/>
+        </w:rPr>
+      </w:pPr>
+      <w:r>
+        <w:rPr>
+          <w:i/>
+          <w:iCs/>
+        </w:rPr>
         <w:t>Screen</w:t>
       </w:r>
     </w:p>
     <w:p>
       <w:r>
-        <w:t>Dit is een abstracte functie die spawnScreenObjects() en deleteScreenObjects() aanroept. Deze klasse maakt gebruik van een zogenaamde Strategy pattern, dit houdt in dat deze schermen eenvoudig vervangen kunnen worden door een andere wanneer het programma gewoon draait.</w:t>
+        <w:t xml:space="preserve">Dit is een abstracte functie die </w:t>
+      </w:r>
+      <w:proofErr w:type="spellStart"/>
+      <w:proofErr w:type="gramStart"/>
+      <w:r>
+        <w:t>spawnScreenObjects</w:t>
+      </w:r>
+      <w:proofErr w:type="spellEnd"/>
+      <w:r>
+        <w:t>(</w:t>
+      </w:r>
+      <w:proofErr w:type="gramEnd"/>
+      <w:r>
+        <w:t xml:space="preserve">) en </w:t>
+      </w:r>
+      <w:proofErr w:type="spellStart"/>
+      <w:r>
+        <w:t>deleteScreenObjects</w:t>
+      </w:r>
+      <w:proofErr w:type="spellEnd"/>
+      <w:r>
+        <w:t xml:space="preserve">() aanroept. Deze klasse maakt gebruik van een zogenaamde </w:t>
+      </w:r>
+      <w:proofErr w:type="spellStart"/>
+      <w:r>
+        <w:t>Strategy</w:t>
+      </w:r>
+      <w:proofErr w:type="spellEnd"/>
+      <w:r>
+        <w:t xml:space="preserve"> </w:t>
+      </w:r>
+      <w:proofErr w:type="spellStart"/>
+      <w:r>
+        <w:t>pattern</w:t>
+      </w:r>
+      <w:proofErr w:type="spellEnd"/>
+      <w:r>
+        <w:t>, dit houdt in dat deze schermen eenvoudig vervangen kunnen worden door een andere wanneer het programma gewoon draait.</w:t>
       </w:r>
     </w:p>
     <w:p/>
@@ -1257,9 +1433,11 @@
       <w:pPr>
         <w:pStyle w:val="Kop2"/>
       </w:pPr>
+      <w:proofErr w:type="spellStart"/>
       <w:r>
         <w:t>Playscreen</w:t>
       </w:r>
+      <w:proofErr w:type="spellEnd"/>
     </w:p>
     <w:p>
       <w:r>
@@ -1268,9 +1446,11 @@
       <w:r>
         <w:t xml:space="preserve">erft alle methoden van Screen en </w:t>
       </w:r>
+      <w:proofErr w:type="spellStart"/>
       <w:r>
         <w:t>initialiseert</w:t>
       </w:r>
+      <w:proofErr w:type="spellEnd"/>
       <w:r>
         <w:t xml:space="preserve"> </w:t>
       </w:r>
@@ -1278,10 +1458,60 @@
         <w:t xml:space="preserve">daarna </w:t>
       </w:r>
       <w:r>
-        <w:t xml:space="preserve">de speler en spawner. Wanneer hij de spawnScreenObject() functie aanroept zal er een speler geplaatst worden </w:t>
-      </w:r>
-      <w:r>
-        <w:t>met daarbij alle betreffende spel objecten door de spawner. Ten slotte heeft deze klasse ook nog een deleteScreenObjects() functie die alle spawner objecten kan verwijderen van het spel.</w:t>
+        <w:t xml:space="preserve">de speler en </w:t>
+      </w:r>
+      <w:proofErr w:type="spellStart"/>
+      <w:r>
+        <w:t>spawner</w:t>
+      </w:r>
+      <w:proofErr w:type="spellEnd"/>
+      <w:r>
+        <w:t xml:space="preserve">. Wanneer hij de </w:t>
+      </w:r>
+      <w:proofErr w:type="spellStart"/>
+      <w:proofErr w:type="gramStart"/>
+      <w:r>
+        <w:t>spawnScreenObject</w:t>
+      </w:r>
+      <w:proofErr w:type="spellEnd"/>
+      <w:r>
+        <w:t>(</w:t>
+      </w:r>
+      <w:proofErr w:type="gramEnd"/>
+      <w:r>
+        <w:t xml:space="preserve">) functie aanroept zal er een speler geplaatst worden </w:t>
+      </w:r>
+      <w:r>
+        <w:t xml:space="preserve">met daarbij alle betreffende spel objecten door de </w:t>
+      </w:r>
+      <w:proofErr w:type="spellStart"/>
+      <w:r>
+        <w:t>spawner</w:t>
+      </w:r>
+      <w:proofErr w:type="spellEnd"/>
+      <w:r>
+        <w:t xml:space="preserve">. Ten slotte heeft deze klasse ook nog een </w:t>
+      </w:r>
+      <w:proofErr w:type="spellStart"/>
+      <w:proofErr w:type="gramStart"/>
+      <w:r>
+        <w:t>deleteScreenObjects</w:t>
+      </w:r>
+      <w:proofErr w:type="spellEnd"/>
+      <w:r>
+        <w:t>(</w:t>
+      </w:r>
+      <w:proofErr w:type="gramEnd"/>
+      <w:r>
+        <w:t xml:space="preserve">) functie die alle </w:t>
+      </w:r>
+      <w:proofErr w:type="spellStart"/>
+      <w:r>
+        <w:t>spawner</w:t>
+      </w:r>
+      <w:proofErr w:type="spellEnd"/>
+      <w:r>
+        <w:t xml:space="preserve"> objecten kan verwijderen van het spel.</w:t>
       </w:r>
     </w:p>
     <w:p/>
@@ -1289,13 +1519,23 @@
       <w:pPr>
         <w:pStyle w:val="Kop2"/>
       </w:pPr>
+      <w:proofErr w:type="spellStart"/>
       <w:r>
         <w:t>Endscreen</w:t>
       </w:r>
-    </w:p>
-    <w:p>
-      <w:r>
-        <w:t>Ook de Endscreen klasse erft alle methoden van Screen. Verder bevat deze klasse eenvoudig wat er getoond moet worden wanneer het spel eindigt, in ons geval is dit niets.</w:t>
+      <w:proofErr w:type="spellEnd"/>
+    </w:p>
+    <w:p>
+      <w:r>
+        <w:t xml:space="preserve">Ook de </w:t>
+      </w:r>
+      <w:proofErr w:type="spellStart"/>
+      <w:r>
+        <w:t>Endscreen</w:t>
+      </w:r>
+      <w:proofErr w:type="spellEnd"/>
+      <w:r>
+        <w:t xml:space="preserve"> klasse erft alle methoden van Screen. Verder bevat deze klasse eenvoudig wat er getoond moet worden wanneer het spel eindigt, in ons geval is dit niets.</w:t>
       </w:r>
     </w:p>
     <w:p/>
@@ -1303,22 +1543,66 @@
       <w:pPr>
         <w:pStyle w:val="Kop2"/>
       </w:pPr>
+      <w:proofErr w:type="spellStart"/>
       <w:r>
         <w:t>Player</w:t>
       </w:r>
-    </w:p>
-    <w:p>
-      <w:r>
-        <w:t>De Player klasse is erg essentieel voor ons spel, aangezien dit object door de speler zelf bestuurd wordt. Deze klasse wordt extend door de klasse SpriteObject</w:t>
-      </w:r>
-      <w:r>
-        <w:t xml:space="preserve"> en implementeerd de interface ICollidableWithGameObjects</w:t>
-      </w:r>
+      <w:proofErr w:type="spellEnd"/>
+    </w:p>
+    <w:p>
+      <w:r>
+        <w:t xml:space="preserve">De </w:t>
+      </w:r>
+      <w:proofErr w:type="spellStart"/>
+      <w:r>
+        <w:t>Player</w:t>
+      </w:r>
+      <w:proofErr w:type="spellEnd"/>
+      <w:r>
+        <w:t xml:space="preserve"> klasse is erg essentieel voor ons spel, aangezien dit object door de speler zelf bestuurd wordt. Deze klasse wordt </w:t>
+      </w:r>
+      <w:proofErr w:type="spellStart"/>
+      <w:r>
+        <w:t>extend</w:t>
+      </w:r>
+      <w:proofErr w:type="spellEnd"/>
+      <w:r>
+        <w:t xml:space="preserve"> door de klasse </w:t>
+      </w:r>
+      <w:proofErr w:type="spellStart"/>
+      <w:r>
+        <w:t>SpriteObject</w:t>
+      </w:r>
+      <w:proofErr w:type="spellEnd"/>
+      <w:r>
+        <w:t xml:space="preserve"> en </w:t>
+      </w:r>
+      <w:proofErr w:type="spellStart"/>
+      <w:r>
+        <w:t>implementeerd</w:t>
+      </w:r>
+      <w:proofErr w:type="spellEnd"/>
+      <w:r>
+        <w:t xml:space="preserve"> de interface </w:t>
+      </w:r>
+      <w:proofErr w:type="spellStart"/>
+      <w:r>
+        <w:t>ICollidableWithGameObjects</w:t>
+      </w:r>
+      <w:proofErr w:type="spellEnd"/>
       <w:r>
         <w:t xml:space="preserve">. </w:t>
       </w:r>
       <w:r>
-        <w:t xml:space="preserve">Een aantal belangrijke punten die bijgehouden wordt in de Player klasse zijn: </w:t>
+        <w:t xml:space="preserve">Een aantal belangrijke punten die bijgehouden wordt in de </w:t>
+      </w:r>
+      <w:proofErr w:type="spellStart"/>
+      <w:r>
+        <w:t>Player</w:t>
+      </w:r>
+      <w:proofErr w:type="spellEnd"/>
+      <w:r>
+        <w:t xml:space="preserve"> klasse zijn: </w:t>
       </w:r>
     </w:p>
     <w:p>
@@ -1336,7 +1620,52 @@
         <w:t>wordt bijgehouden</w:t>
       </w:r>
       <w:r>
-        <w:t xml:space="preserve"> doormiddel van incrementOxygen(), decrementOxygen(), depleteOxygen(), resetOxygen() en checkOxygenLevel().</w:t>
+        <w:t xml:space="preserve"> doormiddel van </w:t>
+      </w:r>
+      <w:proofErr w:type="spellStart"/>
+      <w:proofErr w:type="gramStart"/>
+      <w:r>
+        <w:t>incrementOxygen</w:t>
+      </w:r>
+      <w:proofErr w:type="spellEnd"/>
+      <w:r>
+        <w:t>(</w:t>
+      </w:r>
+      <w:proofErr w:type="gramEnd"/>
+      <w:r>
+        <w:t xml:space="preserve">), </w:t>
+      </w:r>
+      <w:proofErr w:type="spellStart"/>
+      <w:r>
+        <w:t>decrementOxygen</w:t>
+      </w:r>
+      <w:proofErr w:type="spellEnd"/>
+      <w:r>
+        <w:t xml:space="preserve">(), </w:t>
+      </w:r>
+      <w:proofErr w:type="spellStart"/>
+      <w:r>
+        <w:t>depleteOxygen</w:t>
+      </w:r>
+      <w:proofErr w:type="spellEnd"/>
+      <w:r>
+        <w:t xml:space="preserve">(), </w:t>
+      </w:r>
+      <w:proofErr w:type="spellStart"/>
+      <w:r>
+        <w:t>resetOxygen</w:t>
+      </w:r>
+      <w:proofErr w:type="spellEnd"/>
+      <w:r>
+        <w:t xml:space="preserve">() en </w:t>
+      </w:r>
+      <w:proofErr w:type="spellStart"/>
+      <w:r>
+        <w:t>checkOxygenLevel</w:t>
+      </w:r>
+      <w:proofErr w:type="spellEnd"/>
+      <w:r>
+        <w:t>().</w:t>
       </w:r>
     </w:p>
     <w:p>
@@ -1348,7 +1677,20 @@
         </w:numPr>
       </w:pPr>
       <w:r>
-        <w:t>De speler moet natuurlijk kunnen bewegen, dit wordt geregeld door de keyPressed() functie.</w:t>
+        <w:t xml:space="preserve">De speler moet natuurlijk kunnen bewegen, dit wordt geregeld door de </w:t>
+      </w:r>
+      <w:proofErr w:type="spellStart"/>
+      <w:proofErr w:type="gramStart"/>
+      <w:r>
+        <w:t>keyPressed</w:t>
+      </w:r>
+      <w:proofErr w:type="spellEnd"/>
+      <w:r>
+        <w:t>(</w:t>
+      </w:r>
+      <w:proofErr w:type="gramEnd"/>
+      <w:r>
+        <w:t>) functie.</w:t>
       </w:r>
     </w:p>
     <w:p>
@@ -1360,109 +1702,935 @@
         </w:numPr>
       </w:pPr>
       <w:r>
-        <w:t>Object collision wordt geregeld met de geïmplementeerde interface, deze checkt of een object in aanraking komt met een andere object in gameObjectC</w:t>
-      </w:r>
-      <w:r>
-        <w:t>ollisionOccurerred(), deze krijg de gehele lijst met objecten mee om te controleren met welke objecten de Player in aanraking kan komen.</w:t>
+        <w:t xml:space="preserve">Object </w:t>
+      </w:r>
+      <w:proofErr w:type="spellStart"/>
+      <w:r>
+        <w:t>collision</w:t>
+      </w:r>
+      <w:proofErr w:type="spellEnd"/>
+      <w:r>
+        <w:t xml:space="preserve"> wordt geregeld met de geïmplementeerde interface, deze checkt of een object in aanraking komt met een andere object in </w:t>
+      </w:r>
+      <w:proofErr w:type="spellStart"/>
+      <w:proofErr w:type="gramStart"/>
+      <w:r>
+        <w:t>gameObjectC</w:t>
+      </w:r>
+      <w:r>
+        <w:t>ollisionOccurerred</w:t>
+      </w:r>
+      <w:proofErr w:type="spellEnd"/>
+      <w:r>
+        <w:t>(</w:t>
+      </w:r>
+      <w:proofErr w:type="gramEnd"/>
+      <w:r>
+        <w:t xml:space="preserve">), deze krijg de gehele lijst met objecten mee om te controleren met welke objecten de </w:t>
+      </w:r>
+      <w:proofErr w:type="spellStart"/>
+      <w:r>
+        <w:t>Player</w:t>
+      </w:r>
+      <w:proofErr w:type="spellEnd"/>
+      <w:r>
+        <w:t xml:space="preserve"> in aanraking kan komen.</w:t>
       </w:r>
     </w:p>
     <w:p>
       <w:pPr>
         <w:pStyle w:val="Kop2"/>
-      </w:pPr>
-      <w:r>
+        <w:rPr>
+          <w:lang w:val="en-US"/>
+        </w:rPr>
+      </w:pPr>
+      <w:r>
+        <w:rPr>
+          <w:lang w:val="en-US"/>
+        </w:rPr>
         <w:lastRenderedPageBreak/>
         <w:t>Treasure Bag</w:t>
       </w:r>
     </w:p>
+    <w:p>
+      <w:r>
+        <w:t xml:space="preserve">De </w:t>
+      </w:r>
+      <w:proofErr w:type="spellStart"/>
+      <w:r>
+        <w:t>player</w:t>
+      </w:r>
+      <w:proofErr w:type="spellEnd"/>
+      <w:r>
+        <w:t xml:space="preserve"> kan items in het</w:t>
+      </w:r>
+      <w:r>
+        <w:t xml:space="preserve"> spel oprapen, deze worden bijgehouden in de </w:t>
+      </w:r>
+      <w:proofErr w:type="spellStart"/>
+      <w:r>
+        <w:t>TreasureBag</w:t>
+      </w:r>
+      <w:proofErr w:type="spellEnd"/>
+      <w:r>
+        <w:t xml:space="preserve"> klasse, dit wordt simpelweg gedaan doormiddel van een array list en met hierbij een </w:t>
+      </w:r>
+      <w:proofErr w:type="spellStart"/>
+      <w:r>
+        <w:t>addToTreasureBag</w:t>
+      </w:r>
+      <w:proofErr w:type="spellEnd"/>
+      <w:r>
+        <w:t xml:space="preserve"> functie.</w:t>
+      </w:r>
+    </w:p>
     <w:p/>
     <w:p>
       <w:pPr>
         <w:pStyle w:val="Kop2"/>
-      </w:pPr>
-      <w:r>
+        <w:rPr>
+          <w:lang w:val="en-US"/>
+        </w:rPr>
+      </w:pPr>
+      <w:r>
+        <w:rPr>
+          <w:lang w:val="en-US"/>
+        </w:rPr>
         <w:t>Spawner</w:t>
       </w:r>
     </w:p>
+    <w:p>
+      <w:r>
+        <w:t xml:space="preserve">Deze </w:t>
+      </w:r>
+      <w:proofErr w:type="spellStart"/>
+      <w:r>
+        <w:t>S</w:t>
+      </w:r>
+      <w:r>
+        <w:t>pawner</w:t>
+      </w:r>
+      <w:proofErr w:type="spellEnd"/>
+      <w:r>
+        <w:t xml:space="preserve"> klasse is e</w:t>
+      </w:r>
+      <w:r>
+        <w:t xml:space="preserve">rg belangrijk voor het spel, hierdoor worden alle objecten daadwerkelijk in het spel geplaatst. Doormiddel van de </w:t>
+      </w:r>
+      <w:proofErr w:type="spellStart"/>
+      <w:r>
+        <w:t>InteractableObject</w:t>
+      </w:r>
+      <w:proofErr w:type="spellEnd"/>
+      <w:r>
+        <w:t xml:space="preserve"> klasse krijgt de </w:t>
+      </w:r>
+      <w:proofErr w:type="spellStart"/>
+      <w:r>
+        <w:t>spawner</w:t>
+      </w:r>
+      <w:proofErr w:type="spellEnd"/>
+      <w:r>
+        <w:t xml:space="preserve"> een lijst met objecten. Daarbij wordt in de </w:t>
+      </w:r>
+      <w:proofErr w:type="spellStart"/>
+      <w:proofErr w:type="gramStart"/>
+      <w:r>
+        <w:t>setupObjects</w:t>
+      </w:r>
+      <w:proofErr w:type="spellEnd"/>
+      <w:r>
+        <w:t>(</w:t>
+      </w:r>
+      <w:proofErr w:type="gramEnd"/>
+      <w:r>
+        <w:t>) bepaald hoeveel van iedere object er toegevoegd moet worden aan het spel, en is er een aparte functie voor elk object zelf om deze toe te voegen.</w:t>
+      </w:r>
+    </w:p>
     <w:p/>
     <w:p>
       <w:pPr>
         <w:pStyle w:val="Kop2"/>
-      </w:pPr>
-      <w:r>
+        <w:rPr>
+          <w:i/>
+          <w:iCs/>
+          <w:lang w:val="en-US"/>
+        </w:rPr>
+      </w:pPr>
+      <w:proofErr w:type="spellStart"/>
+      <w:r>
+        <w:rPr>
+          <w:i/>
+          <w:iCs/>
+          <w:lang w:val="en-US"/>
+        </w:rPr>
         <w:t>InteractableObject</w:t>
       </w:r>
+      <w:proofErr w:type="spellEnd"/>
+    </w:p>
+    <w:p>
+      <w:r>
+        <w:t xml:space="preserve">De </w:t>
+      </w:r>
+      <w:proofErr w:type="spellStart"/>
+      <w:r>
+        <w:t>InteractableObject</w:t>
+      </w:r>
+      <w:proofErr w:type="spellEnd"/>
+      <w:r>
+        <w:t xml:space="preserve"> </w:t>
+      </w:r>
+      <w:proofErr w:type="spellStart"/>
+      <w:r>
+        <w:t>extend</w:t>
+      </w:r>
+      <w:proofErr w:type="spellEnd"/>
+      <w:r>
+        <w:t xml:space="preserve"> </w:t>
+      </w:r>
+      <w:proofErr w:type="spellStart"/>
+      <w:r>
+        <w:t>SpriteObject</w:t>
+      </w:r>
+      <w:proofErr w:type="spellEnd"/>
+      <w:r>
+        <w:t xml:space="preserve"> en implementeert </w:t>
+      </w:r>
+      <w:proofErr w:type="spellStart"/>
+      <w:r>
+        <w:t>ICollidableWithGameObjects</w:t>
+      </w:r>
+      <w:proofErr w:type="spellEnd"/>
+      <w:r>
+        <w:t xml:space="preserve">. </w:t>
+      </w:r>
+      <w:r>
+        <w:t>Zoals boven al werd b</w:t>
+      </w:r>
+      <w:r>
+        <w:t xml:space="preserve">eschreven regelt de </w:t>
+      </w:r>
+      <w:proofErr w:type="spellStart"/>
+      <w:r>
+        <w:t>InteractableObject</w:t>
+      </w:r>
+      <w:proofErr w:type="spellEnd"/>
+      <w:r>
+        <w:t xml:space="preserve"> de lijst met objecten. Daarbij heeft deze abstracte klasse allerlei abstracte functies zoals het bepalen van de X&amp;Y </w:t>
+      </w:r>
+      <w:proofErr w:type="spellStart"/>
+      <w:r>
+        <w:t>spawn</w:t>
+      </w:r>
+      <w:proofErr w:type="spellEnd"/>
+      <w:r>
+        <w:t xml:space="preserve"> met </w:t>
+      </w:r>
+      <w:proofErr w:type="spellStart"/>
+      <w:proofErr w:type="gramStart"/>
+      <w:r>
+        <w:t>determineXSpawn</w:t>
+      </w:r>
+      <w:proofErr w:type="spellEnd"/>
+      <w:r>
+        <w:t>(</w:t>
+      </w:r>
+      <w:proofErr w:type="gramEnd"/>
+      <w:r>
+        <w:t xml:space="preserve">) / </w:t>
+      </w:r>
+      <w:proofErr w:type="spellStart"/>
+      <w:r>
+        <w:t>determineYSpawn</w:t>
+      </w:r>
+      <w:proofErr w:type="spellEnd"/>
+      <w:r>
+        <w:t xml:space="preserve">(). Daarnaast een </w:t>
+      </w:r>
+      <w:proofErr w:type="spellStart"/>
+      <w:r>
+        <w:t>handler</w:t>
+      </w:r>
+      <w:proofErr w:type="spellEnd"/>
+      <w:r>
+        <w:t xml:space="preserve"> voor als er </w:t>
+      </w:r>
+      <w:proofErr w:type="spellStart"/>
+      <w:r>
+        <w:t>collision</w:t>
+      </w:r>
+      <w:proofErr w:type="spellEnd"/>
+      <w:r>
+        <w:t xml:space="preserve"> plaatst vindt. </w:t>
+      </w:r>
+      <w:r>
+        <w:t xml:space="preserve">In deze </w:t>
+      </w:r>
+      <w:proofErr w:type="spellStart"/>
+      <w:proofErr w:type="gramStart"/>
+      <w:r>
+        <w:t>gameObjectCollisionOccured</w:t>
+      </w:r>
+      <w:proofErr w:type="spellEnd"/>
+      <w:r>
+        <w:t>(</w:t>
+      </w:r>
+      <w:proofErr w:type="gramEnd"/>
+      <w:r>
+        <w:t xml:space="preserve">) functie wordt dan de </w:t>
+      </w:r>
+      <w:proofErr w:type="spellStart"/>
+      <w:r>
+        <w:t>collisionWithPlayer</w:t>
+      </w:r>
+      <w:proofErr w:type="spellEnd"/>
+      <w:r>
+        <w:t xml:space="preserve">() functie aangeroepen die het object zal </w:t>
+      </w:r>
+      <w:proofErr w:type="spellStart"/>
+      <w:r>
+        <w:t>respawnen</w:t>
+      </w:r>
+      <w:proofErr w:type="spellEnd"/>
+      <w:r>
+        <w:t xml:space="preserve"> indien het object in aanraking is gekomen met de </w:t>
+      </w:r>
+      <w:proofErr w:type="spellStart"/>
+      <w:r>
+        <w:t>player</w:t>
+      </w:r>
+      <w:proofErr w:type="spellEnd"/>
+      <w:r>
+        <w:t>.</w:t>
+      </w:r>
     </w:p>
     <w:p/>
     <w:p>
       <w:pPr>
         <w:pStyle w:val="Kop2"/>
-      </w:pPr>
-      <w:r>
+        <w:rPr>
+          <w:i/>
+          <w:iCs/>
+          <w:lang w:val="en-US"/>
+        </w:rPr>
+      </w:pPr>
+      <w:r>
+        <w:rPr>
+          <w:i/>
+          <w:iCs/>
+          <w:lang w:val="en-US"/>
+        </w:rPr>
         <w:t>Treasure</w:t>
       </w:r>
     </w:p>
+    <w:p>
+      <w:r>
+        <w:t xml:space="preserve">Ook de </w:t>
+      </w:r>
+      <w:proofErr w:type="spellStart"/>
+      <w:r>
+        <w:t>Treasure</w:t>
+      </w:r>
+      <w:proofErr w:type="spellEnd"/>
+      <w:r>
+        <w:t xml:space="preserve"> klasse</w:t>
+      </w:r>
+      <w:r>
+        <w:t xml:space="preserve"> is een abstracte klasse. Deze </w:t>
+      </w:r>
+      <w:proofErr w:type="spellStart"/>
+      <w:r>
+        <w:t>extend</w:t>
+      </w:r>
+      <w:proofErr w:type="spellEnd"/>
+      <w:r>
+        <w:t xml:space="preserve"> van de </w:t>
+      </w:r>
+      <w:proofErr w:type="spellStart"/>
+      <w:r>
+        <w:t>InteractableObject</w:t>
+      </w:r>
+      <w:proofErr w:type="spellEnd"/>
+      <w:r>
+        <w:t xml:space="preserve"> klasse. In deze klasse wordt simpelweg de eigenschappen van een schat bepaald. De X </w:t>
+      </w:r>
+      <w:proofErr w:type="spellStart"/>
+      <w:r>
+        <w:t>spawn</w:t>
+      </w:r>
+      <w:proofErr w:type="spellEnd"/>
+      <w:r>
+        <w:t xml:space="preserve"> wordt gezet in </w:t>
+      </w:r>
+      <w:proofErr w:type="spellStart"/>
+      <w:proofErr w:type="gramStart"/>
+      <w:r>
+        <w:t>determineXSpawn</w:t>
+      </w:r>
+      <w:proofErr w:type="spellEnd"/>
+      <w:r>
+        <w:t>(</w:t>
+      </w:r>
+      <w:proofErr w:type="gramEnd"/>
+      <w:r>
+        <w:t xml:space="preserve">) gebaseerd op een willekeurig getal tussen 0 en de </w:t>
+      </w:r>
+      <w:proofErr w:type="spellStart"/>
+      <w:r>
+        <w:t>world</w:t>
+      </w:r>
+      <w:proofErr w:type="spellEnd"/>
+      <w:r>
+        <w:t xml:space="preserve"> </w:t>
+      </w:r>
+      <w:proofErr w:type="spellStart"/>
+      <w:r>
+        <w:t>width</w:t>
+      </w:r>
+      <w:proofErr w:type="spellEnd"/>
+      <w:r>
+        <w:t xml:space="preserve">. En de Y </w:t>
+      </w:r>
+      <w:proofErr w:type="spellStart"/>
+      <w:r>
+        <w:t>spawn</w:t>
+      </w:r>
+      <w:proofErr w:type="spellEnd"/>
+      <w:r>
+        <w:t xml:space="preserve"> wordt gezet in </w:t>
+      </w:r>
+      <w:proofErr w:type="spellStart"/>
+      <w:proofErr w:type="gramStart"/>
+      <w:r>
+        <w:t>determineYSpawn</w:t>
+      </w:r>
+      <w:proofErr w:type="spellEnd"/>
+      <w:r>
+        <w:t>(</w:t>
+      </w:r>
+      <w:proofErr w:type="gramEnd"/>
+      <w:r>
+        <w:t xml:space="preserve">) en deze is gelijk aan de </w:t>
+      </w:r>
+      <w:proofErr w:type="spellStart"/>
+      <w:r>
+        <w:t>world</w:t>
+      </w:r>
+      <w:proofErr w:type="spellEnd"/>
+      <w:r>
+        <w:t xml:space="preserve"> </w:t>
+      </w:r>
+      <w:proofErr w:type="spellStart"/>
+      <w:r>
+        <w:t>height</w:t>
+      </w:r>
+      <w:proofErr w:type="spellEnd"/>
+      <w:r>
+        <w:t xml:space="preserve">. Ook wordt er nog bepaald op welke hoogte de </w:t>
+      </w:r>
+      <w:proofErr w:type="spellStart"/>
+      <w:proofErr w:type="gramStart"/>
+      <w:r>
+        <w:t>objectNotPickedUp</w:t>
+      </w:r>
+      <w:proofErr w:type="spellEnd"/>
+      <w:r>
+        <w:t>(</w:t>
+      </w:r>
+      <w:proofErr w:type="gramEnd"/>
+      <w:r>
+        <w:t>) functie moet gebeuren, in ons geval willen we dat wanneer een schat bovenuit het scherm gaat.</w:t>
+      </w:r>
+    </w:p>
+    <w:p>
+      <w:pPr>
+        <w:pStyle w:val="Kop2"/>
+      </w:pPr>
+      <w:proofErr w:type="spellStart"/>
+      <w:r>
+        <w:t>Coin</w:t>
+      </w:r>
+      <w:proofErr w:type="spellEnd"/>
+    </w:p>
+    <w:p>
+      <w:r>
+        <w:t xml:space="preserve">Een van de op te pakken schatten is de </w:t>
+      </w:r>
+      <w:proofErr w:type="spellStart"/>
+      <w:r>
+        <w:t>coin</w:t>
+      </w:r>
+      <w:proofErr w:type="spellEnd"/>
+      <w:r>
+        <w:t xml:space="preserve">, deze </w:t>
+      </w:r>
+      <w:proofErr w:type="spellStart"/>
+      <w:r>
+        <w:t>Coin</w:t>
+      </w:r>
+      <w:proofErr w:type="spellEnd"/>
+      <w:r>
+        <w:t xml:space="preserve"> klasse wordt </w:t>
+      </w:r>
+      <w:proofErr w:type="spellStart"/>
+      <w:r>
+        <w:t>extend</w:t>
+      </w:r>
+      <w:proofErr w:type="spellEnd"/>
+      <w:r>
+        <w:t xml:space="preserve"> door </w:t>
+      </w:r>
+      <w:proofErr w:type="spellStart"/>
+      <w:r>
+        <w:t>Treasure</w:t>
+      </w:r>
+      <w:proofErr w:type="spellEnd"/>
+      <w:r>
+        <w:t xml:space="preserve"> en hierbij wordt eigenlijk alleen de betreffende image </w:t>
+      </w:r>
+      <w:proofErr w:type="spellStart"/>
+      <w:r>
+        <w:t>geïnitialiseerd</w:t>
+      </w:r>
+      <w:proofErr w:type="spellEnd"/>
+      <w:r>
+        <w:t>.</w:t>
+      </w:r>
+    </w:p>
     <w:p/>
     <w:p>
       <w:pPr>
         <w:pStyle w:val="Kop2"/>
-      </w:pPr>
-      <w:r>
-        <w:t>Coin</w:t>
+        <w:rPr>
+          <w:lang w:val="en-US"/>
+        </w:rPr>
+      </w:pPr>
+      <w:r>
+        <w:rPr>
+          <w:lang w:val="en-US"/>
+        </w:rPr>
+        <w:t>Diamond</w:t>
+      </w:r>
+    </w:p>
+    <w:p>
+      <w:r>
+        <w:t xml:space="preserve">Net zoals </w:t>
+      </w:r>
+      <w:proofErr w:type="spellStart"/>
+      <w:r>
+        <w:t>coin</w:t>
+      </w:r>
+      <w:proofErr w:type="spellEnd"/>
+      <w:r>
+        <w:t xml:space="preserve"> is dit ook een schat waarbij de klasse </w:t>
+      </w:r>
+      <w:proofErr w:type="spellStart"/>
+      <w:r>
+        <w:t>extend</w:t>
+      </w:r>
+      <w:proofErr w:type="spellEnd"/>
+      <w:r>
+        <w:t xml:space="preserve"> wordt door </w:t>
+      </w:r>
+      <w:proofErr w:type="spellStart"/>
+      <w:r>
+        <w:t>Treasure</w:t>
+      </w:r>
+      <w:proofErr w:type="spellEnd"/>
+      <w:r>
+        <w:t xml:space="preserve">. Ook hierin wordt de image </w:t>
+      </w:r>
+      <w:proofErr w:type="spellStart"/>
+      <w:r>
+        <w:t>geïnitialiseerd</w:t>
+      </w:r>
+      <w:proofErr w:type="spellEnd"/>
+      <w:r>
+        <w:t>.</w:t>
+      </w:r>
+    </w:p>
+    <w:p>
+      <w:pPr>
+        <w:pStyle w:val="Kop2"/>
+        <w:rPr>
+          <w:i/>
+          <w:iCs/>
+        </w:rPr>
+      </w:pPr>
+      <w:proofErr w:type="spellStart"/>
+      <w:r>
+        <w:rPr>
+          <w:i/>
+          <w:iCs/>
+        </w:rPr>
+        <w:lastRenderedPageBreak/>
+        <w:t>Enemy</w:t>
+      </w:r>
+      <w:proofErr w:type="spellEnd"/>
+    </w:p>
+    <w:p>
+      <w:proofErr w:type="spellStart"/>
+      <w:r>
+        <w:t>Enemy</w:t>
+      </w:r>
+      <w:proofErr w:type="spellEnd"/>
+      <w:r>
+        <w:t xml:space="preserve"> is een abstracte k</w:t>
+      </w:r>
+      <w:r>
+        <w:t xml:space="preserve">lasse die </w:t>
+      </w:r>
+      <w:proofErr w:type="spellStart"/>
+      <w:r>
+        <w:t>InteractableObject</w:t>
+      </w:r>
+      <w:proofErr w:type="spellEnd"/>
+      <w:r>
+        <w:t xml:space="preserve"> </w:t>
+      </w:r>
+      <w:proofErr w:type="spellStart"/>
+      <w:r>
+        <w:t>extend</w:t>
+      </w:r>
+      <w:proofErr w:type="spellEnd"/>
+      <w:r>
+        <w:t xml:space="preserve">. Deze klasse is vergelijkbaar met de </w:t>
+      </w:r>
+      <w:proofErr w:type="spellStart"/>
+      <w:r>
+        <w:t>Treasure</w:t>
+      </w:r>
+      <w:proofErr w:type="spellEnd"/>
+      <w:r>
+        <w:t xml:space="preserve"> klasse. Hierin worden ook de X &amp; Y locatie van de </w:t>
+      </w:r>
+      <w:proofErr w:type="spellStart"/>
+      <w:r>
+        <w:t>spawn</w:t>
+      </w:r>
+      <w:proofErr w:type="spellEnd"/>
+      <w:r>
+        <w:t xml:space="preserve"> bepaald en wordt er een hoogte gezet wanneer </w:t>
+      </w:r>
+      <w:proofErr w:type="spellStart"/>
+      <w:proofErr w:type="gramStart"/>
+      <w:r>
+        <w:t>objectNotPickedUp</w:t>
+      </w:r>
+      <w:proofErr w:type="spellEnd"/>
+      <w:r>
+        <w:t>(</w:t>
+      </w:r>
+      <w:proofErr w:type="gramEnd"/>
+      <w:r>
+        <w:t>) aangeroepen wordt.</w:t>
+      </w:r>
+    </w:p>
+    <w:p>
+      <w:pPr>
+        <w:pStyle w:val="Kop2"/>
+        <w:rPr>
+          <w:lang w:val="en-US"/>
+        </w:rPr>
+      </w:pPr>
+      <w:r>
+        <w:rPr>
+          <w:lang w:val="en-US"/>
+        </w:rPr>
+        <w:t>Bomb</w:t>
+      </w:r>
+    </w:p>
+    <w:p>
+      <w:r>
+        <w:t xml:space="preserve">De </w:t>
+      </w:r>
+      <w:proofErr w:type="spellStart"/>
+      <w:r>
+        <w:t>Bomb</w:t>
+      </w:r>
+      <w:proofErr w:type="spellEnd"/>
+      <w:r>
+        <w:t xml:space="preserve"> klasse is e</w:t>
+      </w:r>
+      <w:r>
+        <w:t xml:space="preserve">en van de </w:t>
+      </w:r>
+      <w:proofErr w:type="spellStart"/>
+      <w:r>
+        <w:t>enemies</w:t>
+      </w:r>
+      <w:proofErr w:type="spellEnd"/>
+      <w:r>
+        <w:t xml:space="preserve"> van de </w:t>
+      </w:r>
+      <w:proofErr w:type="spellStart"/>
+      <w:r>
+        <w:t>player</w:t>
+      </w:r>
+      <w:proofErr w:type="spellEnd"/>
+      <w:r>
+        <w:t xml:space="preserve">. Deze </w:t>
+      </w:r>
+      <w:r>
+        <w:t>klasse</w:t>
+      </w:r>
+      <w:r>
+        <w:t xml:space="preserve"> </w:t>
+      </w:r>
+      <w:proofErr w:type="spellStart"/>
+      <w:r>
+        <w:t>extend</w:t>
+      </w:r>
+      <w:proofErr w:type="spellEnd"/>
+      <w:r>
+        <w:t xml:space="preserve"> daarom ook vanuit de </w:t>
+      </w:r>
+      <w:proofErr w:type="spellStart"/>
+      <w:r>
+        <w:t>Enemy</w:t>
+      </w:r>
+      <w:proofErr w:type="spellEnd"/>
+      <w:r>
+        <w:t xml:space="preserve"> klasse. Hierin wordt de image </w:t>
+      </w:r>
+      <w:proofErr w:type="spellStart"/>
+      <w:r>
+        <w:t>geïnitialiseerd</w:t>
+      </w:r>
+      <w:proofErr w:type="spellEnd"/>
+      <w:r>
+        <w:t xml:space="preserve"> en ook de </w:t>
+      </w:r>
+      <w:proofErr w:type="spellStart"/>
+      <w:r>
+        <w:t>direction</w:t>
+      </w:r>
+      <w:proofErr w:type="spellEnd"/>
+      <w:r>
+        <w:t xml:space="preserve"> bepaald waar het object naartoe gaat.</w:t>
       </w:r>
     </w:p>
     <w:p/>
     <w:p>
       <w:pPr>
         <w:pStyle w:val="Kop2"/>
-      </w:pPr>
-      <w:r>
-        <w:t>Diamond</w:t>
+        <w:rPr>
+          <w:lang w:val="en-US"/>
+        </w:rPr>
+      </w:pPr>
+      <w:r>
+        <w:rPr>
+          <w:lang w:val="en-US"/>
+        </w:rPr>
+        <w:t>Shark</w:t>
+      </w:r>
+    </w:p>
+    <w:p>
+      <w:r>
+        <w:t xml:space="preserve">De </w:t>
+      </w:r>
+      <w:proofErr w:type="spellStart"/>
+      <w:r>
+        <w:t>Shark</w:t>
+      </w:r>
+      <w:proofErr w:type="spellEnd"/>
+      <w:r>
+        <w:t xml:space="preserve"> klasse is in</w:t>
+      </w:r>
+      <w:r>
+        <w:t xml:space="preserve"> principe hetzelfde als de </w:t>
+      </w:r>
+      <w:proofErr w:type="spellStart"/>
+      <w:r>
+        <w:t>Bomb</w:t>
+      </w:r>
+      <w:proofErr w:type="spellEnd"/>
+      <w:r>
+        <w:t xml:space="preserve"> klasse, deze klasse </w:t>
+      </w:r>
+      <w:proofErr w:type="spellStart"/>
+      <w:r>
+        <w:t>extend</w:t>
+      </w:r>
+      <w:proofErr w:type="spellEnd"/>
+      <w:r>
+        <w:t xml:space="preserve"> ook </w:t>
+      </w:r>
+      <w:proofErr w:type="spellStart"/>
+      <w:r>
+        <w:t>Enemy</w:t>
+      </w:r>
+      <w:proofErr w:type="spellEnd"/>
+      <w:r>
+        <w:t xml:space="preserve">. Het grootste verschil tussen deze twee </w:t>
+      </w:r>
+      <w:proofErr w:type="spellStart"/>
+      <w:r>
+        <w:t>klasses</w:t>
+      </w:r>
+      <w:proofErr w:type="spellEnd"/>
+      <w:r>
+        <w:t xml:space="preserve"> is dat </w:t>
+      </w:r>
+      <w:proofErr w:type="spellStart"/>
+      <w:r>
+        <w:t>shark</w:t>
+      </w:r>
+      <w:proofErr w:type="spellEnd"/>
+      <w:r>
+        <w:t xml:space="preserve"> op een andere positie in het spel gezet wordt. </w:t>
+      </w:r>
+      <w:r>
+        <w:t xml:space="preserve">Hierbij is de </w:t>
+      </w:r>
+      <w:proofErr w:type="spellStart"/>
+      <w:proofErr w:type="gramStart"/>
+      <w:r>
+        <w:t>determineYSpawn</w:t>
+      </w:r>
+      <w:proofErr w:type="spellEnd"/>
+      <w:r>
+        <w:t>(</w:t>
+      </w:r>
+      <w:proofErr w:type="gramEnd"/>
+      <w:r>
+        <w:t>) gebaseerd op een willekeurige positie ergens tussen het midden van het spelscherm en onderaan het spelscherm.</w:t>
       </w:r>
     </w:p>
     <w:p/>
     <w:p>
       <w:pPr>
         <w:pStyle w:val="Kop2"/>
-      </w:pPr>
-      <w:r>
-        <w:t>Enemy</w:t>
-      </w:r>
-    </w:p>
-    <w:p/>
+        <w:rPr>
+          <w:i/>
+          <w:iCs/>
+          <w:lang w:val="en-US"/>
+        </w:rPr>
+      </w:pPr>
+      <w:r>
+        <w:rPr>
+          <w:i/>
+          <w:iCs/>
+          <w:lang w:val="en-US"/>
+        </w:rPr>
+        <w:t>Aid</w:t>
+      </w:r>
+    </w:p>
+    <w:p>
+      <w:r>
+        <w:t>Ten slotte is e</w:t>
+      </w:r>
+      <w:r>
+        <w:t xml:space="preserve">r nog een abstracte klasse genaamd de </w:t>
+      </w:r>
+      <w:proofErr w:type="spellStart"/>
+      <w:r>
+        <w:t>Aid</w:t>
+      </w:r>
+      <w:proofErr w:type="spellEnd"/>
+      <w:r>
+        <w:t xml:space="preserve"> klasse. Deze klasse heeft </w:t>
+      </w:r>
+      <w:proofErr w:type="spellStart"/>
+      <w:r>
+        <w:t>extend</w:t>
+      </w:r>
+      <w:proofErr w:type="spellEnd"/>
+      <w:r>
+        <w:t xml:space="preserve"> weer </w:t>
+      </w:r>
+      <w:proofErr w:type="spellStart"/>
+      <w:r>
+        <w:t>InteractableObject</w:t>
+      </w:r>
+      <w:proofErr w:type="spellEnd"/>
+      <w:r>
+        <w:t xml:space="preserve"> en overschrijft weer de </w:t>
+      </w:r>
+      <w:proofErr w:type="spellStart"/>
+      <w:proofErr w:type="gramStart"/>
+      <w:r>
+        <w:t>determineXSpawn</w:t>
+      </w:r>
+      <w:proofErr w:type="spellEnd"/>
+      <w:r>
+        <w:t>(</w:t>
+      </w:r>
+      <w:proofErr w:type="gramEnd"/>
+      <w:r>
+        <w:t>)</w:t>
+      </w:r>
+      <w:r>
+        <w:t>,</w:t>
+      </w:r>
+      <w:r>
+        <w:t xml:space="preserve"> </w:t>
+      </w:r>
+      <w:proofErr w:type="spellStart"/>
+      <w:r>
+        <w:t>determineYSpawn</w:t>
+      </w:r>
+      <w:proofErr w:type="spellEnd"/>
+      <w:r>
+        <w:t>()</w:t>
+      </w:r>
+      <w:r>
+        <w:t xml:space="preserve">en </w:t>
+      </w:r>
+      <w:proofErr w:type="spellStart"/>
+      <w:r>
+        <w:t>objectNotPickedUp</w:t>
+      </w:r>
+      <w:proofErr w:type="spellEnd"/>
+      <w:r>
+        <w:t>() functies</w:t>
+      </w:r>
+    </w:p>
     <w:p>
       <w:pPr>
         <w:pStyle w:val="Kop2"/>
       </w:pPr>
-      <w:r>
-        <w:t>Bomb</w:t>
-      </w:r>
-    </w:p>
-    <w:p/>
-    <w:p>
-      <w:pPr>
-        <w:pStyle w:val="Kop2"/>
-      </w:pPr>
-      <w:r>
-        <w:t>Shark</w:t>
-      </w:r>
-    </w:p>
-    <w:p/>
-    <w:p>
-      <w:pPr>
-        <w:pStyle w:val="Kop2"/>
-      </w:pPr>
+      <w:proofErr w:type="spellStart"/>
+      <w:r>
+        <w:t>OxygenTank</w:t>
+      </w:r>
+      <w:proofErr w:type="spellEnd"/>
+    </w:p>
+    <w:p>
+      <w:r>
+        <w:t xml:space="preserve">Deze </w:t>
+      </w:r>
+      <w:proofErr w:type="spellStart"/>
+      <w:r>
+        <w:t>OxygenTank</w:t>
+      </w:r>
+      <w:proofErr w:type="spellEnd"/>
+      <w:r>
+        <w:t xml:space="preserve"> methode </w:t>
+      </w:r>
+      <w:proofErr w:type="spellStart"/>
+      <w:r>
+        <w:t>extend</w:t>
+      </w:r>
+      <w:proofErr w:type="spellEnd"/>
+      <w:r>
+        <w:t xml:space="preserve"> de </w:t>
+      </w:r>
+      <w:proofErr w:type="spellStart"/>
       <w:r>
         <w:t>Aid</w:t>
       </w:r>
-    </w:p>
-    <w:p/>
-    <w:p>
-      <w:pPr>
-        <w:pStyle w:val="Kop2"/>
-      </w:pPr>
-      <w:r>
-        <w:t>OxygenTank</w:t>
+      <w:proofErr w:type="spellEnd"/>
+      <w:r>
+        <w:t xml:space="preserve"> klasse en </w:t>
+      </w:r>
+      <w:proofErr w:type="spellStart"/>
+      <w:r>
+        <w:t>initialiseerd</w:t>
+      </w:r>
+      <w:proofErr w:type="spellEnd"/>
+      <w:r>
+        <w:t xml:space="preserve"> de correcte afbeelding van het object.</w:t>
       </w:r>
     </w:p>
     <w:p>
@@ -1569,8 +2737,21 @@
         <w:spacing w:after="3" w:line="294" w:lineRule="auto"/>
         <w:ind w:left="40" w:hanging="10"/>
       </w:pPr>
-      <w:r>
-        <w:t xml:space="preserve">LucidChart. (z.d.). Tutorial UML-klassendiagram. Geraadpleegd op 18 mei 2020, van </w:t>
+      <w:proofErr w:type="spellStart"/>
+      <w:r>
+        <w:t>LucidChart</w:t>
+      </w:r>
+      <w:proofErr w:type="spellEnd"/>
+      <w:r>
+        <w:t>. (</w:t>
+      </w:r>
+      <w:proofErr w:type="spellStart"/>
+      <w:r>
+        <w:t>z.d.</w:t>
+      </w:r>
+      <w:proofErr w:type="spellEnd"/>
+      <w:r>
+        <w:t xml:space="preserve">). Tutorial UML-klassendiagram. Geraadpleegd op 18 mei 2020, van </w:t>
       </w:r>
       <w:hyperlink r:id="rId7">
         <w:r>
@@ -1588,7 +2769,23 @@
         <w:ind w:left="40" w:hanging="10"/>
       </w:pPr>
       <w:r>
-        <w:t xml:space="preserve">Wikipedia-bijdragers. (2020, 11 mei). Unified Modeling Language. Geraadpleegd op 18 mei 2020, van </w:t>
+        <w:t>Wikipedia-bijdragers. (2020, 11 mei). </w:t>
+      </w:r>
+      <w:proofErr w:type="spellStart"/>
+      <w:r>
+        <w:t>Unified</w:t>
+      </w:r>
+      <w:proofErr w:type="spellEnd"/>
+      <w:r>
+        <w:t xml:space="preserve"> </w:t>
+      </w:r>
+      <w:proofErr w:type="spellStart"/>
+      <w:r>
+        <w:t>Modeling</w:t>
+      </w:r>
+      <w:proofErr w:type="spellEnd"/>
+      <w:r>
+        <w:t xml:space="preserve"> Language. Geraadpleegd op 18 mei 2020, van </w:t>
       </w:r>
       <w:hyperlink r:id="rId8">
         <w:r>

</xml_diff>

<commit_message>
Updated technisch ontwerpen text
</commit_message>
<xml_diff>
--- a/Documents/Ontwerpen/Technisch Ontwerp.docx
+++ b/Documents/Ontwerpen/Technisch Ontwerp.docx
@@ -4,7 +4,7 @@
   <w:body>
     <w:p>
       <w:pPr>
-        <w:pStyle w:val="Titel"/>
+        <w:pStyle w:val="Title"/>
         <w:rPr>
           <w:lang w:val="en-US"/>
         </w:rPr>
@@ -198,16 +198,16 @@
     </w:p>
     <w:p>
       <w:pPr>
-        <w:pStyle w:val="Kop1"/>
+        <w:pStyle w:val="Heading1"/>
         <w:spacing w:after="1" w:line="259" w:lineRule="auto"/>
         <w:ind w:left="25" w:firstLine="30"/>
       </w:pPr>
-      <w:bookmarkStart w:id="0" w:name="_m5k5kghq3woo" w:colFirst="0" w:colLast="0"/>
-      <w:bookmarkEnd w:id="0"/>
+      <w:bookmarkStart w:id="0" w:name="_Toc67921714"/>
       <w:r>
         <w:lastRenderedPageBreak/>
         <w:t>Inhoudsopgave</w:t>
       </w:r>
+      <w:bookmarkEnd w:id="0"/>
     </w:p>
     <w:p/>
     <w:sdt>
@@ -222,10 +222,13 @@
       <w:sdtContent>
         <w:p>
           <w:pPr>
+            <w:pStyle w:val="TOC1"/>
             <w:tabs>
-              <w:tab w:val="right" w:pos="9030"/>
+              <w:tab w:val="right" w:pos="9019"/>
             </w:tabs>
-            <w:spacing w:before="80" w:line="240" w:lineRule="auto"/>
+            <w:rPr>
+              <w:noProof/>
+            </w:rPr>
           </w:pPr>
           <w:r>
             <w:fldChar w:fldCharType="begin"/>
@@ -236,806 +239,1441 @@
           <w:r>
             <w:fldChar w:fldCharType="separate"/>
           </w:r>
-          <w:hyperlink w:anchor="_m5k5kghq3woo">
-            <w:r>
-              <w:rPr>
-                <w:b/>
+          <w:hyperlink w:anchor="_Toc67921714" w:history="1">
+            <w:r>
+              <w:rPr>
+                <w:rStyle w:val="Hyperlink"/>
+                <w:noProof/>
               </w:rPr>
               <w:t>Inhoudsopgave</w:t>
             </w:r>
+            <w:r>
+              <w:rPr>
+                <w:noProof/>
+                <w:webHidden/>
+              </w:rPr>
+              <w:tab/>
+            </w:r>
+            <w:r>
+              <w:rPr>
+                <w:noProof/>
+                <w:webHidden/>
+              </w:rPr>
+              <w:fldChar w:fldCharType="begin"/>
+            </w:r>
+            <w:r>
+              <w:rPr>
+                <w:noProof/>
+                <w:webHidden/>
+              </w:rPr>
+              <w:instrText xml:space="preserve"> PAGEREF _Toc67921714 \h </w:instrText>
+            </w:r>
+            <w:r>
+              <w:rPr>
+                <w:noProof/>
+                <w:webHidden/>
+              </w:rPr>
+            </w:r>
+            <w:r>
+              <w:rPr>
+                <w:noProof/>
+                <w:webHidden/>
+              </w:rPr>
+              <w:fldChar w:fldCharType="separate"/>
+            </w:r>
+            <w:r>
+              <w:rPr>
+                <w:noProof/>
+                <w:webHidden/>
+              </w:rPr>
+              <w:t>2</w:t>
+            </w:r>
+            <w:r>
+              <w:rPr>
+                <w:noProof/>
+                <w:webHidden/>
+              </w:rPr>
+              <w:fldChar w:fldCharType="end"/>
+            </w:r>
           </w:hyperlink>
-          <w:r>
-            <w:rPr>
-              <w:b/>
-            </w:rPr>
-            <w:tab/>
-          </w:r>
-          <w:r>
-            <w:fldChar w:fldCharType="begin"/>
-          </w:r>
-          <w:r>
-            <w:instrText xml:space="preserve"> PAGEREF _m5k5kghq3woo \h </w:instrText>
-          </w:r>
-          <w:r>
-            <w:fldChar w:fldCharType="separate"/>
-          </w:r>
-          <w:r>
-            <w:rPr>
-              <w:b/>
-            </w:rPr>
-            <w:t>2</w:t>
-          </w:r>
-          <w:r>
-            <w:fldChar w:fldCharType="end"/>
-          </w:r>
         </w:p>
         <w:p>
           <w:pPr>
+            <w:pStyle w:val="TOC1"/>
             <w:tabs>
-              <w:tab w:val="right" w:pos="9030"/>
+              <w:tab w:val="right" w:pos="9019"/>
             </w:tabs>
-            <w:spacing w:before="200" w:line="240" w:lineRule="auto"/>
+            <w:rPr>
+              <w:noProof/>
+            </w:rPr>
           </w:pPr>
-          <w:hyperlink w:anchor="_1fob9te">
-            <w:r>
-              <w:rPr>
-                <w:b/>
+          <w:hyperlink w:anchor="_Toc67921715" w:history="1">
+            <w:r>
+              <w:rPr>
+                <w:rStyle w:val="Hyperlink"/>
+                <w:noProof/>
               </w:rPr>
               <w:t>Inleiding</w:t>
             </w:r>
+            <w:r>
+              <w:rPr>
+                <w:noProof/>
+                <w:webHidden/>
+              </w:rPr>
+              <w:tab/>
+            </w:r>
+            <w:r>
+              <w:rPr>
+                <w:noProof/>
+                <w:webHidden/>
+              </w:rPr>
+              <w:fldChar w:fldCharType="begin"/>
+            </w:r>
+            <w:r>
+              <w:rPr>
+                <w:noProof/>
+                <w:webHidden/>
+              </w:rPr>
+              <w:instrText xml:space="preserve"> PAGEREF _Toc67921715 \h </w:instrText>
+            </w:r>
+            <w:r>
+              <w:rPr>
+                <w:noProof/>
+                <w:webHidden/>
+              </w:rPr>
+            </w:r>
+            <w:r>
+              <w:rPr>
+                <w:noProof/>
+                <w:webHidden/>
+              </w:rPr>
+              <w:fldChar w:fldCharType="separate"/>
+            </w:r>
+            <w:r>
+              <w:rPr>
+                <w:noProof/>
+                <w:webHidden/>
+              </w:rPr>
+              <w:t>3</w:t>
+            </w:r>
+            <w:r>
+              <w:rPr>
+                <w:noProof/>
+                <w:webHidden/>
+              </w:rPr>
+              <w:fldChar w:fldCharType="end"/>
+            </w:r>
           </w:hyperlink>
-          <w:r>
-            <w:rPr>
-              <w:b/>
-            </w:rPr>
-            <w:tab/>
-          </w:r>
-          <w:r>
-            <w:fldChar w:fldCharType="begin"/>
-          </w:r>
-          <w:r>
-            <w:instrText xml:space="preserve"> PAGEREF _1fob9te \h </w:instrText>
-          </w:r>
-          <w:r>
-            <w:fldChar w:fldCharType="separate"/>
-          </w:r>
-          <w:r>
-            <w:rPr>
-              <w:b/>
-            </w:rPr>
-            <w:t>3</w:t>
-          </w:r>
-          <w:r>
-            <w:fldChar w:fldCharType="end"/>
-          </w:r>
         </w:p>
         <w:p>
           <w:pPr>
+            <w:pStyle w:val="TOC1"/>
             <w:tabs>
-              <w:tab w:val="right" w:pos="9030"/>
+              <w:tab w:val="right" w:pos="9019"/>
             </w:tabs>
-            <w:spacing w:before="200" w:line="240" w:lineRule="auto"/>
+            <w:rPr>
+              <w:noProof/>
+            </w:rPr>
           </w:pPr>
-          <w:hyperlink w:anchor="_3znysh7">
-            <w:r>
-              <w:rPr>
-                <w:b/>
+          <w:hyperlink w:anchor="_Toc67921716" w:history="1">
+            <w:r>
+              <w:rPr>
+                <w:rStyle w:val="Hyperlink"/>
+                <w:noProof/>
               </w:rPr>
               <w:t>Klassendiagram</w:t>
             </w:r>
+            <w:r>
+              <w:rPr>
+                <w:noProof/>
+                <w:webHidden/>
+              </w:rPr>
+              <w:tab/>
+            </w:r>
+            <w:r>
+              <w:rPr>
+                <w:noProof/>
+                <w:webHidden/>
+              </w:rPr>
+              <w:fldChar w:fldCharType="begin"/>
+            </w:r>
+            <w:r>
+              <w:rPr>
+                <w:noProof/>
+                <w:webHidden/>
+              </w:rPr>
+              <w:instrText xml:space="preserve"> PAGEREF _Toc67921716 \h </w:instrText>
+            </w:r>
+            <w:r>
+              <w:rPr>
+                <w:noProof/>
+                <w:webHidden/>
+              </w:rPr>
+            </w:r>
+            <w:r>
+              <w:rPr>
+                <w:noProof/>
+                <w:webHidden/>
+              </w:rPr>
+              <w:fldChar w:fldCharType="separate"/>
+            </w:r>
+            <w:r>
+              <w:rPr>
+                <w:noProof/>
+                <w:webHidden/>
+              </w:rPr>
+              <w:t>4</w:t>
+            </w:r>
+            <w:r>
+              <w:rPr>
+                <w:noProof/>
+                <w:webHidden/>
+              </w:rPr>
+              <w:fldChar w:fldCharType="end"/>
+            </w:r>
           </w:hyperlink>
-          <w:r>
-            <w:rPr>
-              <w:b/>
-            </w:rPr>
-            <w:tab/>
-          </w:r>
-          <w:r>
-            <w:fldChar w:fldCharType="begin"/>
-          </w:r>
-          <w:r>
-            <w:instrText xml:space="preserve"> PAGEREF _3znysh7 \h </w:instrText>
-          </w:r>
-          <w:r>
-            <w:fldChar w:fldCharType="separate"/>
-          </w:r>
-          <w:r>
-            <w:rPr>
-              <w:b/>
-            </w:rPr>
-            <w:t>4</w:t>
-          </w:r>
-          <w:r>
-            <w:fldChar w:fldCharType="end"/>
-          </w:r>
         </w:p>
         <w:p>
           <w:pPr>
+            <w:pStyle w:val="TOC1"/>
             <w:tabs>
-              <w:tab w:val="right" w:pos="9030"/>
+              <w:tab w:val="right" w:pos="9019"/>
             </w:tabs>
-            <w:spacing w:before="200" w:line="240" w:lineRule="auto"/>
+            <w:rPr>
+              <w:noProof/>
+            </w:rPr>
           </w:pPr>
-          <w:hyperlink w:anchor="_2et92p0">
-            <w:r>
-              <w:rPr>
-                <w:b/>
+          <w:hyperlink w:anchor="_Toc67921717" w:history="1">
+            <w:r>
+              <w:rPr>
+                <w:rStyle w:val="Hyperlink"/>
+                <w:noProof/>
               </w:rPr>
               <w:t>Klassen</w:t>
             </w:r>
+            <w:r>
+              <w:rPr>
+                <w:noProof/>
+                <w:webHidden/>
+              </w:rPr>
+              <w:tab/>
+            </w:r>
+            <w:r>
+              <w:rPr>
+                <w:noProof/>
+                <w:webHidden/>
+              </w:rPr>
+              <w:fldChar w:fldCharType="begin"/>
+            </w:r>
+            <w:r>
+              <w:rPr>
+                <w:noProof/>
+                <w:webHidden/>
+              </w:rPr>
+              <w:instrText xml:space="preserve"> PAGEREF _Toc67921717 \h </w:instrText>
+            </w:r>
+            <w:r>
+              <w:rPr>
+                <w:noProof/>
+                <w:webHidden/>
+              </w:rPr>
+            </w:r>
+            <w:r>
+              <w:rPr>
+                <w:noProof/>
+                <w:webHidden/>
+              </w:rPr>
+              <w:fldChar w:fldCharType="separate"/>
+            </w:r>
+            <w:r>
+              <w:rPr>
+                <w:noProof/>
+                <w:webHidden/>
+              </w:rPr>
+              <w:t>5</w:t>
+            </w:r>
+            <w:r>
+              <w:rPr>
+                <w:noProof/>
+                <w:webHidden/>
+              </w:rPr>
+              <w:fldChar w:fldCharType="end"/>
+            </w:r>
           </w:hyperlink>
-          <w:r>
-            <w:rPr>
-              <w:b/>
-            </w:rPr>
-            <w:tab/>
-          </w:r>
-          <w:r>
-            <w:fldChar w:fldCharType="begin"/>
-          </w:r>
-          <w:r>
-            <w:instrText xml:space="preserve"> PAGEREF _2et92p0 \h </w:instrText>
-          </w:r>
-          <w:r>
-            <w:fldChar w:fldCharType="separate"/>
-          </w:r>
-          <w:r>
-            <w:rPr>
-              <w:b/>
-            </w:rPr>
-            <w:t>5</w:t>
-          </w:r>
-          <w:r>
-            <w:fldChar w:fldCharType="end"/>
-          </w:r>
         </w:p>
         <w:p>
           <w:pPr>
+            <w:pStyle w:val="TOC2"/>
             <w:tabs>
-              <w:tab w:val="right" w:pos="9030"/>
+              <w:tab w:val="right" w:pos="9019"/>
             </w:tabs>
-            <w:spacing w:before="60" w:line="240" w:lineRule="auto"/>
-            <w:ind w:left="360"/>
+            <w:rPr>
+              <w:noProof/>
+            </w:rPr>
           </w:pPr>
-          <w:hyperlink w:anchor="_c4zb9154srnh">
-            <w:r>
+          <w:hyperlink w:anchor="_Toc67921718" w:history="1">
+            <w:r>
+              <w:rPr>
+                <w:rStyle w:val="Hyperlink"/>
+                <w:noProof/>
+              </w:rPr>
               <w:t>DivingForTreasure</w:t>
             </w:r>
+            <w:r>
+              <w:rPr>
+                <w:noProof/>
+                <w:webHidden/>
+              </w:rPr>
+              <w:tab/>
+            </w:r>
+            <w:r>
+              <w:rPr>
+                <w:noProof/>
+                <w:webHidden/>
+              </w:rPr>
+              <w:fldChar w:fldCharType="begin"/>
+            </w:r>
+            <w:r>
+              <w:rPr>
+                <w:noProof/>
+                <w:webHidden/>
+              </w:rPr>
+              <w:instrText xml:space="preserve"> PAGEREF _Toc67921718 \h </w:instrText>
+            </w:r>
+            <w:r>
+              <w:rPr>
+                <w:noProof/>
+                <w:webHidden/>
+              </w:rPr>
+            </w:r>
+            <w:r>
+              <w:rPr>
+                <w:noProof/>
+                <w:webHidden/>
+              </w:rPr>
+              <w:fldChar w:fldCharType="separate"/>
+            </w:r>
+            <w:r>
+              <w:rPr>
+                <w:noProof/>
+                <w:webHidden/>
+              </w:rPr>
+              <w:t>5</w:t>
+            </w:r>
+            <w:r>
+              <w:rPr>
+                <w:noProof/>
+                <w:webHidden/>
+              </w:rPr>
+              <w:fldChar w:fldCharType="end"/>
+            </w:r>
           </w:hyperlink>
-          <w:r>
-            <w:tab/>
-          </w:r>
-          <w:r>
-            <w:fldChar w:fldCharType="begin"/>
-          </w:r>
-          <w:r>
-            <w:instrText xml:space="preserve"> PAGEREF _c4zb9154srnh \h </w:instrText>
-          </w:r>
-          <w:r>
-            <w:fldChar w:fldCharType="separate"/>
-          </w:r>
-          <w:r>
-            <w:t>5</w:t>
-          </w:r>
-          <w:r>
-            <w:fldChar w:fldCharType="end"/>
-          </w:r>
         </w:p>
         <w:p>
           <w:pPr>
+            <w:pStyle w:val="TOC2"/>
             <w:tabs>
-              <w:tab w:val="right" w:pos="9030"/>
+              <w:tab w:val="right" w:pos="9019"/>
             </w:tabs>
-            <w:spacing w:before="60" w:line="240" w:lineRule="auto"/>
-            <w:ind w:left="360"/>
+            <w:rPr>
+              <w:noProof/>
+            </w:rPr>
           </w:pPr>
-          <w:hyperlink w:anchor="_1ksv4uv">
-            <w:r>
-              <w:t>Player</w:t>
+          <w:hyperlink w:anchor="_Toc67921719" w:history="1">
+            <w:r>
+              <w:rPr>
+                <w:rStyle w:val="Hyperlink"/>
+                <w:i/>
+                <w:iCs/>
+                <w:noProof/>
+              </w:rPr>
+              <w:t>Screen</w:t>
+            </w:r>
+            <w:r>
+              <w:rPr>
+                <w:noProof/>
+                <w:webHidden/>
+              </w:rPr>
+              <w:tab/>
+            </w:r>
+            <w:r>
+              <w:rPr>
+                <w:noProof/>
+                <w:webHidden/>
+              </w:rPr>
+              <w:fldChar w:fldCharType="begin"/>
+            </w:r>
+            <w:r>
+              <w:rPr>
+                <w:noProof/>
+                <w:webHidden/>
+              </w:rPr>
+              <w:instrText xml:space="preserve"> PAGEREF _Toc67921719 \h </w:instrText>
+            </w:r>
+            <w:r>
+              <w:rPr>
+                <w:noProof/>
+                <w:webHidden/>
+              </w:rPr>
+            </w:r>
+            <w:r>
+              <w:rPr>
+                <w:noProof/>
+                <w:webHidden/>
+              </w:rPr>
+              <w:fldChar w:fldCharType="separate"/>
+            </w:r>
+            <w:r>
+              <w:rPr>
+                <w:noProof/>
+                <w:webHidden/>
+              </w:rPr>
+              <w:t>5</w:t>
+            </w:r>
+            <w:r>
+              <w:rPr>
+                <w:noProof/>
+                <w:webHidden/>
+              </w:rPr>
+              <w:fldChar w:fldCharType="end"/>
             </w:r>
           </w:hyperlink>
-          <w:r>
-            <w:tab/>
-          </w:r>
-          <w:r>
-            <w:fldChar w:fldCharType="begin"/>
-          </w:r>
-          <w:r>
-            <w:instrText xml:space="preserve"> PAGEREF _1ksv4uv \h </w:instrText>
-          </w:r>
-          <w:r>
-            <w:fldChar w:fldCharType="separate"/>
-          </w:r>
-          <w:r>
-            <w:t>5</w:t>
-          </w:r>
-          <w:r>
-            <w:fldChar w:fldCharType="end"/>
-          </w:r>
         </w:p>
         <w:p>
           <w:pPr>
+            <w:pStyle w:val="TOC2"/>
             <w:tabs>
-              <w:tab w:val="right" w:pos="9030"/>
+              <w:tab w:val="right" w:pos="9019"/>
             </w:tabs>
-            <w:spacing w:before="60" w:line="240" w:lineRule="auto"/>
-            <w:ind w:left="360"/>
+            <w:rPr>
+              <w:noProof/>
+            </w:rPr>
           </w:pPr>
-          <w:hyperlink w:anchor="_3dy6vkm">
-            <w:r>
-              <w:t>Bomb</w:t>
+          <w:hyperlink w:anchor="_Toc67921720" w:history="1">
+            <w:r>
+              <w:rPr>
+                <w:rStyle w:val="Hyperlink"/>
+                <w:noProof/>
+              </w:rPr>
+              <w:t>Playscreen</w:t>
+            </w:r>
+            <w:r>
+              <w:rPr>
+                <w:noProof/>
+                <w:webHidden/>
+              </w:rPr>
+              <w:tab/>
+            </w:r>
+            <w:r>
+              <w:rPr>
+                <w:noProof/>
+                <w:webHidden/>
+              </w:rPr>
+              <w:fldChar w:fldCharType="begin"/>
+            </w:r>
+            <w:r>
+              <w:rPr>
+                <w:noProof/>
+                <w:webHidden/>
+              </w:rPr>
+              <w:instrText xml:space="preserve"> PAGEREF _Toc67921720 \h </w:instrText>
+            </w:r>
+            <w:r>
+              <w:rPr>
+                <w:noProof/>
+                <w:webHidden/>
+              </w:rPr>
+            </w:r>
+            <w:r>
+              <w:rPr>
+                <w:noProof/>
+                <w:webHidden/>
+              </w:rPr>
+              <w:fldChar w:fldCharType="separate"/>
+            </w:r>
+            <w:r>
+              <w:rPr>
+                <w:noProof/>
+                <w:webHidden/>
+              </w:rPr>
+              <w:t>5</w:t>
+            </w:r>
+            <w:r>
+              <w:rPr>
+                <w:noProof/>
+                <w:webHidden/>
+              </w:rPr>
+              <w:fldChar w:fldCharType="end"/>
             </w:r>
           </w:hyperlink>
-          <w:r>
-            <w:tab/>
-          </w:r>
-          <w:r>
-            <w:fldChar w:fldCharType="begin"/>
-          </w:r>
-          <w:r>
-            <w:instrText xml:space="preserve"> PAGEREF _3dy6vkm \h </w:instrText>
-          </w:r>
-          <w:r>
-            <w:fldChar w:fldCharType="separate"/>
-          </w:r>
-          <w:r>
-            <w:t>5</w:t>
-          </w:r>
-          <w:r>
-            <w:fldChar w:fldCharType="end"/>
-          </w:r>
         </w:p>
         <w:p>
           <w:pPr>
+            <w:pStyle w:val="TOC2"/>
             <w:tabs>
-              <w:tab w:val="right" w:pos="9030"/>
+              <w:tab w:val="right" w:pos="9019"/>
             </w:tabs>
-            <w:spacing w:before="60" w:line="240" w:lineRule="auto"/>
-            <w:ind w:left="360"/>
+            <w:rPr>
+              <w:noProof/>
+            </w:rPr>
           </w:pPr>
-          <w:hyperlink w:anchor="_2s8eyo1">
-            <w:r>
-              <w:t>Coin</w:t>
+          <w:hyperlink w:anchor="_Toc67921721" w:history="1">
+            <w:r>
+              <w:rPr>
+                <w:rStyle w:val="Hyperlink"/>
+                <w:noProof/>
+              </w:rPr>
+              <w:t>Endscreen</w:t>
+            </w:r>
+            <w:r>
+              <w:rPr>
+                <w:noProof/>
+                <w:webHidden/>
+              </w:rPr>
+              <w:tab/>
+            </w:r>
+            <w:r>
+              <w:rPr>
+                <w:noProof/>
+                <w:webHidden/>
+              </w:rPr>
+              <w:fldChar w:fldCharType="begin"/>
+            </w:r>
+            <w:r>
+              <w:rPr>
+                <w:noProof/>
+                <w:webHidden/>
+              </w:rPr>
+              <w:instrText xml:space="preserve"> PAGEREF _Toc67921721 \h </w:instrText>
+            </w:r>
+            <w:r>
+              <w:rPr>
+                <w:noProof/>
+                <w:webHidden/>
+              </w:rPr>
+            </w:r>
+            <w:r>
+              <w:rPr>
+                <w:noProof/>
+                <w:webHidden/>
+              </w:rPr>
+              <w:fldChar w:fldCharType="separate"/>
+            </w:r>
+            <w:r>
+              <w:rPr>
+                <w:noProof/>
+                <w:webHidden/>
+              </w:rPr>
+              <w:t>5</w:t>
+            </w:r>
+            <w:r>
+              <w:rPr>
+                <w:noProof/>
+                <w:webHidden/>
+              </w:rPr>
+              <w:fldChar w:fldCharType="end"/>
             </w:r>
           </w:hyperlink>
-          <w:r>
-            <w:tab/>
-          </w:r>
-          <w:r>
-            <w:fldChar w:fldCharType="begin"/>
-          </w:r>
-          <w:r>
-            <w:instrText xml:space="preserve"> PAGEREF _2s8eyo1 \h </w:instrText>
-          </w:r>
-          <w:r>
-            <w:fldChar w:fldCharType="separate"/>
-          </w:r>
-          <w:r>
-            <w:t>5</w:t>
-          </w:r>
-          <w:r>
-            <w:fldChar w:fldCharType="end"/>
-          </w:r>
         </w:p>
         <w:p>
           <w:pPr>
+            <w:pStyle w:val="TOC2"/>
             <w:tabs>
-              <w:tab w:val="right" w:pos="9030"/>
+              <w:tab w:val="right" w:pos="9019"/>
             </w:tabs>
-            <w:spacing w:before="60" w:line="240" w:lineRule="auto"/>
-            <w:ind w:left="360"/>
+            <w:rPr>
+              <w:noProof/>
+            </w:rPr>
           </w:pPr>
-          <w:hyperlink w:anchor="_lnxbz9">
-            <w:r>
-              <w:t>OxygenTank</w:t>
+          <w:hyperlink w:anchor="_Toc67921722" w:history="1">
+            <w:r>
+              <w:rPr>
+                <w:rStyle w:val="Hyperlink"/>
+                <w:noProof/>
+              </w:rPr>
+              <w:t>Player</w:t>
+            </w:r>
+            <w:r>
+              <w:rPr>
+                <w:noProof/>
+                <w:webHidden/>
+              </w:rPr>
+              <w:tab/>
+            </w:r>
+            <w:r>
+              <w:rPr>
+                <w:noProof/>
+                <w:webHidden/>
+              </w:rPr>
+              <w:fldChar w:fldCharType="begin"/>
+            </w:r>
+            <w:r>
+              <w:rPr>
+                <w:noProof/>
+                <w:webHidden/>
+              </w:rPr>
+              <w:instrText xml:space="preserve"> PAGEREF _Toc67921722 \h </w:instrText>
+            </w:r>
+            <w:r>
+              <w:rPr>
+                <w:noProof/>
+                <w:webHidden/>
+              </w:rPr>
+            </w:r>
+            <w:r>
+              <w:rPr>
+                <w:noProof/>
+                <w:webHidden/>
+              </w:rPr>
+              <w:fldChar w:fldCharType="separate"/>
+            </w:r>
+            <w:r>
+              <w:rPr>
+                <w:noProof/>
+                <w:webHidden/>
+              </w:rPr>
+              <w:t>5</w:t>
+            </w:r>
+            <w:r>
+              <w:rPr>
+                <w:noProof/>
+                <w:webHidden/>
+              </w:rPr>
+              <w:fldChar w:fldCharType="end"/>
             </w:r>
           </w:hyperlink>
-          <w:r>
-            <w:tab/>
-          </w:r>
-          <w:r>
-            <w:fldChar w:fldCharType="begin"/>
-          </w:r>
-          <w:r>
-            <w:instrText xml:space="preserve"> PAGEREF _lnxbz9 \h </w:instrText>
-          </w:r>
-          <w:r>
-            <w:fldChar w:fldCharType="separate"/>
-          </w:r>
-          <w:r>
-            <w:t>6</w:t>
-          </w:r>
-          <w:r>
-            <w:fldChar w:fldCharType="end"/>
-          </w:r>
         </w:p>
         <w:p>
           <w:pPr>
+            <w:pStyle w:val="TOC2"/>
             <w:tabs>
-              <w:tab w:val="right" w:pos="9030"/>
+              <w:tab w:val="right" w:pos="9019"/>
             </w:tabs>
-            <w:spacing w:before="60" w:line="240" w:lineRule="auto"/>
-            <w:ind w:left="360"/>
+            <w:rPr>
+              <w:noProof/>
+            </w:rPr>
           </w:pPr>
-          <w:hyperlink w:anchor="_1t3h5sf">
-            <w:r>
-              <w:t>BombSet</w:t>
+          <w:hyperlink w:anchor="_Toc67921723" w:history="1">
+            <w:r>
+              <w:rPr>
+                <w:rStyle w:val="Hyperlink"/>
+                <w:noProof/>
+                <w:lang w:val="en-US"/>
+              </w:rPr>
+              <w:t>Treasure Bag</w:t>
+            </w:r>
+            <w:r>
+              <w:rPr>
+                <w:noProof/>
+                <w:webHidden/>
+              </w:rPr>
+              <w:tab/>
+            </w:r>
+            <w:r>
+              <w:rPr>
+                <w:noProof/>
+                <w:webHidden/>
+              </w:rPr>
+              <w:fldChar w:fldCharType="begin"/>
+            </w:r>
+            <w:r>
+              <w:rPr>
+                <w:noProof/>
+                <w:webHidden/>
+              </w:rPr>
+              <w:instrText xml:space="preserve"> PAGEREF _Toc67921723 \h </w:instrText>
+            </w:r>
+            <w:r>
+              <w:rPr>
+                <w:noProof/>
+                <w:webHidden/>
+              </w:rPr>
+            </w:r>
+            <w:r>
+              <w:rPr>
+                <w:noProof/>
+                <w:webHidden/>
+              </w:rPr>
+              <w:fldChar w:fldCharType="separate"/>
+            </w:r>
+            <w:r>
+              <w:rPr>
+                <w:noProof/>
+                <w:webHidden/>
+              </w:rPr>
+              <w:t>6</w:t>
+            </w:r>
+            <w:r>
+              <w:rPr>
+                <w:noProof/>
+                <w:webHidden/>
+              </w:rPr>
+              <w:fldChar w:fldCharType="end"/>
             </w:r>
           </w:hyperlink>
-          <w:r>
-            <w:tab/>
-          </w:r>
-          <w:r>
-            <w:fldChar w:fldCharType="begin"/>
-          </w:r>
-          <w:r>
-            <w:instrText xml:space="preserve"> PAGEREF _1t3h5sf \h </w:instrText>
-          </w:r>
-          <w:r>
-            <w:fldChar w:fldCharType="separate"/>
-          </w:r>
-          <w:r>
-            <w:t>6</w:t>
-          </w:r>
-          <w:r>
-            <w:fldChar w:fldCharType="end"/>
-          </w:r>
         </w:p>
         <w:p>
           <w:pPr>
+            <w:pStyle w:val="TOC2"/>
             <w:tabs>
-              <w:tab w:val="right" w:pos="9030"/>
+              <w:tab w:val="right" w:pos="9019"/>
             </w:tabs>
-            <w:spacing w:before="60" w:line="240" w:lineRule="auto"/>
-            <w:ind w:left="360"/>
+            <w:rPr>
+              <w:noProof/>
+            </w:rPr>
           </w:pPr>
-          <w:hyperlink w:anchor="_17dp8vu">
-            <w:r>
-              <w:t>CoinSet</w:t>
+          <w:hyperlink w:anchor="_Toc67921724" w:history="1">
+            <w:r>
+              <w:rPr>
+                <w:rStyle w:val="Hyperlink"/>
+                <w:noProof/>
+                <w:lang w:val="en-US"/>
+              </w:rPr>
+              <w:t>Spawner</w:t>
+            </w:r>
+            <w:r>
+              <w:rPr>
+                <w:noProof/>
+                <w:webHidden/>
+              </w:rPr>
+              <w:tab/>
+            </w:r>
+            <w:r>
+              <w:rPr>
+                <w:noProof/>
+                <w:webHidden/>
+              </w:rPr>
+              <w:fldChar w:fldCharType="begin"/>
+            </w:r>
+            <w:r>
+              <w:rPr>
+                <w:noProof/>
+                <w:webHidden/>
+              </w:rPr>
+              <w:instrText xml:space="preserve"> PAGEREF _Toc67921724 \h </w:instrText>
+            </w:r>
+            <w:r>
+              <w:rPr>
+                <w:noProof/>
+                <w:webHidden/>
+              </w:rPr>
+            </w:r>
+            <w:r>
+              <w:rPr>
+                <w:noProof/>
+                <w:webHidden/>
+              </w:rPr>
+              <w:fldChar w:fldCharType="separate"/>
+            </w:r>
+            <w:r>
+              <w:rPr>
+                <w:noProof/>
+                <w:webHidden/>
+              </w:rPr>
+              <w:t>6</w:t>
+            </w:r>
+            <w:r>
+              <w:rPr>
+                <w:noProof/>
+                <w:webHidden/>
+              </w:rPr>
+              <w:fldChar w:fldCharType="end"/>
             </w:r>
           </w:hyperlink>
-          <w:r>
-            <w:tab/>
-          </w:r>
-          <w:r>
-            <w:fldChar w:fldCharType="begin"/>
-          </w:r>
-          <w:r>
-            <w:instrText xml:space="preserve"> PAGEREF _17dp8vu \h </w:instrText>
-          </w:r>
-          <w:r>
-            <w:fldChar w:fldCharType="separate"/>
-          </w:r>
-          <w:r>
-            <w:t>6</w:t>
-          </w:r>
-          <w:r>
-            <w:fldChar w:fldCharType="end"/>
-          </w:r>
         </w:p>
         <w:p>
           <w:pPr>
+            <w:pStyle w:val="TOC2"/>
             <w:tabs>
-              <w:tab w:val="right" w:pos="9030"/>
+              <w:tab w:val="right" w:pos="9019"/>
             </w:tabs>
-            <w:spacing w:before="60" w:line="240" w:lineRule="auto"/>
-            <w:ind w:left="360"/>
+            <w:rPr>
+              <w:noProof/>
+            </w:rPr>
           </w:pPr>
-          <w:hyperlink w:anchor="_35nkun2">
-            <w:r>
-              <w:t>OxygenTankSet</w:t>
+          <w:hyperlink w:anchor="_Toc67921725" w:history="1">
+            <w:r>
+              <w:rPr>
+                <w:rStyle w:val="Hyperlink"/>
+                <w:i/>
+                <w:iCs/>
+                <w:noProof/>
+                <w:lang w:val="en-US"/>
+              </w:rPr>
+              <w:t>InteractableObject</w:t>
+            </w:r>
+            <w:r>
+              <w:rPr>
+                <w:noProof/>
+                <w:webHidden/>
+              </w:rPr>
+              <w:tab/>
+            </w:r>
+            <w:r>
+              <w:rPr>
+                <w:noProof/>
+                <w:webHidden/>
+              </w:rPr>
+              <w:fldChar w:fldCharType="begin"/>
+            </w:r>
+            <w:r>
+              <w:rPr>
+                <w:noProof/>
+                <w:webHidden/>
+              </w:rPr>
+              <w:instrText xml:space="preserve"> PAGEREF _Toc67921725 \h </w:instrText>
+            </w:r>
+            <w:r>
+              <w:rPr>
+                <w:noProof/>
+                <w:webHidden/>
+              </w:rPr>
+            </w:r>
+            <w:r>
+              <w:rPr>
+                <w:noProof/>
+                <w:webHidden/>
+              </w:rPr>
+              <w:fldChar w:fldCharType="separate"/>
+            </w:r>
+            <w:r>
+              <w:rPr>
+                <w:noProof/>
+                <w:webHidden/>
+              </w:rPr>
+              <w:t>6</w:t>
+            </w:r>
+            <w:r>
+              <w:rPr>
+                <w:noProof/>
+                <w:webHidden/>
+              </w:rPr>
+              <w:fldChar w:fldCharType="end"/>
             </w:r>
           </w:hyperlink>
-          <w:r>
-            <w:tab/>
-          </w:r>
-          <w:r>
-            <w:fldChar w:fldCharType="begin"/>
-          </w:r>
-          <w:r>
-            <w:instrText xml:space="preserve"> PAGEREF _35nkun2 \h </w:instrText>
-          </w:r>
-          <w:r>
-            <w:fldChar w:fldCharType="separate"/>
-          </w:r>
-          <w:r>
-            <w:t>6</w:t>
-          </w:r>
-          <w:r>
-            <w:fldChar w:fldCharType="end"/>
-          </w:r>
         </w:p>
         <w:p>
           <w:pPr>
+            <w:pStyle w:val="TOC2"/>
             <w:tabs>
-              <w:tab w:val="right" w:pos="9030"/>
+              <w:tab w:val="right" w:pos="9019"/>
             </w:tabs>
-            <w:spacing w:before="60" w:line="240" w:lineRule="auto"/>
-            <w:ind w:left="360"/>
+            <w:rPr>
+              <w:noProof/>
+            </w:rPr>
           </w:pPr>
-          <w:hyperlink w:anchor="_itg04karcygp">
-            <w:r>
-              <w:t>Shark</w:t>
+          <w:hyperlink w:anchor="_Toc67921726" w:history="1">
+            <w:r>
+              <w:rPr>
+                <w:rStyle w:val="Hyperlink"/>
+                <w:i/>
+                <w:iCs/>
+                <w:noProof/>
+                <w:lang w:val="en-US"/>
+              </w:rPr>
+              <w:t>Treasure</w:t>
+            </w:r>
+            <w:r>
+              <w:rPr>
+                <w:noProof/>
+                <w:webHidden/>
+              </w:rPr>
+              <w:tab/>
+            </w:r>
+            <w:r>
+              <w:rPr>
+                <w:noProof/>
+                <w:webHidden/>
+              </w:rPr>
+              <w:fldChar w:fldCharType="begin"/>
+            </w:r>
+            <w:r>
+              <w:rPr>
+                <w:noProof/>
+                <w:webHidden/>
+              </w:rPr>
+              <w:instrText xml:space="preserve"> PAGEREF _Toc67921726 \h </w:instrText>
+            </w:r>
+            <w:r>
+              <w:rPr>
+                <w:noProof/>
+                <w:webHidden/>
+              </w:rPr>
+            </w:r>
+            <w:r>
+              <w:rPr>
+                <w:noProof/>
+                <w:webHidden/>
+              </w:rPr>
+              <w:fldChar w:fldCharType="separate"/>
+            </w:r>
+            <w:r>
+              <w:rPr>
+                <w:noProof/>
+                <w:webHidden/>
+              </w:rPr>
+              <w:t>6</w:t>
+            </w:r>
+            <w:r>
+              <w:rPr>
+                <w:noProof/>
+                <w:webHidden/>
+              </w:rPr>
+              <w:fldChar w:fldCharType="end"/>
             </w:r>
           </w:hyperlink>
-          <w:r>
-            <w:tab/>
-          </w:r>
-          <w:r>
-            <w:fldChar w:fldCharType="begin"/>
-          </w:r>
-          <w:r>
-            <w:instrText xml:space="preserve"> PAGEREF _itg04karcygp \h </w:instrText>
-          </w:r>
-          <w:r>
-            <w:fldChar w:fldCharType="separate"/>
-          </w:r>
-          <w:r>
-            <w:t>7</w:t>
-          </w:r>
-          <w:r>
-            <w:fldChar w:fldCharType="end"/>
-          </w:r>
         </w:p>
         <w:p>
           <w:pPr>
+            <w:pStyle w:val="TOC2"/>
             <w:tabs>
-              <w:tab w:val="right" w:pos="9030"/>
+              <w:tab w:val="right" w:pos="9019"/>
             </w:tabs>
-            <w:spacing w:before="60" w:line="240" w:lineRule="auto"/>
-            <w:ind w:left="360"/>
+            <w:rPr>
+              <w:noProof/>
+            </w:rPr>
           </w:pPr>
-          <w:hyperlink w:anchor="_4d34og8">
-            <w:r>
-              <w:t>Clock</w:t>
+          <w:hyperlink w:anchor="_Toc67921727" w:history="1">
+            <w:r>
+              <w:rPr>
+                <w:rStyle w:val="Hyperlink"/>
+                <w:noProof/>
+              </w:rPr>
+              <w:t>Coin</w:t>
+            </w:r>
+            <w:r>
+              <w:rPr>
+                <w:noProof/>
+                <w:webHidden/>
+              </w:rPr>
+              <w:tab/>
+            </w:r>
+            <w:r>
+              <w:rPr>
+                <w:noProof/>
+                <w:webHidden/>
+              </w:rPr>
+              <w:fldChar w:fldCharType="begin"/>
+            </w:r>
+            <w:r>
+              <w:rPr>
+                <w:noProof/>
+                <w:webHidden/>
+              </w:rPr>
+              <w:instrText xml:space="preserve"> PAGEREF _Toc67921727 \h </w:instrText>
+            </w:r>
+            <w:r>
+              <w:rPr>
+                <w:noProof/>
+                <w:webHidden/>
+              </w:rPr>
+            </w:r>
+            <w:r>
+              <w:rPr>
+                <w:noProof/>
+                <w:webHidden/>
+              </w:rPr>
+              <w:fldChar w:fldCharType="separate"/>
+            </w:r>
+            <w:r>
+              <w:rPr>
+                <w:noProof/>
+                <w:webHidden/>
+              </w:rPr>
+              <w:t>6</w:t>
+            </w:r>
+            <w:r>
+              <w:rPr>
+                <w:noProof/>
+                <w:webHidden/>
+              </w:rPr>
+              <w:fldChar w:fldCharType="end"/>
             </w:r>
           </w:hyperlink>
-          <w:r>
-            <w:tab/>
-          </w:r>
-          <w:r>
-            <w:fldChar w:fldCharType="begin"/>
-          </w:r>
-          <w:r>
-            <w:instrText xml:space="preserve"> PAGEREF _4d34og8 \h </w:instrText>
-          </w:r>
-          <w:r>
-            <w:fldChar w:fldCharType="separate"/>
-          </w:r>
-          <w:r>
-            <w:t>7</w:t>
-          </w:r>
-          <w:r>
-            <w:fldChar w:fldCharType="end"/>
-          </w:r>
         </w:p>
         <w:p>
           <w:pPr>
+            <w:pStyle w:val="TOC2"/>
             <w:tabs>
-              <w:tab w:val="right" w:pos="9030"/>
+              <w:tab w:val="right" w:pos="9019"/>
             </w:tabs>
-            <w:spacing w:before="60" w:line="240" w:lineRule="auto"/>
-            <w:ind w:left="360"/>
+            <w:rPr>
+              <w:noProof/>
+            </w:rPr>
           </w:pPr>
-          <w:hyperlink w:anchor="_44sinio">
-            <w:r>
-              <w:t>PowerUp</w:t>
+          <w:hyperlink w:anchor="_Toc67921728" w:history="1">
+            <w:r>
+              <w:rPr>
+                <w:rStyle w:val="Hyperlink"/>
+                <w:noProof/>
+                <w:lang w:val="en-US"/>
+              </w:rPr>
+              <w:t>Diamond</w:t>
+            </w:r>
+            <w:r>
+              <w:rPr>
+                <w:noProof/>
+                <w:webHidden/>
+              </w:rPr>
+              <w:tab/>
+            </w:r>
+            <w:r>
+              <w:rPr>
+                <w:noProof/>
+                <w:webHidden/>
+              </w:rPr>
+              <w:fldChar w:fldCharType="begin"/>
+            </w:r>
+            <w:r>
+              <w:rPr>
+                <w:noProof/>
+                <w:webHidden/>
+              </w:rPr>
+              <w:instrText xml:space="preserve"> PAGEREF _Toc67921728 \h </w:instrText>
+            </w:r>
+            <w:r>
+              <w:rPr>
+                <w:noProof/>
+                <w:webHidden/>
+              </w:rPr>
+            </w:r>
+            <w:r>
+              <w:rPr>
+                <w:noProof/>
+                <w:webHidden/>
+              </w:rPr>
+              <w:fldChar w:fldCharType="separate"/>
+            </w:r>
+            <w:r>
+              <w:rPr>
+                <w:noProof/>
+                <w:webHidden/>
+              </w:rPr>
+              <w:t>6</w:t>
+            </w:r>
+            <w:r>
+              <w:rPr>
+                <w:noProof/>
+                <w:webHidden/>
+              </w:rPr>
+              <w:fldChar w:fldCharType="end"/>
             </w:r>
           </w:hyperlink>
-          <w:r>
-            <w:tab/>
-          </w:r>
-          <w:r>
-            <w:fldChar w:fldCharType="begin"/>
-          </w:r>
-          <w:r>
-            <w:instrText xml:space="preserve"> PAGEREF _44sinio \h </w:instrText>
-          </w:r>
-          <w:r>
-            <w:fldChar w:fldCharType="separate"/>
-          </w:r>
-          <w:r>
-            <w:t>7</w:t>
-          </w:r>
-          <w:r>
-            <w:fldChar w:fldCharType="end"/>
-          </w:r>
         </w:p>
         <w:p>
           <w:pPr>
+            <w:pStyle w:val="TOC2"/>
             <w:tabs>
-              <w:tab w:val="right" w:pos="9030"/>
+              <w:tab w:val="right" w:pos="9019"/>
             </w:tabs>
-            <w:spacing w:before="60" w:line="240" w:lineRule="auto"/>
-            <w:ind w:left="360"/>
+            <w:rPr>
+              <w:noProof/>
+            </w:rPr>
           </w:pPr>
-          <w:hyperlink w:anchor="_2ntfdglzfm65">
-            <w:r>
-              <w:t>ResistanceField</w:t>
+          <w:hyperlink w:anchor="_Toc67921729" w:history="1">
+            <w:r>
+              <w:rPr>
+                <w:rStyle w:val="Hyperlink"/>
+                <w:i/>
+                <w:iCs/>
+                <w:noProof/>
+              </w:rPr>
+              <w:t>Enemy</w:t>
+            </w:r>
+            <w:r>
+              <w:rPr>
+                <w:noProof/>
+                <w:webHidden/>
+              </w:rPr>
+              <w:tab/>
+            </w:r>
+            <w:r>
+              <w:rPr>
+                <w:noProof/>
+                <w:webHidden/>
+              </w:rPr>
+              <w:fldChar w:fldCharType="begin"/>
+            </w:r>
+            <w:r>
+              <w:rPr>
+                <w:noProof/>
+                <w:webHidden/>
+              </w:rPr>
+              <w:instrText xml:space="preserve"> PAGEREF _Toc67921729 \h </w:instrText>
+            </w:r>
+            <w:r>
+              <w:rPr>
+                <w:noProof/>
+                <w:webHidden/>
+              </w:rPr>
+            </w:r>
+            <w:r>
+              <w:rPr>
+                <w:noProof/>
+                <w:webHidden/>
+              </w:rPr>
+              <w:fldChar w:fldCharType="separate"/>
+            </w:r>
+            <w:r>
+              <w:rPr>
+                <w:noProof/>
+                <w:webHidden/>
+              </w:rPr>
+              <w:t>7</w:t>
+            </w:r>
+            <w:r>
+              <w:rPr>
+                <w:noProof/>
+                <w:webHidden/>
+              </w:rPr>
+              <w:fldChar w:fldCharType="end"/>
             </w:r>
           </w:hyperlink>
-          <w:r>
-            <w:tab/>
-          </w:r>
-          <w:r>
-            <w:fldChar w:fldCharType="begin"/>
-          </w:r>
-          <w:r>
-            <w:instrText xml:space="preserve"> PAGEREF _2ntfdglzfm65 \h </w:instrText>
-          </w:r>
-          <w:r>
-            <w:fldChar w:fldCharType="separate"/>
-          </w:r>
-          <w:r>
-            <w:t>7</w:t>
-          </w:r>
-          <w:r>
-            <w:fldChar w:fldCharType="end"/>
-          </w:r>
         </w:p>
         <w:p>
           <w:pPr>
+            <w:pStyle w:val="TOC2"/>
             <w:tabs>
-              <w:tab w:val="right" w:pos="9030"/>
+              <w:tab w:val="right" w:pos="9019"/>
             </w:tabs>
-            <w:spacing w:before="60" w:line="240" w:lineRule="auto"/>
-            <w:ind w:left="360"/>
+            <w:rPr>
+              <w:noProof/>
+            </w:rPr>
           </w:pPr>
-          <w:hyperlink w:anchor="_x2kkobdusqwx">
-            <w:r>
-              <w:t>Boat</w:t>
+          <w:hyperlink w:anchor="_Toc67921730" w:history="1">
+            <w:r>
+              <w:rPr>
+                <w:rStyle w:val="Hyperlink"/>
+                <w:noProof/>
+                <w:lang w:val="en-US"/>
+              </w:rPr>
+              <w:t>Bomb</w:t>
+            </w:r>
+            <w:r>
+              <w:rPr>
+                <w:noProof/>
+                <w:webHidden/>
+              </w:rPr>
+              <w:tab/>
+            </w:r>
+            <w:r>
+              <w:rPr>
+                <w:noProof/>
+                <w:webHidden/>
+              </w:rPr>
+              <w:fldChar w:fldCharType="begin"/>
+            </w:r>
+            <w:r>
+              <w:rPr>
+                <w:noProof/>
+                <w:webHidden/>
+              </w:rPr>
+              <w:instrText xml:space="preserve"> PAGEREF _Toc67921730 \h </w:instrText>
+            </w:r>
+            <w:r>
+              <w:rPr>
+                <w:noProof/>
+                <w:webHidden/>
+              </w:rPr>
+            </w:r>
+            <w:r>
+              <w:rPr>
+                <w:noProof/>
+                <w:webHidden/>
+              </w:rPr>
+              <w:fldChar w:fldCharType="separate"/>
+            </w:r>
+            <w:r>
+              <w:rPr>
+                <w:noProof/>
+                <w:webHidden/>
+              </w:rPr>
+              <w:t>7</w:t>
+            </w:r>
+            <w:r>
+              <w:rPr>
+                <w:noProof/>
+                <w:webHidden/>
+              </w:rPr>
+              <w:fldChar w:fldCharType="end"/>
             </w:r>
           </w:hyperlink>
-          <w:r>
-            <w:tab/>
-          </w:r>
-          <w:r>
-            <w:fldChar w:fldCharType="begin"/>
-          </w:r>
-          <w:r>
-            <w:instrText xml:space="preserve"> PAGEREF _x2kkobdusqwx \h </w:instrText>
-          </w:r>
-          <w:r>
-            <w:fldChar w:fldCharType="separate"/>
-          </w:r>
-          <w:r>
-            <w:t>8</w:t>
-          </w:r>
-          <w:r>
-            <w:fldChar w:fldCharType="end"/>
-          </w:r>
         </w:p>
         <w:p>
           <w:pPr>
+            <w:pStyle w:val="TOC2"/>
             <w:tabs>
-              <w:tab w:val="right" w:pos="9030"/>
+              <w:tab w:val="right" w:pos="9019"/>
             </w:tabs>
-            <w:spacing w:before="60" w:line="240" w:lineRule="auto"/>
-            <w:ind w:left="360"/>
+            <w:rPr>
+              <w:noProof/>
+            </w:rPr>
           </w:pPr>
-          <w:hyperlink w:anchor="_a8lc9ohp84um">
-            <w:r>
-              <w:t>EndScreen</w:t>
+          <w:hyperlink w:anchor="_Toc67921731" w:history="1">
+            <w:r>
+              <w:rPr>
+                <w:rStyle w:val="Hyperlink"/>
+                <w:noProof/>
+                <w:lang w:val="en-US"/>
+              </w:rPr>
+              <w:t>Shark</w:t>
+            </w:r>
+            <w:r>
+              <w:rPr>
+                <w:noProof/>
+                <w:webHidden/>
+              </w:rPr>
+              <w:tab/>
+            </w:r>
+            <w:r>
+              <w:rPr>
+                <w:noProof/>
+                <w:webHidden/>
+              </w:rPr>
+              <w:fldChar w:fldCharType="begin"/>
+            </w:r>
+            <w:r>
+              <w:rPr>
+                <w:noProof/>
+                <w:webHidden/>
+              </w:rPr>
+              <w:instrText xml:space="preserve"> PAGEREF _Toc67921731 \h </w:instrText>
+            </w:r>
+            <w:r>
+              <w:rPr>
+                <w:noProof/>
+                <w:webHidden/>
+              </w:rPr>
+            </w:r>
+            <w:r>
+              <w:rPr>
+                <w:noProof/>
+                <w:webHidden/>
+              </w:rPr>
+              <w:fldChar w:fldCharType="separate"/>
+            </w:r>
+            <w:r>
+              <w:rPr>
+                <w:noProof/>
+                <w:webHidden/>
+              </w:rPr>
+              <w:t>7</w:t>
+            </w:r>
+            <w:r>
+              <w:rPr>
+                <w:noProof/>
+                <w:webHidden/>
+              </w:rPr>
+              <w:fldChar w:fldCharType="end"/>
             </w:r>
           </w:hyperlink>
-          <w:r>
-            <w:tab/>
-          </w:r>
-          <w:r>
-            <w:fldChar w:fldCharType="begin"/>
-          </w:r>
-          <w:r>
-            <w:instrText xml:space="preserve"> PAGEREF _a8lc9ohp84um \h </w:instrText>
-          </w:r>
-          <w:r>
-            <w:fldChar w:fldCharType="separate"/>
-          </w:r>
-          <w:r>
-            <w:t>8</w:t>
-          </w:r>
-          <w:r>
-            <w:fldChar w:fldCharType="end"/>
-          </w:r>
         </w:p>
         <w:p>
           <w:pPr>
+            <w:pStyle w:val="TOC2"/>
             <w:tabs>
-              <w:tab w:val="right" w:pos="9030"/>
+              <w:tab w:val="right" w:pos="9019"/>
             </w:tabs>
-            <w:spacing w:before="60" w:line="240" w:lineRule="auto"/>
-            <w:ind w:left="360"/>
+            <w:rPr>
+              <w:noProof/>
+            </w:rPr>
           </w:pPr>
-          <w:hyperlink w:anchor="_4y6b24utkok9">
-            <w:r>
-              <w:t>GameObject</w:t>
+          <w:hyperlink w:anchor="_Toc67921732" w:history="1">
+            <w:r>
+              <w:rPr>
+                <w:rStyle w:val="Hyperlink"/>
+                <w:i/>
+                <w:iCs/>
+                <w:noProof/>
+                <w:lang w:val="en-US"/>
+              </w:rPr>
+              <w:t>Aid</w:t>
+            </w:r>
+            <w:r>
+              <w:rPr>
+                <w:noProof/>
+                <w:webHidden/>
+              </w:rPr>
+              <w:tab/>
+            </w:r>
+            <w:r>
+              <w:rPr>
+                <w:noProof/>
+                <w:webHidden/>
+              </w:rPr>
+              <w:fldChar w:fldCharType="begin"/>
+            </w:r>
+            <w:r>
+              <w:rPr>
+                <w:noProof/>
+                <w:webHidden/>
+              </w:rPr>
+              <w:instrText xml:space="preserve"> PAGEREF _Toc67921732 \h </w:instrText>
+            </w:r>
+            <w:r>
+              <w:rPr>
+                <w:noProof/>
+                <w:webHidden/>
+              </w:rPr>
+            </w:r>
+            <w:r>
+              <w:rPr>
+                <w:noProof/>
+                <w:webHidden/>
+              </w:rPr>
+              <w:fldChar w:fldCharType="separate"/>
+            </w:r>
+            <w:r>
+              <w:rPr>
+                <w:noProof/>
+                <w:webHidden/>
+              </w:rPr>
+              <w:t>7</w:t>
+            </w:r>
+            <w:r>
+              <w:rPr>
+                <w:noProof/>
+                <w:webHidden/>
+              </w:rPr>
+              <w:fldChar w:fldCharType="end"/>
             </w:r>
           </w:hyperlink>
-          <w:r>
-            <w:tab/>
-          </w:r>
-          <w:r>
-            <w:fldChar w:fldCharType="begin"/>
-          </w:r>
-          <w:r>
-            <w:instrText xml:space="preserve"> PAGEREF _4y6b24utkok9 \h </w:instrText>
-          </w:r>
-          <w:r>
-            <w:fldChar w:fldCharType="separate"/>
-          </w:r>
-          <w:r>
-            <w:t>8</w:t>
-          </w:r>
-          <w:r>
-            <w:fldChar w:fldCharType="end"/>
-          </w:r>
         </w:p>
         <w:p>
           <w:pPr>
+            <w:pStyle w:val="TOC2"/>
             <w:tabs>
-              <w:tab w:val="right" w:pos="9030"/>
+              <w:tab w:val="right" w:pos="9019"/>
             </w:tabs>
-            <w:spacing w:before="200" w:line="240" w:lineRule="auto"/>
+            <w:rPr>
+              <w:noProof/>
+            </w:rPr>
           </w:pPr>
-          <w:hyperlink w:anchor="_1y810tw">
-            <w:r>
-              <w:rPr>
-                <w:b/>
-              </w:rPr>
-              <w:t>Interfaces</w:t>
+          <w:hyperlink w:anchor="_Toc67921733" w:history="1">
+            <w:r>
+              <w:rPr>
+                <w:rStyle w:val="Hyperlink"/>
+                <w:noProof/>
+              </w:rPr>
+              <w:t>OxygenTank</w:t>
+            </w:r>
+            <w:r>
+              <w:rPr>
+                <w:noProof/>
+                <w:webHidden/>
+              </w:rPr>
+              <w:tab/>
+            </w:r>
+            <w:r>
+              <w:rPr>
+                <w:noProof/>
+                <w:webHidden/>
+              </w:rPr>
+              <w:fldChar w:fldCharType="begin"/>
+            </w:r>
+            <w:r>
+              <w:rPr>
+                <w:noProof/>
+                <w:webHidden/>
+              </w:rPr>
+              <w:instrText xml:space="preserve"> PAGEREF _Toc67921733 \h </w:instrText>
+            </w:r>
+            <w:r>
+              <w:rPr>
+                <w:noProof/>
+                <w:webHidden/>
+              </w:rPr>
+            </w:r>
+            <w:r>
+              <w:rPr>
+                <w:noProof/>
+                <w:webHidden/>
+              </w:rPr>
+              <w:fldChar w:fldCharType="separate"/>
+            </w:r>
+            <w:r>
+              <w:rPr>
+                <w:noProof/>
+                <w:webHidden/>
+              </w:rPr>
+              <w:t>7</w:t>
+            </w:r>
+            <w:r>
+              <w:rPr>
+                <w:noProof/>
+                <w:webHidden/>
+              </w:rPr>
+              <w:fldChar w:fldCharType="end"/>
             </w:r>
           </w:hyperlink>
-          <w:r>
-            <w:rPr>
-              <w:b/>
-            </w:rPr>
-            <w:tab/>
-          </w:r>
-          <w:r>
-            <w:fldChar w:fldCharType="begin"/>
-          </w:r>
-          <w:r>
-            <w:instrText xml:space="preserve"> PAGEREF _1y810tw \h </w:instrText>
-          </w:r>
-          <w:r>
-            <w:fldChar w:fldCharType="separate"/>
-          </w:r>
-          <w:r>
-            <w:rPr>
-              <w:b/>
-            </w:rPr>
-            <w:t>9</w:t>
-          </w:r>
-          <w:r>
-            <w:fldChar w:fldCharType="end"/>
-          </w:r>
         </w:p>
         <w:p>
           <w:pPr>
+            <w:pStyle w:val="TOC1"/>
             <w:tabs>
-              <w:tab w:val="right" w:pos="9030"/>
+              <w:tab w:val="right" w:pos="9019"/>
             </w:tabs>
-            <w:spacing w:before="60" w:line="240" w:lineRule="auto"/>
-            <w:ind w:left="360"/>
+            <w:rPr>
+              <w:noProof/>
+            </w:rPr>
           </w:pPr>
-          <w:hyperlink w:anchor="_9zz6h8dnb6sb">
-            <w:r>
-              <w:t>Object Interaction</w:t>
+          <w:hyperlink w:anchor="_Toc67921734" w:history="1">
+            <w:r>
+              <w:rPr>
+                <w:rStyle w:val="Hyperlink"/>
+                <w:noProof/>
+              </w:rPr>
+              <w:t>Gebruikte bronnen</w:t>
+            </w:r>
+            <w:r>
+              <w:rPr>
+                <w:noProof/>
+                <w:webHidden/>
+              </w:rPr>
+              <w:tab/>
+            </w:r>
+            <w:r>
+              <w:rPr>
+                <w:noProof/>
+                <w:webHidden/>
+              </w:rPr>
+              <w:fldChar w:fldCharType="begin"/>
+            </w:r>
+            <w:r>
+              <w:rPr>
+                <w:noProof/>
+                <w:webHidden/>
+              </w:rPr>
+              <w:instrText xml:space="preserve"> PAGEREF _Toc67921734 \h </w:instrText>
+            </w:r>
+            <w:r>
+              <w:rPr>
+                <w:noProof/>
+                <w:webHidden/>
+              </w:rPr>
+            </w:r>
+            <w:r>
+              <w:rPr>
+                <w:noProof/>
+                <w:webHidden/>
+              </w:rPr>
+              <w:fldChar w:fldCharType="separate"/>
+            </w:r>
+            <w:r>
+              <w:rPr>
+                <w:noProof/>
+                <w:webHidden/>
+              </w:rPr>
+              <w:t>9</w:t>
+            </w:r>
+            <w:r>
+              <w:rPr>
+                <w:noProof/>
+                <w:webHidden/>
+              </w:rPr>
+              <w:fldChar w:fldCharType="end"/>
             </w:r>
           </w:hyperlink>
-          <w:r>
-            <w:tab/>
-          </w:r>
-          <w:r>
-            <w:fldChar w:fldCharType="begin"/>
-          </w:r>
-          <w:r>
-            <w:instrText xml:space="preserve"> PAGEREF _9zz6h8dnb6sb \h </w:instrText>
-          </w:r>
-          <w:r>
-            <w:fldChar w:fldCharType="separate"/>
-          </w:r>
-          <w:r>
-            <w:t>9</w:t>
-          </w:r>
-          <w:r>
-            <w:fldChar w:fldCharType="end"/>
-          </w:r>
-        </w:p>
-        <w:p>
-          <w:pPr>
-            <w:tabs>
-              <w:tab w:val="right" w:pos="9030"/>
-            </w:tabs>
-            <w:spacing w:before="60" w:line="240" w:lineRule="auto"/>
-            <w:ind w:left="360"/>
-          </w:pPr>
-          <w:hyperlink w:anchor="_gysxkyqdgae3">
-            <w:r>
-              <w:t>Object Score</w:t>
-            </w:r>
-          </w:hyperlink>
-          <w:r>
-            <w:tab/>
-          </w:r>
-          <w:r>
-            <w:fldChar w:fldCharType="begin"/>
-          </w:r>
-          <w:r>
-            <w:instrText xml:space="preserve"> PAGEREF _gysxkyqdgae3 \h </w:instrText>
-          </w:r>
-          <w:r>
-            <w:fldChar w:fldCharType="separate"/>
-          </w:r>
-          <w:r>
-            <w:t>9</w:t>
-          </w:r>
-          <w:r>
-            <w:fldChar w:fldCharType="end"/>
-          </w:r>
-        </w:p>
-        <w:p>
-          <w:pPr>
-            <w:tabs>
-              <w:tab w:val="right" w:pos="9030"/>
-            </w:tabs>
-            <w:spacing w:before="60" w:line="240" w:lineRule="auto"/>
-            <w:ind w:left="360"/>
-          </w:pPr>
-          <w:hyperlink w:anchor="_alxal6wrpsmb">
-            <w:r>
-              <w:t>ObjectSet</w:t>
-            </w:r>
-          </w:hyperlink>
-          <w:r>
-            <w:tab/>
-          </w:r>
-          <w:r>
-            <w:fldChar w:fldCharType="begin"/>
-          </w:r>
-          <w:r>
-            <w:instrText xml:space="preserve"> PAGEREF _alxal6wrpsmb \h </w:instrText>
-          </w:r>
-          <w:r>
-            <w:fldChar w:fldCharType="separate"/>
-          </w:r>
-          <w:r>
-            <w:t>9</w:t>
-          </w:r>
-          <w:r>
-            <w:fldChar w:fldCharType="end"/>
-          </w:r>
-        </w:p>
-        <w:p>
-          <w:pPr>
-            <w:tabs>
-              <w:tab w:val="right" w:pos="9030"/>
-            </w:tabs>
-            <w:spacing w:before="60" w:line="240" w:lineRule="auto"/>
-            <w:ind w:left="360"/>
-          </w:pPr>
-          <w:hyperlink w:anchor="_ycov0ll5r6bi">
-            <w:r>
-              <w:t>OneOfAKingObject</w:t>
-            </w:r>
-          </w:hyperlink>
-          <w:r>
-            <w:tab/>
-          </w:r>
-          <w:r>
-            <w:fldChar w:fldCharType="begin"/>
-          </w:r>
-          <w:r>
-            <w:instrText xml:space="preserve"> PAGEREF _ycov0ll5r6bi \h </w:instrText>
-          </w:r>
-          <w:r>
-            <w:fldChar w:fldCharType="separate"/>
-          </w:r>
-          <w:r>
-            <w:t>9</w:t>
-          </w:r>
-          <w:r>
-            <w:fldChar w:fldCharType="end"/>
-          </w:r>
         </w:p>
         <w:p>
           <w:pPr>
@@ -1044,38 +1682,6 @@
             </w:tabs>
             <w:spacing w:before="200" w:after="80" w:line="240" w:lineRule="auto"/>
           </w:pPr>
-          <w:hyperlink w:anchor="_2xcytpi">
-            <w:r>
-              <w:rPr>
-                <w:b/>
-              </w:rPr>
-              <w:t>Gebruikte bronnen</w:t>
-            </w:r>
-          </w:hyperlink>
-          <w:r>
-            <w:rPr>
-              <w:b/>
-            </w:rPr>
-            <w:tab/>
-          </w:r>
-          <w:r>
-            <w:fldChar w:fldCharType="begin"/>
-          </w:r>
-          <w:r>
-            <w:instrText xml:space="preserve"> PAGEREF _2xcytpi \h </w:instrText>
-          </w:r>
-          <w:r>
-            <w:fldChar w:fldCharType="separate"/>
-          </w:r>
-          <w:r>
-            <w:rPr>
-              <w:b/>
-            </w:rPr>
-            <w:t>10</w:t>
-          </w:r>
-          <w:r>
-            <w:fldChar w:fldCharType="end"/>
-          </w:r>
           <w:r>
             <w:fldChar w:fldCharType="end"/>
           </w:r>
@@ -1098,15 +1704,18 @@
     </w:p>
     <w:p>
       <w:pPr>
-        <w:pStyle w:val="Kop1"/>
+        <w:pStyle w:val="Heading1"/>
         <w:spacing w:before="0" w:after="0" w:line="259" w:lineRule="auto"/>
         <w:ind w:left="25" w:firstLine="30"/>
       </w:pPr>
-      <w:bookmarkStart w:id="1" w:name="_1fob9te" w:colFirst="0" w:colLast="0"/>
+      <w:bookmarkStart w:id="1" w:name="_Toc67921715"/>
+      <w:r>
+        <w:lastRenderedPageBreak/>
+        <w:t>Inleiding</w:t>
+      </w:r>
       <w:bookmarkEnd w:id="1"/>
       <w:r>
-        <w:lastRenderedPageBreak/>
-        <w:t xml:space="preserve">Inleiding </w:t>
+        <w:t xml:space="preserve"> </w:t>
       </w:r>
     </w:p>
     <w:p>
@@ -1171,7 +1780,19 @@
       </w:r>
       <w:proofErr w:type="spellEnd"/>
       <w:r>
-        <w:t xml:space="preserve"> dat ik heb moeten maken tijden het vak </w:t>
+        <w:t xml:space="preserve"> dat </w:t>
+      </w:r>
+      <w:r>
+        <w:t xml:space="preserve">wij </w:t>
+      </w:r>
+      <w:r>
+        <w:t>heb</w:t>
+      </w:r>
+      <w:r>
+        <w:t>ben</w:t>
+      </w:r>
+      <w:r>
+        <w:t xml:space="preserve"> moeten maken tijden het vak </w:t>
       </w:r>
       <w:proofErr w:type="spellStart"/>
       <w:r>
@@ -1194,7 +1815,19 @@
         <w:ind w:left="40" w:hanging="10"/>
       </w:pPr>
       <w:r>
-        <w:t xml:space="preserve">Naast het functionele ontwerp met een uitleg en analyse van ons gewenste spel, waarin u overtuigd werd wat voor spel ik wou gaan programmeren, is er ook een technisch ontwerp opgesteld. In dit document zullen is te zien hoe het spel is ontwikkelt door middel van een klassendiagram en daarbij een korte uitleg wat er precies in de klassendiagram weergeven is, met daarbij de verbanden tussen elke </w:t>
+        <w:t xml:space="preserve">Naast het functionele ontwerp met een uitleg en analyse van ons gewenste spel, waarin u overtuigd werd wat voor spel </w:t>
+      </w:r>
+      <w:r>
+        <w:t>we</w:t>
+      </w:r>
+      <w:r>
+        <w:t xml:space="preserve"> </w:t>
+      </w:r>
+      <w:r>
+        <w:t>zouden</w:t>
+      </w:r>
+      <w:r>
+        <w:t xml:space="preserve"> gaan programmeren, is er ook een technisch ontwerp opgesteld. In dit document is te zien hoe het spel is ontwikkelt door middel van een klassendiagram en daarbij een korte uitleg wat er precies in de klassendiagram weergeven is, met daarbij de verbanden tussen elke </w:t>
       </w:r>
       <w:proofErr w:type="gramStart"/>
       <w:r>
@@ -1210,16 +1843,16 @@
     </w:p>
     <w:p>
       <w:pPr>
-        <w:pStyle w:val="Kop1"/>
+        <w:pStyle w:val="Heading1"/>
         <w:spacing w:before="0" w:after="0" w:line="259" w:lineRule="auto"/>
         <w:ind w:left="40" w:hanging="10"/>
       </w:pPr>
-      <w:bookmarkStart w:id="2" w:name="_3znysh7" w:colFirst="0" w:colLast="0"/>
-      <w:bookmarkEnd w:id="2"/>
+      <w:bookmarkStart w:id="2" w:name="_Toc67921716"/>
       <w:r>
         <w:lastRenderedPageBreak/>
         <w:t>Klassendiagram</w:t>
       </w:r>
+      <w:bookmarkEnd w:id="2"/>
     </w:p>
     <w:p>
       <w:pPr>
@@ -1266,34 +1899,34 @@
     </w:p>
     <w:p>
       <w:pPr>
-        <w:pStyle w:val="Kop1"/>
+        <w:pStyle w:val="Heading1"/>
         <w:spacing w:before="0" w:after="0" w:line="259" w:lineRule="auto"/>
         <w:ind w:left="40" w:hanging="10"/>
       </w:pPr>
-      <w:bookmarkStart w:id="3" w:name="_2et92p0" w:colFirst="0" w:colLast="0"/>
-      <w:bookmarkEnd w:id="3"/>
+      <w:bookmarkStart w:id="3" w:name="_Toc67921717"/>
       <w:r>
         <w:lastRenderedPageBreak/>
         <w:t>Klassen</w:t>
       </w:r>
+      <w:bookmarkEnd w:id="3"/>
     </w:p>
     <w:p>
       <w:pPr>
         <w:spacing w:after="68" w:line="259" w:lineRule="auto"/>
       </w:pPr>
-      <w:bookmarkStart w:id="4" w:name="_c4zb9154srnh" w:colFirst="0" w:colLast="0"/>
-      <w:bookmarkEnd w:id="4"/>
-    </w:p>
-    <w:p>
-      <w:pPr>
-        <w:pStyle w:val="Kop2"/>
+    </w:p>
+    <w:p>
+      <w:pPr>
+        <w:pStyle w:val="Heading2"/>
         <w:spacing w:before="0" w:after="68" w:line="256" w:lineRule="auto"/>
         <w:ind w:left="40" w:hanging="10"/>
       </w:pPr>
+      <w:bookmarkStart w:id="4" w:name="_Toc67921718"/>
       <w:proofErr w:type="spellStart"/>
       <w:r>
         <w:t>DivingForTreasure</w:t>
       </w:r>
+      <w:bookmarkEnd w:id="4"/>
       <w:proofErr w:type="spellEnd"/>
     </w:p>
     <w:p>
@@ -1370,7 +2003,7 @@
     </w:p>
     <w:p>
       <w:pPr>
-        <w:pStyle w:val="Kop2"/>
+        <w:pStyle w:val="Heading2"/>
         <w:spacing w:before="0" w:after="68" w:line="256" w:lineRule="auto"/>
         <w:ind w:left="40" w:hanging="10"/>
         <w:rPr>
@@ -1378,6 +2011,7 @@
           <w:iCs/>
         </w:rPr>
       </w:pPr>
+      <w:bookmarkStart w:id="5" w:name="_Toc67921719"/>
       <w:r>
         <w:rPr>
           <w:i/>
@@ -1385,10 +2019,23 @@
         </w:rPr>
         <w:t>Screen</w:t>
       </w:r>
-    </w:p>
-    <w:p>
-      <w:r>
-        <w:t xml:space="preserve">Dit is een abstracte functie die </w:t>
+      <w:bookmarkEnd w:id="5"/>
+    </w:p>
+    <w:p>
+      <w:r>
+        <w:t xml:space="preserve">Dit is een </w:t>
+      </w:r>
+      <w:r>
+        <w:t>klasse met de abstracte</w:t>
+      </w:r>
+      <w:r>
+        <w:t xml:space="preserve"> functie</w:t>
+      </w:r>
+      <w:r>
+        <w:t>s</w:t>
+      </w:r>
+      <w:r>
+        <w:t xml:space="preserve"> </w:t>
       </w:r>
       <w:proofErr w:type="spellStart"/>
       <w:proofErr w:type="gramStart"/>
@@ -1409,7 +2056,7 @@
       </w:r>
       <w:proofErr w:type="spellEnd"/>
       <w:r>
-        <w:t xml:space="preserve">() aanroept. Deze klasse maakt gebruik van een zogenaamde </w:t>
+        <w:t xml:space="preserve">(). Deze klasse maakt gebruik van een zogenaamde </w:t>
       </w:r>
       <w:proofErr w:type="spellStart"/>
       <w:r>
@@ -1431,12 +2078,14 @@
     <w:p/>
     <w:p>
       <w:pPr>
-        <w:pStyle w:val="Kop2"/>
-      </w:pPr>
+        <w:pStyle w:val="Heading2"/>
+      </w:pPr>
+      <w:bookmarkStart w:id="6" w:name="_Toc67921720"/>
       <w:proofErr w:type="spellStart"/>
       <w:r>
         <w:t>Playscreen</w:t>
       </w:r>
+      <w:bookmarkEnd w:id="6"/>
       <w:proofErr w:type="spellEnd"/>
     </w:p>
     <w:p>
@@ -1517,12 +2166,14 @@
     <w:p/>
     <w:p>
       <w:pPr>
-        <w:pStyle w:val="Kop2"/>
-      </w:pPr>
+        <w:pStyle w:val="Heading2"/>
+      </w:pPr>
+      <w:bookmarkStart w:id="7" w:name="_Toc67921721"/>
       <w:proofErr w:type="spellStart"/>
       <w:r>
         <w:t>Endscreen</w:t>
       </w:r>
+      <w:bookmarkEnd w:id="7"/>
       <w:proofErr w:type="spellEnd"/>
     </w:p>
     <w:p>
@@ -1541,12 +2192,14 @@
     <w:p/>
     <w:p>
       <w:pPr>
-        <w:pStyle w:val="Kop2"/>
-      </w:pPr>
+        <w:pStyle w:val="Heading2"/>
+      </w:pPr>
+      <w:bookmarkStart w:id="8" w:name="_Toc67921722"/>
       <w:proofErr w:type="spellStart"/>
       <w:r>
         <w:t>Player</w:t>
       </w:r>
+      <w:bookmarkEnd w:id="8"/>
       <w:proofErr w:type="spellEnd"/>
     </w:p>
     <w:p>
@@ -1607,7 +2260,7 @@
     </w:p>
     <w:p>
       <w:pPr>
-        <w:pStyle w:val="Lijstalinea"/>
+        <w:pStyle w:val="ListParagraph"/>
         <w:numPr>
           <w:ilvl w:val="0"/>
           <w:numId w:val="1"/>
@@ -1670,7 +2323,7 @@
     </w:p>
     <w:p>
       <w:pPr>
-        <w:pStyle w:val="Lijstalinea"/>
+        <w:pStyle w:val="ListParagraph"/>
         <w:numPr>
           <w:ilvl w:val="0"/>
           <w:numId w:val="1"/>
@@ -1695,7 +2348,7 @@
     </w:p>
     <w:p>
       <w:pPr>
-        <w:pStyle w:val="Lijstalinea"/>
+        <w:pStyle w:val="ListParagraph"/>
         <w:numPr>
           <w:ilvl w:val="0"/>
           <w:numId w:val="1"/>
@@ -1739,65 +2392,68 @@
     </w:p>
     <w:p>
       <w:pPr>
-        <w:pStyle w:val="Kop2"/>
+        <w:pStyle w:val="Heading2"/>
+      </w:pPr>
+      <w:bookmarkStart w:id="9" w:name="_Toc67921723"/>
+      <w:proofErr w:type="spellStart"/>
+      <w:r>
+        <w:lastRenderedPageBreak/>
+        <w:t>Treasure</w:t>
+      </w:r>
+      <w:proofErr w:type="spellEnd"/>
+      <w:r>
+        <w:t xml:space="preserve"> Bag</w:t>
+      </w:r>
+      <w:bookmarkEnd w:id="9"/>
+    </w:p>
+    <w:p>
+      <w:r>
+        <w:t xml:space="preserve">De </w:t>
+      </w:r>
+      <w:proofErr w:type="spellStart"/>
+      <w:r>
+        <w:t>player</w:t>
+      </w:r>
+      <w:proofErr w:type="spellEnd"/>
+      <w:r>
+        <w:t xml:space="preserve"> kan items in het</w:t>
+      </w:r>
+      <w:r>
+        <w:t xml:space="preserve"> spel oprapen, deze worden bijgehouden in de </w:t>
+      </w:r>
+      <w:proofErr w:type="spellStart"/>
+      <w:r>
+        <w:t>TreasureBag</w:t>
+      </w:r>
+      <w:proofErr w:type="spellEnd"/>
+      <w:r>
+        <w:t xml:space="preserve"> klasse, dit wordt simpelweg gedaan doormiddel van een array list en met hierbij een </w:t>
+      </w:r>
+      <w:proofErr w:type="spellStart"/>
+      <w:r>
+        <w:t>addToTreasureBag</w:t>
+      </w:r>
+      <w:proofErr w:type="spellEnd"/>
+      <w:r>
+        <w:t xml:space="preserve"> functie.</w:t>
+      </w:r>
+    </w:p>
+    <w:p/>
+    <w:p>
+      <w:pPr>
+        <w:pStyle w:val="Heading2"/>
         <w:rPr>
           <w:lang w:val="en-US"/>
         </w:rPr>
       </w:pPr>
-      <w:r>
-        <w:rPr>
-          <w:lang w:val="en-US"/>
-        </w:rPr>
-        <w:lastRenderedPageBreak/>
-        <w:t>Treasure Bag</w:t>
-      </w:r>
-    </w:p>
-    <w:p>
-      <w:r>
-        <w:t xml:space="preserve">De </w:t>
-      </w:r>
-      <w:proofErr w:type="spellStart"/>
-      <w:r>
-        <w:t>player</w:t>
-      </w:r>
-      <w:proofErr w:type="spellEnd"/>
-      <w:r>
-        <w:t xml:space="preserve"> kan items in het</w:t>
-      </w:r>
-      <w:r>
-        <w:t xml:space="preserve"> spel oprapen, deze worden bijgehouden in de </w:t>
-      </w:r>
-      <w:proofErr w:type="spellStart"/>
-      <w:r>
-        <w:t>TreasureBag</w:t>
-      </w:r>
-      <w:proofErr w:type="spellEnd"/>
-      <w:r>
-        <w:t xml:space="preserve"> klasse, dit wordt simpelweg gedaan doormiddel van een array list en met hierbij een </w:t>
-      </w:r>
-      <w:proofErr w:type="spellStart"/>
-      <w:r>
-        <w:t>addToTreasureBag</w:t>
-      </w:r>
-      <w:proofErr w:type="spellEnd"/>
-      <w:r>
-        <w:t xml:space="preserve"> functie.</w:t>
-      </w:r>
-    </w:p>
-    <w:p/>
-    <w:p>
-      <w:pPr>
-        <w:pStyle w:val="Kop2"/>
-        <w:rPr>
-          <w:lang w:val="en-US"/>
-        </w:rPr>
-      </w:pPr>
+      <w:bookmarkStart w:id="10" w:name="_Toc67921724"/>
       <w:r>
         <w:rPr>
           <w:lang w:val="en-US"/>
         </w:rPr>
         <w:t>Spawner</w:t>
       </w:r>
+      <w:bookmarkEnd w:id="10"/>
     </w:p>
     <w:p>
       <w:r>
@@ -1850,13 +2506,14 @@
     <w:p/>
     <w:p>
       <w:pPr>
-        <w:pStyle w:val="Kop2"/>
+        <w:pStyle w:val="Heading2"/>
         <w:rPr>
           <w:i/>
           <w:iCs/>
           <w:lang w:val="en-US"/>
         </w:rPr>
       </w:pPr>
+      <w:bookmarkStart w:id="11" w:name="_Toc67921725"/>
       <w:proofErr w:type="spellStart"/>
       <w:r>
         <w:rPr>
@@ -1866,6 +2523,7 @@
         </w:rPr>
         <w:t>InteractableObject</w:t>
       </w:r>
+      <w:bookmarkEnd w:id="11"/>
       <w:proofErr w:type="spellEnd"/>
     </w:p>
     <w:p>
@@ -2007,13 +2665,14 @@
     <w:p/>
     <w:p>
       <w:pPr>
-        <w:pStyle w:val="Kop2"/>
+        <w:pStyle w:val="Heading2"/>
         <w:rPr>
           <w:i/>
           <w:iCs/>
           <w:lang w:val="en-US"/>
         </w:rPr>
       </w:pPr>
+      <w:bookmarkStart w:id="12" w:name="_Toc67921726"/>
       <w:r>
         <w:rPr>
           <w:i/>
@@ -2022,6 +2681,7 @@
         </w:rPr>
         <w:t>Treasure</w:t>
       </w:r>
+      <w:bookmarkEnd w:id="12"/>
     </w:p>
     <w:p>
       <w:r>
@@ -2144,12 +2804,14 @@
     </w:p>
     <w:p>
       <w:pPr>
-        <w:pStyle w:val="Kop2"/>
-      </w:pPr>
+        <w:pStyle w:val="Heading2"/>
+      </w:pPr>
+      <w:bookmarkStart w:id="13" w:name="_Toc67921727"/>
       <w:proofErr w:type="spellStart"/>
       <w:r>
         <w:t>Coin</w:t>
       </w:r>
+      <w:bookmarkEnd w:id="13"/>
       <w:proofErr w:type="spellEnd"/>
     </w:p>
     <w:p>
@@ -2200,17 +2862,15 @@
     <w:p/>
     <w:p>
       <w:pPr>
-        <w:pStyle w:val="Kop2"/>
-        <w:rPr>
-          <w:lang w:val="en-US"/>
-        </w:rPr>
-      </w:pPr>
-      <w:r>
-        <w:rPr>
-          <w:lang w:val="en-US"/>
-        </w:rPr>
+        <w:pStyle w:val="Heading2"/>
+      </w:pPr>
+      <w:bookmarkStart w:id="14" w:name="_Toc67921728"/>
+      <w:proofErr w:type="spellStart"/>
+      <w:r>
         <w:t>Diamond</w:t>
       </w:r>
+      <w:bookmarkEnd w:id="14"/>
+      <w:proofErr w:type="spellEnd"/>
     </w:p>
     <w:p>
       <w:r>
@@ -2251,12 +2911,13 @@
     </w:p>
     <w:p>
       <w:pPr>
-        <w:pStyle w:val="Kop2"/>
+        <w:pStyle w:val="Heading2"/>
         <w:rPr>
           <w:i/>
           <w:iCs/>
         </w:rPr>
       </w:pPr>
+      <w:bookmarkStart w:id="15" w:name="_Toc67921729"/>
       <w:proofErr w:type="spellStart"/>
       <w:r>
         <w:rPr>
@@ -2266,6 +2927,7 @@
         <w:lastRenderedPageBreak/>
         <w:t>Enemy</w:t>
       </w:r>
+      <w:bookmarkEnd w:id="15"/>
       <w:proofErr w:type="spellEnd"/>
     </w:p>
     <w:p>
@@ -2328,102 +2990,102 @@
     </w:p>
     <w:p>
       <w:pPr>
-        <w:pStyle w:val="Kop2"/>
+        <w:pStyle w:val="Heading2"/>
+      </w:pPr>
+      <w:bookmarkStart w:id="16" w:name="_Toc67921730"/>
+      <w:proofErr w:type="spellStart"/>
+      <w:r>
+        <w:t>Bomb</w:t>
+      </w:r>
+      <w:bookmarkEnd w:id="16"/>
+      <w:proofErr w:type="spellEnd"/>
+    </w:p>
+    <w:p>
+      <w:r>
+        <w:t xml:space="preserve">De </w:t>
+      </w:r>
+      <w:proofErr w:type="spellStart"/>
+      <w:r>
+        <w:t>Bomb</w:t>
+      </w:r>
+      <w:proofErr w:type="spellEnd"/>
+      <w:r>
+        <w:t xml:space="preserve"> klasse is e</w:t>
+      </w:r>
+      <w:r>
+        <w:t xml:space="preserve">en van de </w:t>
+      </w:r>
+      <w:proofErr w:type="spellStart"/>
+      <w:r>
+        <w:t>enemies</w:t>
+      </w:r>
+      <w:proofErr w:type="spellEnd"/>
+      <w:r>
+        <w:t xml:space="preserve"> van de </w:t>
+      </w:r>
+      <w:proofErr w:type="spellStart"/>
+      <w:r>
+        <w:t>player</w:t>
+      </w:r>
+      <w:proofErr w:type="spellEnd"/>
+      <w:r>
+        <w:t xml:space="preserve">. Deze </w:t>
+      </w:r>
+      <w:r>
+        <w:t>klasse</w:t>
+      </w:r>
+      <w:r>
+        <w:t xml:space="preserve"> </w:t>
+      </w:r>
+      <w:proofErr w:type="spellStart"/>
+      <w:r>
+        <w:t>extend</w:t>
+      </w:r>
+      <w:proofErr w:type="spellEnd"/>
+      <w:r>
+        <w:t xml:space="preserve"> daarom ook vanuit de </w:t>
+      </w:r>
+      <w:proofErr w:type="spellStart"/>
+      <w:r>
+        <w:t>Enemy</w:t>
+      </w:r>
+      <w:proofErr w:type="spellEnd"/>
+      <w:r>
+        <w:t xml:space="preserve"> klasse. Hierin wordt de image </w:t>
+      </w:r>
+      <w:proofErr w:type="spellStart"/>
+      <w:r>
+        <w:t>geïnitialiseerd</w:t>
+      </w:r>
+      <w:proofErr w:type="spellEnd"/>
+      <w:r>
+        <w:t xml:space="preserve"> en ook de </w:t>
+      </w:r>
+      <w:proofErr w:type="spellStart"/>
+      <w:r>
+        <w:t>direction</w:t>
+      </w:r>
+      <w:proofErr w:type="spellEnd"/>
+      <w:r>
+        <w:t xml:space="preserve"> bepaald waar het object naartoe gaat.</w:t>
+      </w:r>
+    </w:p>
+    <w:p/>
+    <w:p>
+      <w:pPr>
+        <w:pStyle w:val="Heading2"/>
         <w:rPr>
           <w:lang w:val="en-US"/>
         </w:rPr>
       </w:pPr>
-      <w:r>
-        <w:rPr>
-          <w:lang w:val="en-US"/>
-        </w:rPr>
-        <w:t>Bomb</w:t>
-      </w:r>
-    </w:p>
-    <w:p>
-      <w:r>
-        <w:t xml:space="preserve">De </w:t>
-      </w:r>
-      <w:proofErr w:type="spellStart"/>
-      <w:r>
-        <w:t>Bomb</w:t>
-      </w:r>
-      <w:proofErr w:type="spellEnd"/>
-      <w:r>
-        <w:t xml:space="preserve"> klasse is e</w:t>
-      </w:r>
-      <w:r>
-        <w:t xml:space="preserve">en van de </w:t>
-      </w:r>
-      <w:proofErr w:type="spellStart"/>
-      <w:r>
-        <w:t>enemies</w:t>
-      </w:r>
-      <w:proofErr w:type="spellEnd"/>
-      <w:r>
-        <w:t xml:space="preserve"> van de </w:t>
-      </w:r>
-      <w:proofErr w:type="spellStart"/>
-      <w:r>
-        <w:t>player</w:t>
-      </w:r>
-      <w:proofErr w:type="spellEnd"/>
-      <w:r>
-        <w:t xml:space="preserve">. Deze </w:t>
-      </w:r>
-      <w:r>
-        <w:t>klasse</w:t>
-      </w:r>
-      <w:r>
-        <w:t xml:space="preserve"> </w:t>
-      </w:r>
-      <w:proofErr w:type="spellStart"/>
-      <w:r>
-        <w:t>extend</w:t>
-      </w:r>
-      <w:proofErr w:type="spellEnd"/>
-      <w:r>
-        <w:t xml:space="preserve"> daarom ook vanuit de </w:t>
-      </w:r>
-      <w:proofErr w:type="spellStart"/>
-      <w:r>
-        <w:t>Enemy</w:t>
-      </w:r>
-      <w:proofErr w:type="spellEnd"/>
-      <w:r>
-        <w:t xml:space="preserve"> klasse. Hierin wordt de image </w:t>
-      </w:r>
-      <w:proofErr w:type="spellStart"/>
-      <w:r>
-        <w:t>geïnitialiseerd</w:t>
-      </w:r>
-      <w:proofErr w:type="spellEnd"/>
-      <w:r>
-        <w:t xml:space="preserve"> en ook de </w:t>
-      </w:r>
-      <w:proofErr w:type="spellStart"/>
-      <w:r>
-        <w:t>direction</w:t>
-      </w:r>
-      <w:proofErr w:type="spellEnd"/>
-      <w:r>
-        <w:t xml:space="preserve"> bepaald waar het object naartoe gaat.</w:t>
-      </w:r>
-    </w:p>
-    <w:p/>
-    <w:p>
-      <w:pPr>
-        <w:pStyle w:val="Kop2"/>
-        <w:rPr>
-          <w:lang w:val="en-US"/>
-        </w:rPr>
-      </w:pPr>
+      <w:bookmarkStart w:id="17" w:name="_Toc67921731"/>
       <w:r>
         <w:rPr>
           <w:lang w:val="en-US"/>
         </w:rPr>
         <w:t>Shark</w:t>
       </w:r>
+      <w:bookmarkEnd w:id="17"/>
     </w:p>
     <w:p>
       <w:r>
@@ -2500,13 +3162,14 @@
     <w:p/>
     <w:p>
       <w:pPr>
-        <w:pStyle w:val="Kop2"/>
+        <w:pStyle w:val="Heading2"/>
         <w:rPr>
           <w:i/>
           <w:iCs/>
           <w:lang w:val="en-US"/>
         </w:rPr>
       </w:pPr>
+      <w:bookmarkStart w:id="18" w:name="_Toc67921732"/>
       <w:r>
         <w:rPr>
           <w:i/>
@@ -2515,6 +3178,7 @@
         </w:rPr>
         <w:t>Aid</w:t>
       </w:r>
+      <w:bookmarkEnd w:id="18"/>
     </w:p>
     <w:p>
       <w:r>
@@ -2588,12 +3252,14 @@
     </w:p>
     <w:p>
       <w:pPr>
-        <w:pStyle w:val="Kop2"/>
-      </w:pPr>
+        <w:pStyle w:val="Heading2"/>
+      </w:pPr>
+      <w:bookmarkStart w:id="19" w:name="_Toc67921733"/>
       <w:proofErr w:type="spellStart"/>
       <w:r>
         <w:t>OxygenTank</w:t>
       </w:r>
+      <w:bookmarkEnd w:id="19"/>
       <w:proofErr w:type="spellEnd"/>
     </w:p>
     <w:p>
@@ -2635,7 +3301,7 @@
     </w:p>
     <w:p>
       <w:pPr>
-        <w:pStyle w:val="Kop2"/>
+        <w:pStyle w:val="Heading2"/>
       </w:pPr>
     </w:p>
     <w:p/>
@@ -2715,16 +3381,16 @@
     </w:p>
     <w:p>
       <w:pPr>
-        <w:pStyle w:val="Kop1"/>
+        <w:pStyle w:val="Heading1"/>
         <w:spacing w:before="0" w:after="0" w:line="259" w:lineRule="auto"/>
         <w:ind w:left="40" w:hanging="10"/>
       </w:pPr>
-      <w:bookmarkStart w:id="5" w:name="_2xcytpi" w:colFirst="0" w:colLast="0"/>
-      <w:bookmarkEnd w:id="5"/>
+      <w:bookmarkStart w:id="20" w:name="_Toc67921734"/>
       <w:r>
         <w:lastRenderedPageBreak/>
         <w:t>Gebruikte bronnen</w:t>
       </w:r>
+      <w:bookmarkEnd w:id="20"/>
     </w:p>
     <w:p>
       <w:pPr>
@@ -3424,17 +4090,17 @@
     <w:lsdException w:name="Unresolved Mention" w:semiHidden="1" w:unhideWhenUsed="1"/>
     <w:lsdException w:name="Smart Link" w:semiHidden="1" w:unhideWhenUsed="1"/>
   </w:latentStyles>
-  <w:style w:type="paragraph" w:default="1" w:styleId="Standaard">
+  <w:style w:type="paragraph" w:default="1" w:styleId="Normal">
     <w:name w:val="Normal"/>
     <w:qFormat/>
     <w:rPr>
       <w:lang w:val="nl-NL"/>
     </w:rPr>
   </w:style>
-  <w:style w:type="paragraph" w:styleId="Kop1">
+  <w:style w:type="paragraph" w:styleId="Heading1">
     <w:name w:val="heading 1"/>
-    <w:basedOn w:val="Standaard"/>
-    <w:next w:val="Standaard"/>
+    <w:basedOn w:val="Normal"/>
+    <w:next w:val="Normal"/>
     <w:uiPriority w:val="9"/>
     <w:qFormat/>
     <w:pPr>
@@ -3448,10 +4114,10 @@
       <w:szCs w:val="40"/>
     </w:rPr>
   </w:style>
-  <w:style w:type="paragraph" w:styleId="Kop2">
+  <w:style w:type="paragraph" w:styleId="Heading2">
     <w:name w:val="heading 2"/>
-    <w:basedOn w:val="Standaard"/>
-    <w:next w:val="Standaard"/>
+    <w:basedOn w:val="Normal"/>
+    <w:next w:val="Normal"/>
     <w:uiPriority w:val="9"/>
     <w:unhideWhenUsed/>
     <w:qFormat/>
@@ -3466,10 +4132,10 @@
       <w:szCs w:val="32"/>
     </w:rPr>
   </w:style>
-  <w:style w:type="paragraph" w:styleId="Kop3">
+  <w:style w:type="paragraph" w:styleId="Heading3">
     <w:name w:val="heading 3"/>
-    <w:basedOn w:val="Standaard"/>
-    <w:next w:val="Standaard"/>
+    <w:basedOn w:val="Normal"/>
+    <w:next w:val="Normal"/>
     <w:uiPriority w:val="9"/>
     <w:semiHidden/>
     <w:unhideWhenUsed/>
@@ -3486,10 +4152,10 @@
       <w:szCs w:val="28"/>
     </w:rPr>
   </w:style>
-  <w:style w:type="paragraph" w:styleId="Kop4">
+  <w:style w:type="paragraph" w:styleId="Heading4">
     <w:name w:val="heading 4"/>
-    <w:basedOn w:val="Standaard"/>
-    <w:next w:val="Standaard"/>
+    <w:basedOn w:val="Normal"/>
+    <w:next w:val="Normal"/>
     <w:uiPriority w:val="9"/>
     <w:semiHidden/>
     <w:unhideWhenUsed/>
@@ -3506,10 +4172,10 @@
       <w:szCs w:val="24"/>
     </w:rPr>
   </w:style>
-  <w:style w:type="paragraph" w:styleId="Kop5">
+  <w:style w:type="paragraph" w:styleId="Heading5">
     <w:name w:val="heading 5"/>
-    <w:basedOn w:val="Standaard"/>
-    <w:next w:val="Standaard"/>
+    <w:basedOn w:val="Normal"/>
+    <w:next w:val="Normal"/>
     <w:uiPriority w:val="9"/>
     <w:semiHidden/>
     <w:unhideWhenUsed/>
@@ -3524,10 +4190,10 @@
       <w:color w:val="666666"/>
     </w:rPr>
   </w:style>
-  <w:style w:type="paragraph" w:styleId="Kop6">
+  <w:style w:type="paragraph" w:styleId="Heading6">
     <w:name w:val="heading 6"/>
-    <w:basedOn w:val="Standaard"/>
-    <w:next w:val="Standaard"/>
+    <w:basedOn w:val="Normal"/>
+    <w:next w:val="Normal"/>
     <w:uiPriority w:val="9"/>
     <w:semiHidden/>
     <w:unhideWhenUsed/>
@@ -3543,13 +4209,13 @@
       <w:color w:val="666666"/>
     </w:rPr>
   </w:style>
-  <w:style w:type="character" w:default="1" w:styleId="Standaardalinea-lettertype">
+  <w:style w:type="character" w:default="1" w:styleId="DefaultParagraphFont">
     <w:name w:val="Default Paragraph Font"/>
     <w:uiPriority w:val="1"/>
     <w:semiHidden/>
     <w:unhideWhenUsed/>
   </w:style>
-  <w:style w:type="table" w:default="1" w:styleId="Standaardtabel">
+  <w:style w:type="table" w:default="1" w:styleId="TableNormal">
     <w:name w:val="Normal Table"/>
     <w:uiPriority w:val="99"/>
     <w:semiHidden/>
@@ -3564,14 +4230,14 @@
       </w:tblCellMar>
     </w:tblPr>
   </w:style>
-  <w:style w:type="numbering" w:default="1" w:styleId="Geenlijst">
+  <w:style w:type="numbering" w:default="1" w:styleId="NoList">
     <w:name w:val="No List"/>
     <w:uiPriority w:val="99"/>
     <w:semiHidden/>
     <w:unhideWhenUsed/>
   </w:style>
-  <w:style w:type="table" w:customStyle="1" w:styleId="TableNormal">
-    <w:name w:val="Table Normal"/>
+  <w:style w:type="table" w:customStyle="1" w:styleId="TableNormal1">
+    <w:name w:val="Table Normal1"/>
     <w:tblPr>
       <w:tblCellMar>
         <w:top w:w="0" w:type="dxa"/>
@@ -3581,10 +4247,10 @@
       </w:tblCellMar>
     </w:tblPr>
   </w:style>
-  <w:style w:type="paragraph" w:styleId="Titel">
+  <w:style w:type="paragraph" w:styleId="Title">
     <w:name w:val="Title"/>
-    <w:basedOn w:val="Standaard"/>
-    <w:next w:val="Standaard"/>
+    <w:basedOn w:val="Normal"/>
+    <w:next w:val="Normal"/>
     <w:uiPriority w:val="10"/>
     <w:qFormat/>
     <w:pPr>
@@ -3597,10 +4263,10 @@
       <w:szCs w:val="52"/>
     </w:rPr>
   </w:style>
-  <w:style w:type="paragraph" w:styleId="Ondertitel">
+  <w:style w:type="paragraph" w:styleId="Subtitle">
     <w:name w:val="Subtitle"/>
-    <w:basedOn w:val="Standaard"/>
-    <w:next w:val="Standaard"/>
+    <w:basedOn w:val="Normal"/>
+    <w:next w:val="Normal"/>
     <w:uiPriority w:val="11"/>
     <w:qFormat/>
     <w:pPr>
@@ -3614,9 +4280,9 @@
       <w:szCs w:val="30"/>
     </w:rPr>
   </w:style>
-  <w:style w:type="paragraph" w:styleId="Lijstalinea">
+  <w:style w:type="paragraph" w:styleId="ListParagraph">
     <w:name w:val="List Paragraph"/>
-    <w:basedOn w:val="Standaard"/>
+    <w:basedOn w:val="Normal"/>
     <w:uiPriority w:val="34"/>
     <w:qFormat/>
     <w:rsid w:val="00A86748"/>
@@ -3624,6 +4290,42 @@
       <w:ind w:left="720"/>
       <w:contextualSpacing/>
     </w:pPr>
+  </w:style>
+  <w:style w:type="paragraph" w:styleId="TOC1">
+    <w:name w:val="toc 1"/>
+    <w:basedOn w:val="Normal"/>
+    <w:next w:val="Normal"/>
+    <w:autoRedefine/>
+    <w:uiPriority w:val="39"/>
+    <w:unhideWhenUsed/>
+    <w:rsid w:val="000F2EED"/>
+    <w:pPr>
+      <w:spacing w:after="100"/>
+    </w:pPr>
+  </w:style>
+  <w:style w:type="paragraph" w:styleId="TOC2">
+    <w:name w:val="toc 2"/>
+    <w:basedOn w:val="Normal"/>
+    <w:next w:val="Normal"/>
+    <w:autoRedefine/>
+    <w:uiPriority w:val="39"/>
+    <w:unhideWhenUsed/>
+    <w:rsid w:val="000F2EED"/>
+    <w:pPr>
+      <w:spacing w:after="100"/>
+      <w:ind w:left="220"/>
+    </w:pPr>
+  </w:style>
+  <w:style w:type="character" w:styleId="Hyperlink">
+    <w:name w:val="Hyperlink"/>
+    <w:basedOn w:val="DefaultParagraphFont"/>
+    <w:uiPriority w:val="99"/>
+    <w:unhideWhenUsed/>
+    <w:rsid w:val="000F2EED"/>
+    <w:rPr>
+      <w:color w:val="0000FF" w:themeColor="hyperlink"/>
+      <w:u w:val="single"/>
+    </w:rPr>
   </w:style>
 </w:styles>
 </file>

</xml_diff>

<commit_message>
added updated class diagram png and added final class diagram to Technisch Ontwerp
</commit_message>
<xml_diff>
--- a/Documents/Ontwerpen/Technisch Ontwerp.docx
+++ b/Documents/Ontwerpen/Technisch Ontwerp.docx
@@ -202,7 +202,7 @@
         <w:spacing w:after="1" w:line="259" w:lineRule="auto"/>
         <w:ind w:left="25" w:firstLine="30"/>
       </w:pPr>
-      <w:bookmarkStart w:id="0" w:name="_Toc67921714"/>
+      <w:bookmarkStart w:id="0" w:name="_Toc68003728"/>
       <w:r>
         <w:lastRenderedPageBreak/>
         <w:t>Inhoudsopgave</w:t>
@@ -227,7 +227,11 @@
               <w:tab w:val="right" w:pos="9019"/>
             </w:tabs>
             <w:rPr>
+              <w:rFonts w:asciiTheme="minorHAnsi" w:eastAsiaTheme="minorEastAsia" w:hAnsiTheme="minorHAnsi" w:cstheme="minorBidi"/>
               <w:noProof/>
+              <w:sz w:val="24"/>
+              <w:szCs w:val="24"/>
+              <w:lang w:val="en-NL" w:eastAsia="en-GB"/>
             </w:rPr>
           </w:pPr>
           <w:r>
@@ -239,7 +243,7 @@
           <w:r>
             <w:fldChar w:fldCharType="separate"/>
           </w:r>
-          <w:hyperlink w:anchor="_Toc67921714" w:history="1">
+          <w:hyperlink w:anchor="_Toc68003728" w:history="1">
             <w:r>
               <w:rPr>
                 <w:rStyle w:val="Hyperlink"/>
@@ -266,7 +270,7 @@
                 <w:noProof/>
                 <w:webHidden/>
               </w:rPr>
-              <w:instrText xml:space="preserve"> PAGEREF _Toc67921714 \h </w:instrText>
+              <w:instrText xml:space="preserve"> PAGEREF _Toc68003728 \h </w:instrText>
             </w:r>
             <w:r>
               <w:rPr>
@@ -304,10 +308,14 @@
               <w:tab w:val="right" w:pos="9019"/>
             </w:tabs>
             <w:rPr>
+              <w:rFonts w:asciiTheme="minorHAnsi" w:eastAsiaTheme="minorEastAsia" w:hAnsiTheme="minorHAnsi" w:cstheme="minorBidi"/>
               <w:noProof/>
+              <w:sz w:val="24"/>
+              <w:szCs w:val="24"/>
+              <w:lang w:val="en-NL" w:eastAsia="en-GB"/>
             </w:rPr>
           </w:pPr>
-          <w:hyperlink w:anchor="_Toc67921715" w:history="1">
+          <w:hyperlink w:anchor="_Toc68003729" w:history="1">
             <w:r>
               <w:rPr>
                 <w:rStyle w:val="Hyperlink"/>
@@ -334,7 +342,7 @@
                 <w:noProof/>
                 <w:webHidden/>
               </w:rPr>
-              <w:instrText xml:space="preserve"> PAGEREF _Toc67921715 \h </w:instrText>
+              <w:instrText xml:space="preserve"> PAGEREF _Toc68003729 \h </w:instrText>
             </w:r>
             <w:r>
               <w:rPr>
@@ -372,10 +380,14 @@
               <w:tab w:val="right" w:pos="9019"/>
             </w:tabs>
             <w:rPr>
+              <w:rFonts w:asciiTheme="minorHAnsi" w:eastAsiaTheme="minorEastAsia" w:hAnsiTheme="minorHAnsi" w:cstheme="minorBidi"/>
               <w:noProof/>
+              <w:sz w:val="24"/>
+              <w:szCs w:val="24"/>
+              <w:lang w:val="en-NL" w:eastAsia="en-GB"/>
             </w:rPr>
           </w:pPr>
-          <w:hyperlink w:anchor="_Toc67921716" w:history="1">
+          <w:hyperlink w:anchor="_Toc68003730" w:history="1">
             <w:r>
               <w:rPr>
                 <w:rStyle w:val="Hyperlink"/>
@@ -402,7 +414,7 @@
                 <w:noProof/>
                 <w:webHidden/>
               </w:rPr>
-              <w:instrText xml:space="preserve"> PAGEREF _Toc67921716 \h </w:instrText>
+              <w:instrText xml:space="preserve"> PAGEREF _Toc68003730 \h </w:instrText>
             </w:r>
             <w:r>
               <w:rPr>
@@ -440,10 +452,14 @@
               <w:tab w:val="right" w:pos="9019"/>
             </w:tabs>
             <w:rPr>
+              <w:rFonts w:asciiTheme="minorHAnsi" w:eastAsiaTheme="minorEastAsia" w:hAnsiTheme="minorHAnsi" w:cstheme="minorBidi"/>
               <w:noProof/>
+              <w:sz w:val="24"/>
+              <w:szCs w:val="24"/>
+              <w:lang w:val="en-NL" w:eastAsia="en-GB"/>
             </w:rPr>
           </w:pPr>
-          <w:hyperlink w:anchor="_Toc67921717" w:history="1">
+          <w:hyperlink w:anchor="_Toc68003731" w:history="1">
             <w:r>
               <w:rPr>
                 <w:rStyle w:val="Hyperlink"/>
@@ -470,7 +486,7 @@
                 <w:noProof/>
                 <w:webHidden/>
               </w:rPr>
-              <w:instrText xml:space="preserve"> PAGEREF _Toc67921717 \h </w:instrText>
+              <w:instrText xml:space="preserve"> PAGEREF _Toc68003731 \h </w:instrText>
             </w:r>
             <w:r>
               <w:rPr>
@@ -508,10 +524,14 @@
               <w:tab w:val="right" w:pos="9019"/>
             </w:tabs>
             <w:rPr>
+              <w:rFonts w:asciiTheme="minorHAnsi" w:eastAsiaTheme="minorEastAsia" w:hAnsiTheme="minorHAnsi" w:cstheme="minorBidi"/>
               <w:noProof/>
+              <w:sz w:val="24"/>
+              <w:szCs w:val="24"/>
+              <w:lang w:val="en-NL" w:eastAsia="en-GB"/>
             </w:rPr>
           </w:pPr>
-          <w:hyperlink w:anchor="_Toc67921718" w:history="1">
+          <w:hyperlink w:anchor="_Toc68003732" w:history="1">
             <w:r>
               <w:rPr>
                 <w:rStyle w:val="Hyperlink"/>
@@ -538,7 +558,7 @@
                 <w:noProof/>
                 <w:webHidden/>
               </w:rPr>
-              <w:instrText xml:space="preserve"> PAGEREF _Toc67921718 \h </w:instrText>
+              <w:instrText xml:space="preserve"> PAGEREF _Toc68003732 \h </w:instrText>
             </w:r>
             <w:r>
               <w:rPr>
@@ -576,10 +596,14 @@
               <w:tab w:val="right" w:pos="9019"/>
             </w:tabs>
             <w:rPr>
+              <w:rFonts w:asciiTheme="minorHAnsi" w:eastAsiaTheme="minorEastAsia" w:hAnsiTheme="minorHAnsi" w:cstheme="minorBidi"/>
               <w:noProof/>
+              <w:sz w:val="24"/>
+              <w:szCs w:val="24"/>
+              <w:lang w:val="en-NL" w:eastAsia="en-GB"/>
             </w:rPr>
           </w:pPr>
-          <w:hyperlink w:anchor="_Toc67921719" w:history="1">
+          <w:hyperlink w:anchor="_Toc68003733" w:history="1">
             <w:r>
               <w:rPr>
                 <w:rStyle w:val="Hyperlink"/>
@@ -608,7 +632,7 @@
                 <w:noProof/>
                 <w:webHidden/>
               </w:rPr>
-              <w:instrText xml:space="preserve"> PAGEREF _Toc67921719 \h </w:instrText>
+              <w:instrText xml:space="preserve"> PAGEREF _Toc68003733 \h </w:instrText>
             </w:r>
             <w:r>
               <w:rPr>
@@ -646,10 +670,14 @@
               <w:tab w:val="right" w:pos="9019"/>
             </w:tabs>
             <w:rPr>
+              <w:rFonts w:asciiTheme="minorHAnsi" w:eastAsiaTheme="minorEastAsia" w:hAnsiTheme="minorHAnsi" w:cstheme="minorBidi"/>
               <w:noProof/>
+              <w:sz w:val="24"/>
+              <w:szCs w:val="24"/>
+              <w:lang w:val="en-NL" w:eastAsia="en-GB"/>
             </w:rPr>
           </w:pPr>
-          <w:hyperlink w:anchor="_Toc67921720" w:history="1">
+          <w:hyperlink w:anchor="_Toc68003734" w:history="1">
             <w:r>
               <w:rPr>
                 <w:rStyle w:val="Hyperlink"/>
@@ -676,7 +704,7 @@
                 <w:noProof/>
                 <w:webHidden/>
               </w:rPr>
-              <w:instrText xml:space="preserve"> PAGEREF _Toc67921720 \h </w:instrText>
+              <w:instrText xml:space="preserve"> PAGEREF _Toc68003734 \h </w:instrText>
             </w:r>
             <w:r>
               <w:rPr>
@@ -714,10 +742,14 @@
               <w:tab w:val="right" w:pos="9019"/>
             </w:tabs>
             <w:rPr>
+              <w:rFonts w:asciiTheme="minorHAnsi" w:eastAsiaTheme="minorEastAsia" w:hAnsiTheme="minorHAnsi" w:cstheme="minorBidi"/>
               <w:noProof/>
+              <w:sz w:val="24"/>
+              <w:szCs w:val="24"/>
+              <w:lang w:val="en-NL" w:eastAsia="en-GB"/>
             </w:rPr>
           </w:pPr>
-          <w:hyperlink w:anchor="_Toc67921721" w:history="1">
+          <w:hyperlink w:anchor="_Toc68003735" w:history="1">
             <w:r>
               <w:rPr>
                 <w:rStyle w:val="Hyperlink"/>
@@ -744,7 +776,7 @@
                 <w:noProof/>
                 <w:webHidden/>
               </w:rPr>
-              <w:instrText xml:space="preserve"> PAGEREF _Toc67921721 \h </w:instrText>
+              <w:instrText xml:space="preserve"> PAGEREF _Toc68003735 \h </w:instrText>
             </w:r>
             <w:r>
               <w:rPr>
@@ -782,10 +814,14 @@
               <w:tab w:val="right" w:pos="9019"/>
             </w:tabs>
             <w:rPr>
+              <w:rFonts w:asciiTheme="minorHAnsi" w:eastAsiaTheme="minorEastAsia" w:hAnsiTheme="minorHAnsi" w:cstheme="minorBidi"/>
               <w:noProof/>
+              <w:sz w:val="24"/>
+              <w:szCs w:val="24"/>
+              <w:lang w:val="en-NL" w:eastAsia="en-GB"/>
             </w:rPr>
           </w:pPr>
-          <w:hyperlink w:anchor="_Toc67921722" w:history="1">
+          <w:hyperlink w:anchor="_Toc68003736" w:history="1">
             <w:r>
               <w:rPr>
                 <w:rStyle w:val="Hyperlink"/>
@@ -812,7 +848,7 @@
                 <w:noProof/>
                 <w:webHidden/>
               </w:rPr>
-              <w:instrText xml:space="preserve"> PAGEREF _Toc67921722 \h </w:instrText>
+              <w:instrText xml:space="preserve"> PAGEREF _Toc68003736 \h </w:instrText>
             </w:r>
             <w:r>
               <w:rPr>
@@ -850,15 +886,18 @@
               <w:tab w:val="right" w:pos="9019"/>
             </w:tabs>
             <w:rPr>
+              <w:rFonts w:asciiTheme="minorHAnsi" w:eastAsiaTheme="minorEastAsia" w:hAnsiTheme="minorHAnsi" w:cstheme="minorBidi"/>
               <w:noProof/>
+              <w:sz w:val="24"/>
+              <w:szCs w:val="24"/>
+              <w:lang w:val="en-NL" w:eastAsia="en-GB"/>
             </w:rPr>
           </w:pPr>
-          <w:hyperlink w:anchor="_Toc67921723" w:history="1">
+          <w:hyperlink w:anchor="_Toc68003737" w:history="1">
             <w:r>
               <w:rPr>
                 <w:rStyle w:val="Hyperlink"/>
                 <w:noProof/>
-                <w:lang w:val="en-US"/>
               </w:rPr>
               <w:t>Treasure Bag</w:t>
             </w:r>
@@ -881,7 +920,7 @@
                 <w:noProof/>
                 <w:webHidden/>
               </w:rPr>
-              <w:instrText xml:space="preserve"> PAGEREF _Toc67921723 \h </w:instrText>
+              <w:instrText xml:space="preserve"> PAGEREF _Toc68003737 \h </w:instrText>
             </w:r>
             <w:r>
               <w:rPr>
@@ -919,10 +958,14 @@
               <w:tab w:val="right" w:pos="9019"/>
             </w:tabs>
             <w:rPr>
+              <w:rFonts w:asciiTheme="minorHAnsi" w:eastAsiaTheme="minorEastAsia" w:hAnsiTheme="minorHAnsi" w:cstheme="minorBidi"/>
               <w:noProof/>
+              <w:sz w:val="24"/>
+              <w:szCs w:val="24"/>
+              <w:lang w:val="en-NL" w:eastAsia="en-GB"/>
             </w:rPr>
           </w:pPr>
-          <w:hyperlink w:anchor="_Toc67921724" w:history="1">
+          <w:hyperlink w:anchor="_Toc68003738" w:history="1">
             <w:r>
               <w:rPr>
                 <w:rStyle w:val="Hyperlink"/>
@@ -950,7 +993,7 @@
                 <w:noProof/>
                 <w:webHidden/>
               </w:rPr>
-              <w:instrText xml:space="preserve"> PAGEREF _Toc67921724 \h </w:instrText>
+              <w:instrText xml:space="preserve"> PAGEREF _Toc68003738 \h </w:instrText>
             </w:r>
             <w:r>
               <w:rPr>
@@ -988,10 +1031,14 @@
               <w:tab w:val="right" w:pos="9019"/>
             </w:tabs>
             <w:rPr>
+              <w:rFonts w:asciiTheme="minorHAnsi" w:eastAsiaTheme="minorEastAsia" w:hAnsiTheme="minorHAnsi" w:cstheme="minorBidi"/>
               <w:noProof/>
+              <w:sz w:val="24"/>
+              <w:szCs w:val="24"/>
+              <w:lang w:val="en-NL" w:eastAsia="en-GB"/>
             </w:rPr>
           </w:pPr>
-          <w:hyperlink w:anchor="_Toc67921725" w:history="1">
+          <w:hyperlink w:anchor="_Toc68003739" w:history="1">
             <w:r>
               <w:rPr>
                 <w:rStyle w:val="Hyperlink"/>
@@ -1021,7 +1068,7 @@
                 <w:noProof/>
                 <w:webHidden/>
               </w:rPr>
-              <w:instrText xml:space="preserve"> PAGEREF _Toc67921725 \h </w:instrText>
+              <w:instrText xml:space="preserve"> PAGEREF _Toc68003739 \h </w:instrText>
             </w:r>
             <w:r>
               <w:rPr>
@@ -1059,10 +1106,14 @@
               <w:tab w:val="right" w:pos="9019"/>
             </w:tabs>
             <w:rPr>
+              <w:rFonts w:asciiTheme="minorHAnsi" w:eastAsiaTheme="minorEastAsia" w:hAnsiTheme="minorHAnsi" w:cstheme="minorBidi"/>
               <w:noProof/>
+              <w:sz w:val="24"/>
+              <w:szCs w:val="24"/>
+              <w:lang w:val="en-NL" w:eastAsia="en-GB"/>
             </w:rPr>
           </w:pPr>
-          <w:hyperlink w:anchor="_Toc67921726" w:history="1">
+          <w:hyperlink w:anchor="_Toc68003740" w:history="1">
             <w:r>
               <w:rPr>
                 <w:rStyle w:val="Hyperlink"/>
@@ -1092,7 +1143,7 @@
                 <w:noProof/>
                 <w:webHidden/>
               </w:rPr>
-              <w:instrText xml:space="preserve"> PAGEREF _Toc67921726 \h </w:instrText>
+              <w:instrText xml:space="preserve"> PAGEREF _Toc68003740 \h </w:instrText>
             </w:r>
             <w:r>
               <w:rPr>
@@ -1130,10 +1181,14 @@
               <w:tab w:val="right" w:pos="9019"/>
             </w:tabs>
             <w:rPr>
+              <w:rFonts w:asciiTheme="minorHAnsi" w:eastAsiaTheme="minorEastAsia" w:hAnsiTheme="minorHAnsi" w:cstheme="minorBidi"/>
               <w:noProof/>
+              <w:sz w:val="24"/>
+              <w:szCs w:val="24"/>
+              <w:lang w:val="en-NL" w:eastAsia="en-GB"/>
             </w:rPr>
           </w:pPr>
-          <w:hyperlink w:anchor="_Toc67921727" w:history="1">
+          <w:hyperlink w:anchor="_Toc68003741" w:history="1">
             <w:r>
               <w:rPr>
                 <w:rStyle w:val="Hyperlink"/>
@@ -1160,7 +1215,7 @@
                 <w:noProof/>
                 <w:webHidden/>
               </w:rPr>
-              <w:instrText xml:space="preserve"> PAGEREF _Toc67921727 \h </w:instrText>
+              <w:instrText xml:space="preserve"> PAGEREF _Toc68003741 \h </w:instrText>
             </w:r>
             <w:r>
               <w:rPr>
@@ -1198,15 +1253,18 @@
               <w:tab w:val="right" w:pos="9019"/>
             </w:tabs>
             <w:rPr>
+              <w:rFonts w:asciiTheme="minorHAnsi" w:eastAsiaTheme="minorEastAsia" w:hAnsiTheme="minorHAnsi" w:cstheme="minorBidi"/>
               <w:noProof/>
+              <w:sz w:val="24"/>
+              <w:szCs w:val="24"/>
+              <w:lang w:val="en-NL" w:eastAsia="en-GB"/>
             </w:rPr>
           </w:pPr>
-          <w:hyperlink w:anchor="_Toc67921728" w:history="1">
+          <w:hyperlink w:anchor="_Toc68003742" w:history="1">
             <w:r>
               <w:rPr>
                 <w:rStyle w:val="Hyperlink"/>
                 <w:noProof/>
-                <w:lang w:val="en-US"/>
               </w:rPr>
               <w:t>Diamond</w:t>
             </w:r>
@@ -1229,7 +1287,7 @@
                 <w:noProof/>
                 <w:webHidden/>
               </w:rPr>
-              <w:instrText xml:space="preserve"> PAGEREF _Toc67921728 \h </w:instrText>
+              <w:instrText xml:space="preserve"> PAGEREF _Toc68003742 \h </w:instrText>
             </w:r>
             <w:r>
               <w:rPr>
@@ -1267,10 +1325,14 @@
               <w:tab w:val="right" w:pos="9019"/>
             </w:tabs>
             <w:rPr>
+              <w:rFonts w:asciiTheme="minorHAnsi" w:eastAsiaTheme="minorEastAsia" w:hAnsiTheme="minorHAnsi" w:cstheme="minorBidi"/>
               <w:noProof/>
+              <w:sz w:val="24"/>
+              <w:szCs w:val="24"/>
+              <w:lang w:val="en-NL" w:eastAsia="en-GB"/>
             </w:rPr>
           </w:pPr>
-          <w:hyperlink w:anchor="_Toc67921729" w:history="1">
+          <w:hyperlink w:anchor="_Toc68003743" w:history="1">
             <w:r>
               <w:rPr>
                 <w:rStyle w:val="Hyperlink"/>
@@ -1299,7 +1361,7 @@
                 <w:noProof/>
                 <w:webHidden/>
               </w:rPr>
-              <w:instrText xml:space="preserve"> PAGEREF _Toc67921729 \h </w:instrText>
+              <w:instrText xml:space="preserve"> PAGEREF _Toc68003743 \h </w:instrText>
             </w:r>
             <w:r>
               <w:rPr>
@@ -1337,15 +1399,18 @@
               <w:tab w:val="right" w:pos="9019"/>
             </w:tabs>
             <w:rPr>
+              <w:rFonts w:asciiTheme="minorHAnsi" w:eastAsiaTheme="minorEastAsia" w:hAnsiTheme="minorHAnsi" w:cstheme="minorBidi"/>
               <w:noProof/>
+              <w:sz w:val="24"/>
+              <w:szCs w:val="24"/>
+              <w:lang w:val="en-NL" w:eastAsia="en-GB"/>
             </w:rPr>
           </w:pPr>
-          <w:hyperlink w:anchor="_Toc67921730" w:history="1">
+          <w:hyperlink w:anchor="_Toc68003744" w:history="1">
             <w:r>
               <w:rPr>
                 <w:rStyle w:val="Hyperlink"/>
                 <w:noProof/>
-                <w:lang w:val="en-US"/>
               </w:rPr>
               <w:t>Bomb</w:t>
             </w:r>
@@ -1368,7 +1433,7 @@
                 <w:noProof/>
                 <w:webHidden/>
               </w:rPr>
-              <w:instrText xml:space="preserve"> PAGEREF _Toc67921730 \h </w:instrText>
+              <w:instrText xml:space="preserve"> PAGEREF _Toc68003744 \h </w:instrText>
             </w:r>
             <w:r>
               <w:rPr>
@@ -1406,10 +1471,14 @@
               <w:tab w:val="right" w:pos="9019"/>
             </w:tabs>
             <w:rPr>
+              <w:rFonts w:asciiTheme="minorHAnsi" w:eastAsiaTheme="minorEastAsia" w:hAnsiTheme="minorHAnsi" w:cstheme="minorBidi"/>
               <w:noProof/>
+              <w:sz w:val="24"/>
+              <w:szCs w:val="24"/>
+              <w:lang w:val="en-NL" w:eastAsia="en-GB"/>
             </w:rPr>
           </w:pPr>
-          <w:hyperlink w:anchor="_Toc67921731" w:history="1">
+          <w:hyperlink w:anchor="_Toc68003745" w:history="1">
             <w:r>
               <w:rPr>
                 <w:rStyle w:val="Hyperlink"/>
@@ -1437,7 +1506,7 @@
                 <w:noProof/>
                 <w:webHidden/>
               </w:rPr>
-              <w:instrText xml:space="preserve"> PAGEREF _Toc67921731 \h </w:instrText>
+              <w:instrText xml:space="preserve"> PAGEREF _Toc68003745 \h </w:instrText>
             </w:r>
             <w:r>
               <w:rPr>
@@ -1475,10 +1544,14 @@
               <w:tab w:val="right" w:pos="9019"/>
             </w:tabs>
             <w:rPr>
+              <w:rFonts w:asciiTheme="minorHAnsi" w:eastAsiaTheme="minorEastAsia" w:hAnsiTheme="minorHAnsi" w:cstheme="minorBidi"/>
               <w:noProof/>
+              <w:sz w:val="24"/>
+              <w:szCs w:val="24"/>
+              <w:lang w:val="en-NL" w:eastAsia="en-GB"/>
             </w:rPr>
           </w:pPr>
-          <w:hyperlink w:anchor="_Toc67921732" w:history="1">
+          <w:hyperlink w:anchor="_Toc68003746" w:history="1">
             <w:r>
               <w:rPr>
                 <w:rStyle w:val="Hyperlink"/>
@@ -1508,7 +1581,7 @@
                 <w:noProof/>
                 <w:webHidden/>
               </w:rPr>
-              <w:instrText xml:space="preserve"> PAGEREF _Toc67921732 \h </w:instrText>
+              <w:instrText xml:space="preserve"> PAGEREF _Toc68003746 \h </w:instrText>
             </w:r>
             <w:r>
               <w:rPr>
@@ -1546,10 +1619,14 @@
               <w:tab w:val="right" w:pos="9019"/>
             </w:tabs>
             <w:rPr>
+              <w:rFonts w:asciiTheme="minorHAnsi" w:eastAsiaTheme="minorEastAsia" w:hAnsiTheme="minorHAnsi" w:cstheme="minorBidi"/>
               <w:noProof/>
+              <w:sz w:val="24"/>
+              <w:szCs w:val="24"/>
+              <w:lang w:val="en-NL" w:eastAsia="en-GB"/>
             </w:rPr>
           </w:pPr>
-          <w:hyperlink w:anchor="_Toc67921733" w:history="1">
+          <w:hyperlink w:anchor="_Toc68003747" w:history="1">
             <w:r>
               <w:rPr>
                 <w:rStyle w:val="Hyperlink"/>
@@ -1576,7 +1653,7 @@
                 <w:noProof/>
                 <w:webHidden/>
               </w:rPr>
-              <w:instrText xml:space="preserve"> PAGEREF _Toc67921733 \h </w:instrText>
+              <w:instrText xml:space="preserve"> PAGEREF _Toc68003747 \h </w:instrText>
             </w:r>
             <w:r>
               <w:rPr>
@@ -1614,10 +1691,14 @@
               <w:tab w:val="right" w:pos="9019"/>
             </w:tabs>
             <w:rPr>
+              <w:rFonts w:asciiTheme="minorHAnsi" w:eastAsiaTheme="minorEastAsia" w:hAnsiTheme="minorHAnsi" w:cstheme="minorBidi"/>
               <w:noProof/>
+              <w:sz w:val="24"/>
+              <w:szCs w:val="24"/>
+              <w:lang w:val="en-NL" w:eastAsia="en-GB"/>
             </w:rPr>
           </w:pPr>
-          <w:hyperlink w:anchor="_Toc67921734" w:history="1">
+          <w:hyperlink w:anchor="_Toc68003748" w:history="1">
             <w:r>
               <w:rPr>
                 <w:rStyle w:val="Hyperlink"/>
@@ -1644,7 +1725,7 @@
                 <w:noProof/>
                 <w:webHidden/>
               </w:rPr>
-              <w:instrText xml:space="preserve"> PAGEREF _Toc67921734 \h </w:instrText>
+              <w:instrText xml:space="preserve"> PAGEREF _Toc68003748 \h </w:instrText>
             </w:r>
             <w:r>
               <w:rPr>
@@ -1664,7 +1745,7 @@
                 <w:noProof/>
                 <w:webHidden/>
               </w:rPr>
-              <w:t>9</w:t>
+              <w:t>8</w:t>
             </w:r>
             <w:r>
               <w:rPr>
@@ -1708,7 +1789,7 @@
         <w:spacing w:before="0" w:after="0" w:line="259" w:lineRule="auto"/>
         <w:ind w:left="25" w:firstLine="30"/>
       </w:pPr>
-      <w:bookmarkStart w:id="1" w:name="_Toc67921715"/>
+      <w:bookmarkStart w:id="1" w:name="_Toc68003729"/>
       <w:r>
         <w:lastRenderedPageBreak/>
         <w:t>Inleiding</w:t>
@@ -1724,63 +1805,7 @@
         <w:ind w:left="40" w:hanging="10"/>
       </w:pPr>
       <w:r>
-        <w:t xml:space="preserve">Zoals al bij het functioneel ontwerp is gezegd, is dit spel, </w:t>
-      </w:r>
-      <w:proofErr w:type="spellStart"/>
-      <w:r>
-        <w:t>Diving</w:t>
-      </w:r>
-      <w:proofErr w:type="spellEnd"/>
-      <w:r>
-        <w:t xml:space="preserve"> </w:t>
-      </w:r>
-      <w:proofErr w:type="spellStart"/>
-      <w:r>
-        <w:t>for</w:t>
-      </w:r>
-      <w:proofErr w:type="spellEnd"/>
-      <w:r>
-        <w:t xml:space="preserve"> </w:t>
-      </w:r>
-      <w:proofErr w:type="spellStart"/>
-      <w:r>
-        <w:t>Treasure</w:t>
-      </w:r>
-      <w:proofErr w:type="spellEnd"/>
-      <w:r>
-        <w:t xml:space="preserve">: The </w:t>
-      </w:r>
-      <w:proofErr w:type="spellStart"/>
-      <w:r>
-        <w:t>Sequel</w:t>
-      </w:r>
-      <w:proofErr w:type="spellEnd"/>
-      <w:r>
-        <w:t xml:space="preserve">, gebaseerd op het spel </w:t>
-      </w:r>
-      <w:proofErr w:type="spellStart"/>
-      <w:r>
-        <w:t>Diving</w:t>
-      </w:r>
-      <w:proofErr w:type="spellEnd"/>
-      <w:r>
-        <w:t xml:space="preserve"> </w:t>
-      </w:r>
-      <w:proofErr w:type="spellStart"/>
-      <w:r>
-        <w:t>for</w:t>
-      </w:r>
-      <w:proofErr w:type="spellEnd"/>
-      <w:r>
-        <w:t xml:space="preserve"> </w:t>
-      </w:r>
-      <w:proofErr w:type="spellStart"/>
-      <w:r>
-        <w:t>Treasure</w:t>
-      </w:r>
-      <w:proofErr w:type="spellEnd"/>
-      <w:r>
-        <w:t xml:space="preserve"> dat </w:t>
+        <w:t xml:space="preserve">Zoals al bij het functioneel ontwerp is gezegd, is dit spel, Diving for Treasure: The Sequel, gebaseerd op het spel Diving for Treasure dat </w:t>
       </w:r>
       <w:r>
         <w:t xml:space="preserve">wij </w:t>
@@ -1829,13 +1854,11 @@
       <w:r>
         <w:t xml:space="preserve"> gaan programmeren, is er ook een technisch ontwerp opgesteld. In dit document is te zien hoe het spel is ontwikkelt door middel van een klassendiagram en daarbij een korte uitleg wat er precies in de klassendiagram weergeven is, met daarbij de verbanden tussen elke </w:t>
       </w:r>
-      <w:proofErr w:type="gramStart"/>
-      <w:r>
-        <w:t>klasse /</w:t>
-      </w:r>
-      <w:proofErr w:type="gramEnd"/>
-      <w:r>
-        <w:t xml:space="preserve"> interface.</w:t>
+      <w:r>
+        <w:t>klasse/</w:t>
+      </w:r>
+      <w:r>
+        <w:t>interface.</w:t>
       </w:r>
       <w:r>
         <w:br w:type="page"/>
@@ -1847,7 +1870,7 @@
         <w:spacing w:before="0" w:after="0" w:line="259" w:lineRule="auto"/>
         <w:ind w:left="40" w:hanging="10"/>
       </w:pPr>
-      <w:bookmarkStart w:id="2" w:name="_Toc67921716"/>
+      <w:bookmarkStart w:id="2" w:name="_Toc68003730"/>
       <w:r>
         <w:lastRenderedPageBreak/>
         <w:t>Klassendiagram</w:t>
@@ -1862,9 +1885,27 @@
     <w:p>
       <w:pPr>
         <w:spacing w:after="160" w:line="259" w:lineRule="auto"/>
-      </w:pPr>
-      <w:r>
-        <w:t>TO DO:</w:t>
+        <w:rPr>
+          <w:iCs/>
+        </w:rPr>
+      </w:pPr>
+      <w:r>
+        <w:rPr>
+          <w:iCs/>
+        </w:rPr>
+        <w:t xml:space="preserve">Het volgende </w:t>
+      </w:r>
+      <w:r>
+        <w:rPr>
+          <w:iCs/>
+        </w:rPr>
+        <w:t xml:space="preserve">klassendiagram </w:t>
+      </w:r>
+      <w:r>
+        <w:rPr>
+          <w:iCs/>
+        </w:rPr>
+        <w:t>is opgesteld voor ons spel, Diving for Treasure: The Sequel:</w:t>
       </w:r>
     </w:p>
     <w:p>
@@ -1875,7 +1916,51 @@
         </w:rPr>
       </w:pPr>
       <w:r>
-        <w:t>UML KLASSEN DIAGRAM</w:t>
+        <w:rPr>
+          <w:i/>
+          <w:noProof/>
+        </w:rPr>
+        <w:drawing>
+          <wp:inline distT="0" distB="0" distL="0" distR="0" wp14:anchorId="4C7B1816" wp14:editId="7502FDA9">
+            <wp:extent cx="5733415" cy="4058920"/>
+            <wp:effectExtent l="0" t="0" r="0" b="5080"/>
+            <wp:docPr id="1" name="Picture 1"/>
+            <wp:cNvGraphicFramePr>
+              <a:graphicFrameLocks xmlns:a="http://schemas.openxmlformats.org/drawingml/2006/main" noChangeAspect="1"/>
+            </wp:cNvGraphicFramePr>
+            <a:graphic xmlns:a="http://schemas.openxmlformats.org/drawingml/2006/main">
+              <a:graphicData uri="http://schemas.openxmlformats.org/drawingml/2006/picture">
+                <pic:pic xmlns:pic="http://schemas.openxmlformats.org/drawingml/2006/picture">
+                  <pic:nvPicPr>
+                    <pic:cNvPr id="1" name="Picture 1"/>
+                    <pic:cNvPicPr/>
+                  </pic:nvPicPr>
+                  <pic:blipFill>
+                    <a:blip r:embed="rId7" cstate="print">
+                      <a:extLst>
+                        <a:ext uri="{28A0092B-C50C-407E-A947-70E740481C1C}">
+                          <a14:useLocalDpi xmlns:a14="http://schemas.microsoft.com/office/drawing/2010/main" val="0"/>
+                        </a:ext>
+                      </a:extLst>
+                    </a:blip>
+                    <a:stretch>
+                      <a:fillRect/>
+                    </a:stretch>
+                  </pic:blipFill>
+                  <pic:spPr>
+                    <a:xfrm>
+                      <a:off x="0" y="0"/>
+                      <a:ext cx="5733415" cy="4058920"/>
+                    </a:xfrm>
+                    <a:prstGeom prst="rect">
+                      <a:avLst/>
+                    </a:prstGeom>
+                  </pic:spPr>
+                </pic:pic>
+              </a:graphicData>
+            </a:graphic>
+          </wp:inline>
+        </w:drawing>
       </w:r>
     </w:p>
     <w:p>
@@ -1883,14 +1968,82 @@
         <w:spacing w:after="160" w:line="259" w:lineRule="auto"/>
         <w:rPr>
           <w:i/>
-        </w:rPr>
-      </w:pPr>
+          <w:sz w:val="18"/>
+          <w:szCs w:val="18"/>
+        </w:rPr>
+      </w:pPr>
+      <w:r>
+        <w:rPr>
+          <w:i/>
+          <w:sz w:val="18"/>
+          <w:szCs w:val="18"/>
+        </w:rPr>
+        <w:t xml:space="preserve">Afbeelding 1: </w:t>
+      </w:r>
+      <w:r>
+        <w:rPr>
+          <w:i/>
+          <w:sz w:val="18"/>
+          <w:szCs w:val="18"/>
+        </w:rPr>
+        <w:t>Het volledige klassendiagram</w:t>
+      </w:r>
+      <w:r>
+        <w:rPr>
+          <w:i/>
+          <w:sz w:val="18"/>
+          <w:szCs w:val="18"/>
+        </w:rPr>
+        <w:t xml:space="preserve"> van ons spel.</w:t>
+      </w:r>
     </w:p>
     <w:p>
       <w:pPr>
         <w:spacing w:after="160" w:line="259" w:lineRule="auto"/>
         <w:rPr>
           <w:i/>
+          <w:sz w:val="18"/>
+          <w:szCs w:val="18"/>
+        </w:rPr>
+      </w:pPr>
+      <w:r>
+        <w:rPr>
+          <w:i/>
+          <w:sz w:val="18"/>
+          <w:szCs w:val="18"/>
+        </w:rPr>
+        <w:t xml:space="preserve">(Voor een duidelijker beeld bekijk </w:t>
+      </w:r>
+      <w:r>
+        <w:rPr>
+          <w:i/>
+          <w:sz w:val="18"/>
+          <w:szCs w:val="18"/>
+        </w:rPr>
+        <w:t>het aangeleverde .asta bestand</w:t>
+      </w:r>
+      <w:r>
+        <w:rPr>
+          <w:i/>
+          <w:sz w:val="18"/>
+          <w:szCs w:val="18"/>
+        </w:rPr>
+        <w:t>)</w:t>
+      </w:r>
+    </w:p>
+    <w:p>
+      <w:pPr>
+        <w:spacing w:after="160" w:line="259" w:lineRule="auto"/>
+        <w:rPr>
+          <w:i/>
+        </w:rPr>
+      </w:pPr>
+    </w:p>
+    <w:p>
+      <w:pPr>
+        <w:rPr>
+          <w:sz w:val="40"/>
+          <w:szCs w:val="40"/>
         </w:rPr>
       </w:pPr>
       <w:r>
@@ -1903,7 +2056,7 @@
         <w:spacing w:before="0" w:after="0" w:line="259" w:lineRule="auto"/>
         <w:ind w:left="40" w:hanging="10"/>
       </w:pPr>
-      <w:bookmarkStart w:id="3" w:name="_Toc67921717"/>
+      <w:bookmarkStart w:id="3" w:name="_Toc68003731"/>
       <w:r>
         <w:lastRenderedPageBreak/>
         <w:t>Klassen</w:t>
@@ -1921,7 +2074,7 @@
         <w:spacing w:before="0" w:after="68" w:line="256" w:lineRule="auto"/>
         <w:ind w:left="40" w:hanging="10"/>
       </w:pPr>
-      <w:bookmarkStart w:id="4" w:name="_Toc67921718"/>
+      <w:bookmarkStart w:id="4" w:name="_Toc68003732"/>
       <w:proofErr w:type="spellStart"/>
       <w:r>
         <w:t>DivingForTreasure</w:t>
@@ -2011,7 +2164,7 @@
           <w:iCs/>
         </w:rPr>
       </w:pPr>
-      <w:bookmarkStart w:id="5" w:name="_Toc67921719"/>
+      <w:bookmarkStart w:id="5" w:name="_Toc68003733"/>
       <w:r>
         <w:rPr>
           <w:i/>
@@ -2080,7 +2233,7 @@
       <w:pPr>
         <w:pStyle w:val="Heading2"/>
       </w:pPr>
-      <w:bookmarkStart w:id="6" w:name="_Toc67921720"/>
+      <w:bookmarkStart w:id="6" w:name="_Toc68003734"/>
       <w:proofErr w:type="spellStart"/>
       <w:r>
         <w:t>Playscreen</w:t>
@@ -2168,7 +2321,7 @@
       <w:pPr>
         <w:pStyle w:val="Heading2"/>
       </w:pPr>
-      <w:bookmarkStart w:id="7" w:name="_Toc67921721"/>
+      <w:bookmarkStart w:id="7" w:name="_Toc68003735"/>
       <w:proofErr w:type="spellStart"/>
       <w:r>
         <w:t>Endscreen</w:t>
@@ -2194,7 +2347,7 @@
       <w:pPr>
         <w:pStyle w:val="Heading2"/>
       </w:pPr>
-      <w:bookmarkStart w:id="8" w:name="_Toc67921722"/>
+      <w:bookmarkStart w:id="8" w:name="_Toc68003736"/>
       <w:proofErr w:type="spellStart"/>
       <w:r>
         <w:t>Player</w:t>
@@ -2394,15 +2547,10 @@
       <w:pPr>
         <w:pStyle w:val="Heading2"/>
       </w:pPr>
-      <w:bookmarkStart w:id="9" w:name="_Toc67921723"/>
-      <w:proofErr w:type="spellStart"/>
+      <w:bookmarkStart w:id="9" w:name="_Toc68003737"/>
       <w:r>
         <w:lastRenderedPageBreak/>
-        <w:t>Treasure</w:t>
-      </w:r>
-      <w:proofErr w:type="spellEnd"/>
-      <w:r>
-        <w:t xml:space="preserve"> Bag</w:t>
+        <w:t>Treasure Bag</w:t>
       </w:r>
       <w:bookmarkEnd w:id="9"/>
     </w:p>
@@ -2446,7 +2594,7 @@
           <w:lang w:val="en-US"/>
         </w:rPr>
       </w:pPr>
-      <w:bookmarkStart w:id="10" w:name="_Toc67921724"/>
+      <w:bookmarkStart w:id="10" w:name="_Toc68003738"/>
       <w:r>
         <w:rPr>
           <w:lang w:val="en-US"/>
@@ -2513,7 +2661,7 @@
           <w:lang w:val="en-US"/>
         </w:rPr>
       </w:pPr>
-      <w:bookmarkStart w:id="11" w:name="_Toc67921725"/>
+      <w:bookmarkStart w:id="11" w:name="_Toc68003739"/>
       <w:proofErr w:type="spellStart"/>
       <w:r>
         <w:rPr>
@@ -2672,7 +2820,7 @@
           <w:lang w:val="en-US"/>
         </w:rPr>
       </w:pPr>
-      <w:bookmarkStart w:id="12" w:name="_Toc67921726"/>
+      <w:bookmarkStart w:id="12" w:name="_Toc68003740"/>
       <w:r>
         <w:rPr>
           <w:i/>
@@ -2685,15 +2833,7 @@
     </w:p>
     <w:p>
       <w:r>
-        <w:t xml:space="preserve">Ook de </w:t>
-      </w:r>
-      <w:proofErr w:type="spellStart"/>
-      <w:r>
-        <w:t>Treasure</w:t>
-      </w:r>
-      <w:proofErr w:type="spellEnd"/>
-      <w:r>
-        <w:t xml:space="preserve"> klasse</w:t>
+        <w:t>Ook de Treasure klasse</w:t>
       </w:r>
       <w:r>
         <w:t xml:space="preserve"> is een abstracte klasse. Deze </w:t>
@@ -2806,7 +2946,7 @@
       <w:pPr>
         <w:pStyle w:val="Heading2"/>
       </w:pPr>
-      <w:bookmarkStart w:id="13" w:name="_Toc67921727"/>
+      <w:bookmarkStart w:id="13" w:name="_Toc68003741"/>
       <w:proofErr w:type="spellStart"/>
       <w:r>
         <w:t>Coin</w:t>
@@ -2840,15 +2980,7 @@
       </w:r>
       <w:proofErr w:type="spellEnd"/>
       <w:r>
-        <w:t xml:space="preserve"> door </w:t>
-      </w:r>
-      <w:proofErr w:type="spellStart"/>
-      <w:r>
-        <w:t>Treasure</w:t>
-      </w:r>
-      <w:proofErr w:type="spellEnd"/>
-      <w:r>
-        <w:t xml:space="preserve"> en hierbij wordt eigenlijk alleen de betreffende image </w:t>
+        <w:t xml:space="preserve"> door Treasure en hierbij wordt eigenlijk alleen de betreffende image </w:t>
       </w:r>
       <w:proofErr w:type="spellStart"/>
       <w:r>
@@ -2864,7 +2996,7 @@
       <w:pPr>
         <w:pStyle w:val="Heading2"/>
       </w:pPr>
-      <w:bookmarkStart w:id="14" w:name="_Toc67921728"/>
+      <w:bookmarkStart w:id="14" w:name="_Toc68003742"/>
       <w:proofErr w:type="spellStart"/>
       <w:r>
         <w:t>Diamond</w:t>
@@ -2890,15 +3022,7 @@
       </w:r>
       <w:proofErr w:type="spellEnd"/>
       <w:r>
-        <w:t xml:space="preserve"> wordt door </w:t>
-      </w:r>
-      <w:proofErr w:type="spellStart"/>
-      <w:r>
-        <w:t>Treasure</w:t>
-      </w:r>
-      <w:proofErr w:type="spellEnd"/>
-      <w:r>
-        <w:t xml:space="preserve">. Ook hierin wordt de image </w:t>
+        <w:t xml:space="preserve"> wordt door Treasure. Ook hierin wordt de image </w:t>
       </w:r>
       <w:proofErr w:type="spellStart"/>
       <w:r>
@@ -2917,7 +3041,7 @@
           <w:iCs/>
         </w:rPr>
       </w:pPr>
-      <w:bookmarkStart w:id="15" w:name="_Toc67921729"/>
+      <w:bookmarkStart w:id="15" w:name="_Toc68003743"/>
       <w:proofErr w:type="spellStart"/>
       <w:r>
         <w:rPr>
@@ -2956,15 +3080,7 @@
       </w:r>
       <w:proofErr w:type="spellEnd"/>
       <w:r>
-        <w:t xml:space="preserve">. Deze klasse is vergelijkbaar met de </w:t>
-      </w:r>
-      <w:proofErr w:type="spellStart"/>
-      <w:r>
-        <w:t>Treasure</w:t>
-      </w:r>
-      <w:proofErr w:type="spellEnd"/>
-      <w:r>
-        <w:t xml:space="preserve"> klasse. Hierin worden ook de X &amp; Y locatie van de </w:t>
+        <w:t xml:space="preserve">. Deze klasse is vergelijkbaar met de Treasure klasse. Hierin worden ook de X &amp; Y locatie van de </w:t>
       </w:r>
       <w:proofErr w:type="spellStart"/>
       <w:r>
@@ -2992,7 +3108,7 @@
       <w:pPr>
         <w:pStyle w:val="Heading2"/>
       </w:pPr>
-      <w:bookmarkStart w:id="16" w:name="_Toc67921730"/>
+      <w:bookmarkStart w:id="16" w:name="_Toc68003744"/>
       <w:proofErr w:type="spellStart"/>
       <w:r>
         <w:t>Bomb</w:t>
@@ -3078,7 +3194,7 @@
           <w:lang w:val="en-US"/>
         </w:rPr>
       </w:pPr>
-      <w:bookmarkStart w:id="17" w:name="_Toc67921731"/>
+      <w:bookmarkStart w:id="17" w:name="_Toc68003745"/>
       <w:r>
         <w:rPr>
           <w:lang w:val="en-US"/>
@@ -3169,7 +3285,7 @@
           <w:lang w:val="en-US"/>
         </w:rPr>
       </w:pPr>
-      <w:bookmarkStart w:id="18" w:name="_Toc67921732"/>
+      <w:bookmarkStart w:id="18" w:name="_Toc68003746"/>
       <w:r>
         <w:rPr>
           <w:i/>
@@ -3254,7 +3370,7 @@
       <w:pPr>
         <w:pStyle w:val="Heading2"/>
       </w:pPr>
-      <w:bookmarkStart w:id="19" w:name="_Toc67921733"/>
+      <w:bookmarkStart w:id="19" w:name="_Toc68003747"/>
       <w:proofErr w:type="spellStart"/>
       <w:r>
         <w:t>OxygenTank</w:t>
@@ -3312,97 +3428,24 @@
       </w:pPr>
     </w:p>
     <w:p>
+      <w:pPr>
+        <w:pStyle w:val="Heading1"/>
+      </w:pPr>
       <w:r>
         <w:br w:type="page"/>
       </w:r>
-    </w:p>
-    <w:p>
-      <w:pPr>
-        <w:spacing w:after="68" w:line="259" w:lineRule="auto"/>
-      </w:pPr>
-    </w:p>
-    <w:p/>
+      <w:bookmarkStart w:id="20" w:name="_Toc68003748"/>
+      <w:r>
+        <w:lastRenderedPageBreak/>
+        <w:t>Gebruikte bronnen</w:t>
+      </w:r>
+      <w:bookmarkEnd w:id="20"/>
+    </w:p>
     <w:p>
       <w:pPr>
         <w:spacing w:after="3" w:line="294" w:lineRule="auto"/>
         <w:ind w:left="40" w:hanging="10"/>
       </w:pPr>
-    </w:p>
-    <w:p>
-      <w:pPr>
-        <w:spacing w:after="3" w:line="294" w:lineRule="auto"/>
-        <w:ind w:left="40" w:hanging="10"/>
-      </w:pPr>
-    </w:p>
-    <w:p>
-      <w:pPr>
-        <w:spacing w:after="3" w:line="294" w:lineRule="auto"/>
-        <w:ind w:left="40" w:hanging="10"/>
-      </w:pPr>
-    </w:p>
-    <w:p>
-      <w:pPr>
-        <w:spacing w:after="3" w:line="294" w:lineRule="auto"/>
-        <w:ind w:left="40" w:hanging="10"/>
-      </w:pPr>
-    </w:p>
-    <w:p>
-      <w:pPr>
-        <w:spacing w:after="3" w:line="294" w:lineRule="auto"/>
-        <w:ind w:left="40" w:hanging="10"/>
-      </w:pPr>
-    </w:p>
-    <w:p>
-      <w:pPr>
-        <w:spacing w:after="3" w:line="294" w:lineRule="auto"/>
-        <w:ind w:left="30"/>
-      </w:pPr>
-    </w:p>
-    <w:p>
-      <w:pPr>
-        <w:spacing w:after="3" w:line="294" w:lineRule="auto"/>
-        <w:ind w:left="40" w:hanging="10"/>
-      </w:pPr>
-    </w:p>
-    <w:p>
-      <w:pPr>
-        <w:spacing w:after="3" w:line="294" w:lineRule="auto"/>
-        <w:ind w:left="40" w:hanging="10"/>
-      </w:pPr>
-    </w:p>
-    <w:p>
-      <w:pPr>
-        <w:spacing w:after="3" w:line="294" w:lineRule="auto"/>
-        <w:ind w:left="40" w:hanging="10"/>
-      </w:pPr>
-      <w:r>
-        <w:br w:type="page"/>
-      </w:r>
-    </w:p>
-    <w:p>
-      <w:pPr>
-        <w:pStyle w:val="Heading1"/>
-        <w:spacing w:before="0" w:after="0" w:line="259" w:lineRule="auto"/>
-        <w:ind w:left="40" w:hanging="10"/>
-      </w:pPr>
-      <w:bookmarkStart w:id="20" w:name="_Toc67921734"/>
-      <w:r>
-        <w:lastRenderedPageBreak/>
-        <w:t>Gebruikte bronnen</w:t>
-      </w:r>
-      <w:bookmarkEnd w:id="20"/>
-    </w:p>
-    <w:p>
-      <w:pPr>
-        <w:spacing w:after="3" w:line="294" w:lineRule="auto"/>
-        <w:ind w:left="40" w:hanging="10"/>
-      </w:pPr>
-    </w:p>
-    <w:p>
-      <w:pPr>
-        <w:spacing w:after="3" w:line="294" w:lineRule="auto"/>
-        <w:ind w:left="40" w:hanging="10"/>
-      </w:pPr>
       <w:proofErr w:type="spellStart"/>
       <w:r>
         <w:t>LucidChart</w:t>
@@ -3419,7 +3462,7 @@
       <w:r>
         <w:t xml:space="preserve">). Tutorial UML-klassendiagram. Geraadpleegd op 18 mei 2020, van </w:t>
       </w:r>
-      <w:hyperlink r:id="rId7">
+      <w:hyperlink r:id="rId8">
         <w:r>
           <w:rPr>
             <w:color w:val="0563C1"/>
@@ -3453,7 +3496,7 @@
       <w:r>
         <w:t xml:space="preserve"> Language. Geraadpleegd op 18 mei 2020, van </w:t>
       </w:r>
-      <w:hyperlink r:id="rId8">
+      <w:hyperlink r:id="rId9">
         <w:r>
           <w:rPr>
             <w:color w:val="0563C1"/>
@@ -3471,9 +3514,9 @@
     </w:p>
     <w:p/>
     <w:sectPr>
-      <w:footerReference w:type="default" r:id="rId9"/>
-      <w:headerReference w:type="first" r:id="rId10"/>
-      <w:footerReference w:type="first" r:id="rId11"/>
+      <w:footerReference w:type="default" r:id="rId10"/>
+      <w:headerReference w:type="first" r:id="rId11"/>
+      <w:footerReference w:type="first" r:id="rId12"/>
       <w:pgSz w:w="11909" w:h="16834"/>
       <w:pgMar w:top="1440" w:right="1440" w:bottom="1440" w:left="1440" w:header="720" w:footer="720" w:gutter="0"/>
       <w:pgNumType w:start="1"/>

</xml_diff>